<commit_message>
subi wbs en UNIVERSIDAD TECNOLÓGICA NACIONAL.docx
</commit_message>
<xml_diff>
--- a/Proyecto final/UNIVERSIDAD TECNOLÓGICA NACIONAL.docx
+++ b/Proyecto final/UNIVERSIDAD TECNOLÓGICA NACIONAL.docx
@@ -917,6 +917,7 @@
     </w:p>
     <w:p>
       <w:pPr>
+        <w:spacing w:before="240"/>
         <w:jc w:val="both"/>
         <w:rPr>
           <w:sz w:val="28"/>
@@ -1004,6 +1005,7 @@
     </w:p>
     <w:p>
       <w:pPr>
+        <w:spacing w:before="240"/>
         <w:jc w:val="both"/>
         <w:rPr>
           <w:sz w:val="28"/>
@@ -1084,6 +1086,7 @@
     </w:p>
     <w:p>
       <w:pPr>
+        <w:spacing w:before="240"/>
         <w:jc w:val="both"/>
         <w:rPr>
           <w:rFonts w:cstheme="minorHAnsi"/>
@@ -1119,6 +1122,7 @@
     </w:p>
     <w:p>
       <w:pPr>
+        <w:spacing w:before="240"/>
         <w:jc w:val="both"/>
         <w:rPr>
           <w:rFonts w:eastAsia="Times New Roman" w:cstheme="minorHAnsi"/>
@@ -1202,6 +1206,7 @@
     </w:p>
     <w:p>
       <w:pPr>
+        <w:spacing w:before="240"/>
         <w:jc w:val="both"/>
         <w:rPr>
           <w:rFonts w:eastAsia="Times New Roman" w:cstheme="minorHAnsi"/>
@@ -1236,6 +1241,7 @@
     </w:p>
     <w:p>
       <w:pPr>
+        <w:spacing w:before="240"/>
         <w:jc w:val="both"/>
         <w:rPr>
           <w:sz w:val="28"/>
@@ -1288,7 +1294,7 @@
     </w:p>
     <w:p>
       <w:pPr>
-        <w:spacing w:before="100" w:beforeAutospacing="1" w:after="100" w:afterAutospacing="1" w:line="240" w:lineRule="auto"/>
+        <w:spacing w:before="240" w:after="100" w:afterAutospacing="1" w:line="240" w:lineRule="auto"/>
         <w:jc w:val="both"/>
         <w:textAlignment w:val="baseline"/>
         <w:rPr>
@@ -1422,6 +1428,7 @@
     </w:p>
     <w:p>
       <w:pPr>
+        <w:spacing w:before="240"/>
         <w:jc w:val="both"/>
         <w:rPr>
           <w:rFonts w:cstheme="minorHAnsi"/>
@@ -1474,6 +1481,7 @@
     </w:p>
     <w:p>
       <w:pPr>
+        <w:spacing w:after="0"/>
         <w:jc w:val="both"/>
         <w:rPr>
           <w:rFonts w:eastAsia="Times New Roman" w:cstheme="minorHAnsi"/>
@@ -1496,6 +1504,7 @@
     </w:p>
     <w:p>
       <w:pPr>
+        <w:spacing w:after="0"/>
         <w:jc w:val="both"/>
         <w:rPr>
           <w:rFonts w:eastAsia="Times New Roman" w:cstheme="minorHAnsi"/>
@@ -1600,7 +1609,7 @@
     </w:p>
     <w:p>
       <w:pPr>
-        <w:spacing w:line="240" w:lineRule="auto"/>
+        <w:spacing w:before="240" w:line="240" w:lineRule="auto"/>
         <w:rPr>
           <w:rFonts w:eastAsia="Times New Roman" w:cstheme="minorHAnsi"/>
           <w:color w:val="222222"/>
@@ -1703,7 +1712,7 @@
     </w:p>
     <w:p>
       <w:pPr>
-        <w:spacing w:line="240" w:lineRule="auto"/>
+        <w:spacing w:before="240" w:line="240" w:lineRule="auto"/>
         <w:jc w:val="both"/>
         <w:rPr>
           <w:rFonts w:eastAsia="Times New Roman" w:cstheme="minorHAnsi"/>
@@ -1837,6 +1846,7 @@
     </w:p>
     <w:p>
       <w:pPr>
+        <w:spacing w:before="240"/>
         <w:jc w:val="both"/>
         <w:rPr>
           <w:rFonts w:eastAsia="Times New Roman" w:cstheme="minorHAnsi"/>
@@ -1950,6 +1960,7 @@
     </w:p>
     <w:p>
       <w:pPr>
+        <w:spacing w:before="240"/>
         <w:jc w:val="both"/>
         <w:rPr>
           <w:rFonts w:eastAsia="Times New Roman" w:cstheme="minorHAnsi"/>
@@ -2033,6 +2044,7 @@
     </w:p>
     <w:p>
       <w:pPr>
+        <w:spacing w:before="240"/>
         <w:jc w:val="both"/>
         <w:rPr>
           <w:rFonts w:eastAsia="Times New Roman" w:cstheme="minorHAnsi"/>
@@ -2086,7 +2098,7 @@
     </w:p>
     <w:p>
       <w:pPr>
-        <w:spacing w:before="100" w:beforeAutospacing="1" w:after="100" w:afterAutospacing="1" w:line="240" w:lineRule="auto"/>
+        <w:spacing w:before="240" w:after="100" w:afterAutospacing="1" w:line="240" w:lineRule="auto"/>
         <w:jc w:val="both"/>
         <w:textAlignment w:val="baseline"/>
         <w:rPr>
@@ -2223,6 +2235,7 @@
     </w:p>
     <w:p>
       <w:pPr>
+        <w:spacing w:before="240"/>
         <w:jc w:val="both"/>
         <w:rPr>
           <w:sz w:val="28"/>
@@ -2309,48 +2322,138 @@
     </w:p>
     <w:p>
       <w:pPr>
+        <w:autoSpaceDE w:val="0"/>
+        <w:autoSpaceDN w:val="0"/>
+        <w:adjustRightInd w:val="0"/>
+        <w:spacing w:line="240" w:lineRule="auto"/>
         <w:jc w:val="both"/>
         <w:rPr>
+          <w:rFonts w:ascii="Tahoma" w:hAnsi="Tahoma" w:cs="Tahoma"/>
+          <w:color w:val="000000"/>
+          <w:sz w:val="23"/>
+          <w:szCs w:val="23"/>
+        </w:rPr>
+      </w:pPr>
+      <w:r>
+        <w:rPr>
+          <w:rFonts w:cstheme="minorHAnsi"/>
+          <w:bCs/>
+          <w:color w:val="000000"/>
           <w:sz w:val="28"/>
           <w:szCs w:val="28"/>
         </w:rPr>
-      </w:pPr>
-      <w:proofErr w:type="spellStart"/>
-      <w:r>
-        <w:rPr>
+        <w:t>Estructura de Desglose del Trabajo</w:t>
+      </w:r>
+      <w:r>
+        <w:rPr>
+          <w:rFonts w:cstheme="minorHAnsi"/>
+          <w:bCs/>
+          <w:color w:val="000000"/>
           <w:sz w:val="28"/>
           <w:szCs w:val="28"/>
         </w:rPr>
-        <w:t>Curriculum</w:t>
-      </w:r>
-      <w:proofErr w:type="spellEnd"/>
-      <w:r>
-        <w:rPr>
+        <w:tab/>
+      </w:r>
+      <w:r>
+        <w:rPr>
+          <w:rFonts w:cstheme="minorHAnsi"/>
+          <w:bCs/>
+          <w:color w:val="000000"/>
           <w:sz w:val="28"/>
           <w:szCs w:val="28"/>
         </w:rPr>
-        <w:t xml:space="preserve"> vitae </w:t>
-      </w:r>
-      <w:r>
+        <w:tab/>
+      </w:r>
+      <w:r>
+        <w:rPr>
+          <w:rFonts w:ascii="Tahoma" w:hAnsi="Tahoma" w:cs="Tahoma"/>
+          <w:b/>
+          <w:bCs/>
+          <w:color w:val="000000"/>
+          <w:sz w:val="23"/>
+          <w:szCs w:val="23"/>
+        </w:rPr>
+        <w:tab/>
+      </w:r>
+      <w:r>
+        <w:rPr>
+          <w:rFonts w:ascii="Tahoma" w:hAnsi="Tahoma" w:cs="Tahoma"/>
+          <w:b/>
+          <w:bCs/>
+          <w:color w:val="000000"/>
+          <w:sz w:val="23"/>
+          <w:szCs w:val="23"/>
+        </w:rPr>
+        <w:tab/>
+      </w:r>
+      <w:r>
+        <w:rPr>
+          <w:rFonts w:ascii="Tahoma" w:hAnsi="Tahoma" w:cs="Tahoma"/>
+          <w:b/>
+          <w:bCs/>
+          <w:color w:val="000000"/>
+          <w:sz w:val="23"/>
+          <w:szCs w:val="23"/>
+        </w:rPr>
+        <w:tab/>
+      </w:r>
+      <w:r>
+        <w:rPr>
+          <w:rFonts w:ascii="Tahoma" w:hAnsi="Tahoma" w:cs="Tahoma"/>
+          <w:b/>
+          <w:bCs/>
+          <w:color w:val="000000"/>
+          <w:sz w:val="23"/>
+          <w:szCs w:val="23"/>
+        </w:rPr>
+        <w:tab/>
+      </w:r>
+      <w:r>
+        <w:rPr>
+          <w:rFonts w:ascii="Tahoma" w:hAnsi="Tahoma" w:cs="Tahoma"/>
+          <w:b/>
+          <w:bCs/>
+          <w:color w:val="000000"/>
+          <w:sz w:val="23"/>
+          <w:szCs w:val="23"/>
+        </w:rPr>
+        <w:tab/>
+      </w:r>
+      <w:r>
+        <w:rPr>
+          <w:rFonts w:ascii="Tahoma" w:hAnsi="Tahoma" w:cs="Tahoma"/>
+          <w:bCs/>
+          <w:color w:val="000000"/>
+          <w:sz w:val="23"/>
+          <w:szCs w:val="23"/>
+        </w:rPr>
+        <w:t>20</w:t>
+      </w:r>
+    </w:p>
+    <w:p>
+      <w:pPr>
+        <w:spacing w:after="0"/>
+        <w:jc w:val="both"/>
         <w:rPr>
           <w:sz w:val="28"/>
           <w:szCs w:val="28"/>
         </w:rPr>
-        <w:tab/>
-      </w:r>
+      </w:pPr>
+      <w:proofErr w:type="spellStart"/>
       <w:r>
         <w:rPr>
           <w:sz w:val="28"/>
           <w:szCs w:val="28"/>
         </w:rPr>
-        <w:tab/>
-      </w:r>
+        <w:t>Curriculum</w:t>
+      </w:r>
+      <w:proofErr w:type="spellEnd"/>
       <w:r>
         <w:rPr>
           <w:sz w:val="28"/>
           <w:szCs w:val="28"/>
         </w:rPr>
-        <w:tab/>
+        <w:t xml:space="preserve"> vitae</w:t>
       </w:r>
       <w:r>
         <w:rPr>
@@ -2372,6 +2475,7 @@
           <w:szCs w:val="28"/>
         </w:rPr>
         <w:tab/>
+        <w:t xml:space="preserve"> </w:t>
       </w:r>
       <w:r>
         <w:rPr>
@@ -2400,7 +2504,21 @@
           <w:szCs w:val="28"/>
         </w:rPr>
         <w:tab/>
-        <w:t>20</w:t>
+      </w:r>
+      <w:r>
+        <w:rPr>
+          <w:sz w:val="28"/>
+          <w:szCs w:val="28"/>
+        </w:rPr>
+        <w:tab/>
+      </w:r>
+      <w:r>
+        <w:rPr>
+          <w:sz w:val="28"/>
+          <w:szCs w:val="28"/>
+        </w:rPr>
+        <w:tab/>
+        <w:t xml:space="preserve">           22</w:t>
       </w:r>
     </w:p>
     <w:p>
@@ -18812,6 +18930,2502 @@
           <w:lang w:eastAsia="es-AR"/>
         </w:rPr>
       </w:pPr>
+    </w:p>
+    <w:p>
+      <w:pPr>
+        <w:autoSpaceDE w:val="0"/>
+        <w:autoSpaceDN w:val="0"/>
+        <w:adjustRightInd w:val="0"/>
+        <w:spacing w:after="0" w:line="240" w:lineRule="auto"/>
+        <w:jc w:val="center"/>
+        <w:rPr>
+          <w:rFonts w:cstheme="minorHAnsi"/>
+          <w:color w:val="000000"/>
+          <w:sz w:val="23"/>
+          <w:szCs w:val="23"/>
+        </w:rPr>
+      </w:pPr>
+      <w:r>
+        <w:rPr>
+          <w:rFonts w:cstheme="minorHAnsi"/>
+          <w:b/>
+          <w:bCs/>
+          <w:color w:val="000000"/>
+          <w:sz w:val="23"/>
+          <w:szCs w:val="23"/>
+        </w:rPr>
+        <w:lastRenderedPageBreak/>
+        <w:t>ESTRUCTURA DE DESGLOSE DEL TRABAJO WBS</w:t>
+      </w:r>
+    </w:p>
+    <w:p>
+      <w:pPr>
+        <w:spacing w:before="100" w:beforeAutospacing="1" w:after="100" w:afterAutospacing="1" w:line="240" w:lineRule="auto"/>
+        <w:ind w:left="1440"/>
+        <w:jc w:val="center"/>
+        <w:textAlignment w:val="baseline"/>
+        <w:rPr>
+          <w:rFonts w:eastAsia="Times New Roman" w:cstheme="minorHAnsi"/>
+          <w:b/>
+          <w:color w:val="222222"/>
+          <w:sz w:val="32"/>
+          <w:szCs w:val="32"/>
+          <w:lang w:eastAsia="es-AR"/>
+        </w:rPr>
+      </w:pPr>
+      <w:r>
+        <w:rPr>
+          <w:rFonts w:eastAsia="Times New Roman" w:cstheme="minorHAnsi"/>
+          <w:b/>
+          <w:noProof/>
+          <w:color w:val="222222"/>
+          <w:sz w:val="32"/>
+          <w:szCs w:val="32"/>
+          <w:lang w:eastAsia="es-AR"/>
+        </w:rPr>
+        <w:pict>
+          <v:shapetype id="_x0000_t32" coordsize="21600,21600" o:spt="32" o:oned="t" path="m,l21600,21600e" filled="f">
+            <v:path arrowok="t" fillok="f" o:connecttype="none"/>
+            <o:lock v:ext="edit" shapetype="t"/>
+          </v:shapetype>
+          <v:shape id="_x0000_s1028" type="#_x0000_t32" style="position:absolute;left:0;text-align:left;margin-left:-37.05pt;margin-top:15.15pt;width:0;height:624.95pt;z-index:251663360" o:connectortype="straight"/>
+        </w:pict>
+      </w:r>
+      <w:r>
+        <w:rPr>
+          <w:rFonts w:eastAsia="Times New Roman" w:cstheme="minorHAnsi"/>
+          <w:b/>
+          <w:noProof/>
+          <w:color w:val="222222"/>
+          <w:sz w:val="32"/>
+          <w:szCs w:val="32"/>
+          <w:lang w:val="es-ES" w:eastAsia="es-AR"/>
+        </w:rPr>
+        <w:pict>
+          <v:shapetype id="_x0000_t202" coordsize="21600,21600" o:spt="202" path="m,l,21600r21600,l21600,xe">
+            <v:stroke joinstyle="miter"/>
+            <v:path gradientshapeok="t" o:connecttype="rect"/>
+          </v:shapetype>
+          <v:shape id="_x0000_s1027" type="#_x0000_t202" style="position:absolute;left:0;text-align:left;margin-left:-43.55pt;margin-top:-4.95pt;width:98.5pt;height:20.1pt;z-index:251662336;mso-width-relative:margin;mso-height-relative:margin" fillcolor="#fabf8f [1945]" strokecolor="#f79646 [3209]" strokeweight="1pt">
+            <v:fill color2="#f79646 [3209]" focus="50%" type="gradient"/>
+            <v:shadow on="t" type="perspective" color="#974706 [1609]" offset="1pt" offset2="-3pt"/>
+            <v:textbox style="mso-next-textbox:#_x0000_s1027">
+              <w:txbxContent>
+                <w:p>
+                  <w:pPr>
+                    <w:rPr>
+                      <w:lang w:val="es-ES"/>
+                    </w:rPr>
+                  </w:pPr>
+                  <w:proofErr w:type="spellStart"/>
+                  <w:r>
+                    <w:rPr>
+                      <w:lang w:val="es-ES"/>
+                    </w:rPr>
+                    <w:t>Optical</w:t>
+                  </w:r>
+                  <w:proofErr w:type="spellEnd"/>
+                  <w:r>
+                    <w:rPr>
+                      <w:lang w:val="es-ES"/>
+                    </w:rPr>
+                    <w:t xml:space="preserve"> Marketing</w:t>
+                  </w:r>
+                </w:p>
+              </w:txbxContent>
+            </v:textbox>
+          </v:shape>
+        </w:pict>
+      </w:r>
+    </w:p>
+    <w:p>
+      <w:pPr>
+        <w:spacing w:before="100" w:beforeAutospacing="1" w:after="100" w:afterAutospacing="1" w:line="240" w:lineRule="auto"/>
+        <w:ind w:left="1440"/>
+        <w:jc w:val="center"/>
+        <w:textAlignment w:val="baseline"/>
+        <w:rPr>
+          <w:rFonts w:eastAsia="Times New Roman" w:cstheme="minorHAnsi"/>
+          <w:b/>
+          <w:color w:val="222222"/>
+          <w:sz w:val="32"/>
+          <w:szCs w:val="32"/>
+          <w:lang w:eastAsia="es-AR"/>
+        </w:rPr>
+      </w:pPr>
+      <w:r>
+        <w:rPr>
+          <w:rFonts w:eastAsia="Times New Roman" w:cstheme="minorHAnsi"/>
+          <w:b/>
+          <w:noProof/>
+          <w:color w:val="222222"/>
+          <w:sz w:val="32"/>
+          <w:szCs w:val="32"/>
+          <w:lang w:eastAsia="es-AR"/>
+        </w:rPr>
+        <w:pict>
+          <v:shape id="_x0000_s1031" type="#_x0000_t32" style="position:absolute;left:0;text-align:left;margin-left:-37.05pt;margin-top:17.05pt;width:26.65pt;height:0;z-index:251666432" o:connectortype="straight"/>
+        </w:pict>
+      </w:r>
+      <w:r>
+        <w:rPr>
+          <w:rFonts w:eastAsia="Times New Roman" w:cstheme="minorHAnsi"/>
+          <w:b/>
+          <w:noProof/>
+          <w:color w:val="222222"/>
+          <w:sz w:val="32"/>
+          <w:szCs w:val="32"/>
+          <w:lang w:val="es-ES" w:eastAsia="es-AR"/>
+        </w:rPr>
+        <w:pict>
+          <v:shape id="_x0000_s1030" type="#_x0000_t202" style="position:absolute;left:0;text-align:left;margin-left:-10.4pt;margin-top:2.05pt;width:175.9pt;height:36.3pt;z-index:251665408;mso-width-percent:400;mso-width-percent:400;mso-width-relative:margin;mso-height-relative:margin" fillcolor="#fabf8f [1945]" strokecolor="#f79646 [3209]" strokeweight="1pt">
+            <v:fill color2="#f79646 [3209]" focus="50%" type="gradient"/>
+            <v:shadow on="t" type="perspective" color="#974706 [1609]" offset="1pt" offset2="-3pt"/>
+            <v:textbox style="mso-next-textbox:#_x0000_s1030">
+              <w:txbxContent>
+                <w:p>
+                  <w:pPr>
+                    <w:rPr>
+                      <w:lang w:val="es-ES"/>
+                    </w:rPr>
+                  </w:pPr>
+                  <w:r>
+                    <w:rPr>
+                      <w:lang w:val="es-ES"/>
+                    </w:rPr>
+                    <w:t xml:space="preserve">Captura y </w:t>
+                  </w:r>
+                  <w:r>
+                    <w:rPr>
+                      <w:lang w:val="es-ES"/>
+                    </w:rPr>
+                    <w:t xml:space="preserve">procesamiento inicial de </w:t>
+                  </w:r>
+                  <w:proofErr w:type="spellStart"/>
+                  <w:r>
+                    <w:rPr>
+                      <w:lang w:val="es-ES"/>
+                    </w:rPr>
+                    <w:t>imagenes</w:t>
+                  </w:r>
+                  <w:proofErr w:type="spellEnd"/>
+                </w:p>
+              </w:txbxContent>
+            </v:textbox>
+          </v:shape>
+        </w:pict>
+      </w:r>
+    </w:p>
+    <w:p>
+      <w:pPr>
+        <w:spacing w:before="100" w:beforeAutospacing="1" w:after="100" w:afterAutospacing="1" w:line="240" w:lineRule="auto"/>
+        <w:ind w:left="1440"/>
+        <w:jc w:val="center"/>
+        <w:textAlignment w:val="baseline"/>
+      </w:pPr>
+      <w:r>
+        <w:rPr>
+          <w:rFonts w:eastAsia="Times New Roman" w:cstheme="minorHAnsi"/>
+          <w:b/>
+          <w:noProof/>
+          <w:color w:val="222222"/>
+          <w:sz w:val="32"/>
+          <w:szCs w:val="32"/>
+          <w:lang w:val="es-ES" w:eastAsia="es-AR"/>
+        </w:rPr>
+        <w:pict>
+          <v:shape id="_x0000_s1032" type="#_x0000_t202" style="position:absolute;left:0;text-align:left;margin-left:89.65pt;margin-top:14.3pt;width:241.65pt;height:26.2pt;z-index:251668480;mso-width-relative:margin;mso-height-relative:margin">
+            <v:textbox style="mso-next-textbox:#_x0000_s1032">
+              <w:txbxContent>
+                <w:p>
+                  <w:pPr>
+                    <w:spacing w:before="100" w:beforeAutospacing="1" w:after="100" w:afterAutospacing="1" w:line="240" w:lineRule="auto"/>
+                    <w:textAlignment w:val="baseline"/>
+                    <w:rPr>
+                      <w:rFonts w:eastAsia="Times New Roman" w:cstheme="minorHAnsi"/>
+                      <w:b/>
+                      <w:color w:val="222222"/>
+                      <w:sz w:val="32"/>
+                      <w:szCs w:val="32"/>
+                      <w:lang w:eastAsia="es-AR"/>
+                    </w:rPr>
+                  </w:pPr>
+                  <w:r>
+                    <w:t xml:space="preserve">Investigar sobre librerías de </w:t>
+                  </w:r>
+                  <w:proofErr w:type="spellStart"/>
+                  <w:r>
+                    <w:t>computer</w:t>
+                  </w:r>
+                  <w:proofErr w:type="spellEnd"/>
+                  <w:r>
+                    <w:t xml:space="preserve"> </w:t>
+                  </w:r>
+                  <w:proofErr w:type="spellStart"/>
+                  <w:r>
+                    <w:t>vision</w:t>
+                  </w:r>
+                  <w:proofErr w:type="spellEnd"/>
+                </w:p>
+                <w:p/>
+              </w:txbxContent>
+            </v:textbox>
+          </v:shape>
+        </w:pict>
+      </w:r>
+      <w:r>
+        <w:rPr>
+          <w:rFonts w:eastAsia="Times New Roman" w:cstheme="minorHAnsi"/>
+          <w:b/>
+          <w:noProof/>
+          <w:color w:val="222222"/>
+          <w:sz w:val="32"/>
+          <w:szCs w:val="32"/>
+          <w:lang w:eastAsia="es-AR"/>
+        </w:rPr>
+        <w:pict>
+          <v:shape id="_x0000_s1036" type="#_x0000_t32" style="position:absolute;left:0;text-align:left;margin-left:60.45pt;margin-top:5.25pt;width:.75pt;height:108.05pt;flip:x;z-index:251674624" o:connectortype="straight"/>
+        </w:pict>
+      </w:r>
+    </w:p>
+    <w:p>
+      <w:pPr>
+        <w:spacing w:before="100" w:beforeAutospacing="1" w:after="100" w:afterAutospacing="1" w:line="240" w:lineRule="auto"/>
+        <w:ind w:left="1440"/>
+        <w:jc w:val="center"/>
+        <w:textAlignment w:val="baseline"/>
+        <w:rPr>
+          <w:rFonts w:eastAsia="Times New Roman" w:cstheme="minorHAnsi"/>
+          <w:b/>
+          <w:color w:val="222222"/>
+          <w:sz w:val="32"/>
+          <w:szCs w:val="32"/>
+          <w:lang w:eastAsia="es-AR"/>
+        </w:rPr>
+      </w:pPr>
+      <w:r>
+        <w:rPr>
+          <w:rFonts w:eastAsia="Times New Roman" w:cstheme="minorHAnsi"/>
+          <w:b/>
+          <w:noProof/>
+          <w:color w:val="222222"/>
+          <w:sz w:val="32"/>
+          <w:szCs w:val="32"/>
+          <w:lang w:val="es-ES" w:eastAsia="es-AR"/>
+        </w:rPr>
+        <w:pict>
+          <v:shape id="_x0000_s1033" type="#_x0000_t202" style="position:absolute;left:0;text-align:left;margin-left:89.65pt;margin-top:21.35pt;width:241.65pt;height:20.8pt;z-index:251670528;mso-width-relative:margin;mso-height-relative:margin">
+            <v:textbox style="mso-next-textbox:#_x0000_s1033">
+              <w:txbxContent>
+                <w:p>
+                  <w:pPr>
+                    <w:rPr>
+                      <w:lang w:val="es-ES"/>
+                    </w:rPr>
+                  </w:pPr>
+                  <w:r>
+                    <w:t xml:space="preserve">Investigar sobre </w:t>
+                  </w:r>
+                  <w:r>
+                    <w:t>librerías</w:t>
+                  </w:r>
+                  <w:r>
+                    <w:t xml:space="preserve"> de software y drivers</w:t>
+                  </w:r>
+                </w:p>
+              </w:txbxContent>
+            </v:textbox>
+          </v:shape>
+        </w:pict>
+      </w:r>
+      <w:r>
+        <w:rPr>
+          <w:rFonts w:eastAsia="Times New Roman" w:cstheme="minorHAnsi"/>
+          <w:b/>
+          <w:noProof/>
+          <w:color w:val="222222"/>
+          <w:sz w:val="32"/>
+          <w:szCs w:val="32"/>
+          <w:lang w:eastAsia="es-AR"/>
+        </w:rPr>
+        <w:pict>
+          <v:shape id="_x0000_s1037" type="#_x0000_t32" style="position:absolute;left:0;text-align:left;margin-left:61.2pt;margin-top:.35pt;width:28.45pt;height:0;z-index:251675648" o:connectortype="straight"/>
+        </w:pict>
+      </w:r>
+    </w:p>
+    <w:p>
+      <w:pPr>
+        <w:spacing w:before="100" w:beforeAutospacing="1" w:after="100" w:afterAutospacing="1" w:line="240" w:lineRule="auto"/>
+        <w:ind w:left="1440"/>
+        <w:jc w:val="center"/>
+        <w:textAlignment w:val="baseline"/>
+        <w:rPr>
+          <w:rFonts w:eastAsia="Times New Roman" w:cstheme="minorHAnsi"/>
+          <w:b/>
+          <w:color w:val="222222"/>
+          <w:sz w:val="32"/>
+          <w:szCs w:val="32"/>
+          <w:lang w:eastAsia="es-AR"/>
+        </w:rPr>
+      </w:pPr>
+      <w:r>
+        <w:rPr>
+          <w:rFonts w:eastAsia="Times New Roman" w:cstheme="minorHAnsi"/>
+          <w:b/>
+          <w:noProof/>
+          <w:color w:val="222222"/>
+          <w:sz w:val="32"/>
+          <w:szCs w:val="32"/>
+          <w:lang w:eastAsia="es-AR"/>
+        </w:rPr>
+        <w:pict>
+          <v:shape id="_x0000_s1034" type="#_x0000_t202" style="position:absolute;left:0;text-align:left;margin-left:89.65pt;margin-top:17.85pt;width:241.65pt;height:22.5pt;z-index:251671552">
+            <v:textbox style="mso-next-textbox:#_x0000_s1034">
+              <w:txbxContent>
+                <w:p>
+                  <w:r>
+                    <w:rPr>
+                      <w:lang w:val="es-ES"/>
+                    </w:rPr>
+                    <w:t xml:space="preserve"> </w:t>
+                  </w:r>
+                  <w:r>
+                    <w:rPr>
+                      <w:lang w:val="es-ES"/>
+                    </w:rPr>
+                    <w:t xml:space="preserve">Investigar sobre librerías de captura de </w:t>
+                  </w:r>
+                  <w:r>
+                    <w:rPr>
+                      <w:lang w:val="es-ES"/>
+                    </w:rPr>
+                    <w:t>imágenes</w:t>
+                  </w:r>
+                </w:p>
+              </w:txbxContent>
+            </v:textbox>
+          </v:shape>
+        </w:pict>
+      </w:r>
+      <w:r>
+        <w:rPr>
+          <w:rFonts w:eastAsia="Times New Roman" w:cstheme="minorHAnsi"/>
+          <w:b/>
+          <w:noProof/>
+          <w:color w:val="222222"/>
+          <w:sz w:val="32"/>
+          <w:szCs w:val="32"/>
+          <w:lang w:eastAsia="es-AR"/>
+        </w:rPr>
+        <w:pict>
+          <v:shape id="_x0000_s1039" type="#_x0000_t32" style="position:absolute;left:0;text-align:left;margin-left:60.45pt;margin-top:29.85pt;width:29.2pt;height:0;z-index:251677696" o:connectortype="straight"/>
+        </w:pict>
+      </w:r>
+      <w:r>
+        <w:rPr>
+          <w:rFonts w:eastAsia="Times New Roman" w:cstheme="minorHAnsi"/>
+          <w:b/>
+          <w:noProof/>
+          <w:color w:val="222222"/>
+          <w:sz w:val="32"/>
+          <w:szCs w:val="32"/>
+          <w:lang w:eastAsia="es-AR"/>
+        </w:rPr>
+        <w:pict>
+          <v:shape id="_x0000_s1038" type="#_x0000_t32" style="position:absolute;left:0;text-align:left;margin-left:60.45pt;margin-top:-.15pt;width:29.2pt;height:0;z-index:251676672" o:connectortype="straight"/>
+        </w:pict>
+      </w:r>
+    </w:p>
+    <w:p>
+      <w:pPr>
+        <w:spacing w:before="100" w:beforeAutospacing="1" w:after="100" w:afterAutospacing="1" w:line="240" w:lineRule="auto"/>
+        <w:ind w:left="1440"/>
+        <w:jc w:val="center"/>
+        <w:textAlignment w:val="baseline"/>
+        <w:rPr>
+          <w:rFonts w:eastAsia="Times New Roman" w:cstheme="minorHAnsi"/>
+          <w:b/>
+          <w:color w:val="222222"/>
+          <w:sz w:val="32"/>
+          <w:szCs w:val="32"/>
+          <w:lang w:eastAsia="es-AR"/>
+        </w:rPr>
+      </w:pPr>
+      <w:r>
+        <w:rPr>
+          <w:rFonts w:eastAsia="Times New Roman" w:cstheme="minorHAnsi"/>
+          <w:b/>
+          <w:noProof/>
+          <w:color w:val="222222"/>
+          <w:sz w:val="32"/>
+          <w:szCs w:val="32"/>
+          <w:lang w:eastAsia="es-AR"/>
+        </w:rPr>
+        <w:pict>
+          <v:shape id="_x0000_s1040" type="#_x0000_t32" style="position:absolute;left:0;text-align:left;margin-left:61.2pt;margin-top:18.8pt;width:28.45pt;height:0;z-index:251678720" o:connectortype="straight"/>
+        </w:pict>
+      </w:r>
+      <w:r>
+        <w:rPr>
+          <w:rFonts w:eastAsia="Times New Roman" w:cstheme="minorHAnsi"/>
+          <w:b/>
+          <w:noProof/>
+          <w:color w:val="222222"/>
+          <w:sz w:val="32"/>
+          <w:szCs w:val="32"/>
+          <w:lang w:val="es-ES" w:eastAsia="es-AR"/>
+        </w:rPr>
+        <w:pict>
+          <v:shape id="_x0000_s1035" type="#_x0000_t202" style="position:absolute;left:0;text-align:left;margin-left:89.65pt;margin-top:14.3pt;width:241.65pt;height:21pt;z-index:251673600;mso-width-relative:margin;mso-height-relative:margin">
+            <v:textbox style="mso-next-textbox:#_x0000_s1035">
+              <w:txbxContent>
+                <w:p>
+                  <w:pPr>
+                    <w:rPr>
+                      <w:lang w:val="es-ES"/>
+                    </w:rPr>
+                  </w:pPr>
+                  <w:r>
+                    <w:rPr>
+                      <w:lang w:val="es-ES"/>
+                    </w:rPr>
+                    <w:t>  Investigar sobre librerías de filtrado de imágenes</w:t>
+                  </w:r>
+                </w:p>
+              </w:txbxContent>
+            </v:textbox>
+          </v:shape>
+        </w:pict>
+      </w:r>
+    </w:p>
+    <w:p>
+      <w:pPr>
+        <w:spacing w:before="100" w:beforeAutospacing="1" w:after="100" w:afterAutospacing="1" w:line="240" w:lineRule="auto"/>
+        <w:ind w:left="1440"/>
+        <w:jc w:val="center"/>
+        <w:textAlignment w:val="baseline"/>
+        <w:rPr>
+          <w:rFonts w:eastAsia="Times New Roman" w:cstheme="minorHAnsi"/>
+          <w:b/>
+          <w:color w:val="222222"/>
+          <w:sz w:val="32"/>
+          <w:szCs w:val="32"/>
+          <w:lang w:eastAsia="es-AR"/>
+        </w:rPr>
+      </w:pPr>
+      <w:r>
+        <w:rPr>
+          <w:rFonts w:eastAsia="Times New Roman" w:cstheme="minorHAnsi"/>
+          <w:b/>
+          <w:noProof/>
+          <w:color w:val="222222"/>
+          <w:sz w:val="32"/>
+          <w:szCs w:val="32"/>
+          <w:lang w:eastAsia="es-AR"/>
+        </w:rPr>
+        <w:pict>
+          <v:shape id="_x0000_s1044" type="#_x0000_t32" style="position:absolute;left:0;text-align:left;margin-left:-37.05pt;margin-top:30.25pt;width:27.1pt;height:0;z-index:251680768" o:connectortype="straight"/>
+        </w:pict>
+      </w:r>
+      <w:r>
+        <w:rPr>
+          <w:rFonts w:eastAsia="Times New Roman" w:cstheme="minorHAnsi"/>
+          <w:b/>
+          <w:noProof/>
+          <w:color w:val="222222"/>
+          <w:sz w:val="32"/>
+          <w:szCs w:val="32"/>
+          <w:lang w:eastAsia="es-AR"/>
+        </w:rPr>
+        <w:pict>
+          <v:shape id="_x0000_s1043" type="#_x0000_t202" style="position:absolute;left:0;text-align:left;margin-left:-10.4pt;margin-top:16.75pt;width:202.55pt;height:27.75pt;z-index:251679744" fillcolor="#fabf8f [1945]" strokecolor="#f79646 [3209]" strokeweight="1pt">
+            <v:fill color2="#f79646 [3209]" focus="50%" type="gradient"/>
+            <v:shadow on="t" type="perspective" color="#974706 [1609]" offset="1pt" offset2="-3pt"/>
+            <v:textbox style="mso-next-textbox:#_x0000_s1043">
+              <w:txbxContent>
+                <w:p>
+                  <w:r>
+                    <w:t>Segmentación</w:t>
+                  </w:r>
+                  <w:r>
+                    <w:t xml:space="preserve"> de </w:t>
+                  </w:r>
+                  <w:proofErr w:type="spellStart"/>
+                  <w:r>
+                    <w:t>Imagenes</w:t>
+                  </w:r>
+                  <w:proofErr w:type="spellEnd"/>
+                </w:p>
+              </w:txbxContent>
+            </v:textbox>
+          </v:shape>
+        </w:pict>
+      </w:r>
+    </w:p>
+    <w:p>
+      <w:pPr>
+        <w:spacing w:before="100" w:beforeAutospacing="1" w:after="100" w:afterAutospacing="1" w:line="240" w:lineRule="auto"/>
+        <w:ind w:left="1440"/>
+        <w:jc w:val="center"/>
+        <w:textAlignment w:val="baseline"/>
+        <w:rPr>
+          <w:rFonts w:eastAsia="Times New Roman" w:cstheme="minorHAnsi"/>
+          <w:b/>
+          <w:color w:val="222222"/>
+          <w:sz w:val="32"/>
+          <w:szCs w:val="32"/>
+          <w:lang w:eastAsia="es-AR"/>
+        </w:rPr>
+      </w:pPr>
+      <w:r>
+        <w:rPr>
+          <w:rFonts w:eastAsia="Times New Roman" w:cstheme="minorHAnsi"/>
+          <w:b/>
+          <w:noProof/>
+          <w:color w:val="222222"/>
+          <w:sz w:val="32"/>
+          <w:szCs w:val="32"/>
+          <w:lang w:eastAsia="es-AR"/>
+        </w:rPr>
+        <w:pict>
+          <v:shape id="_x0000_s1051" type="#_x0000_t32" style="position:absolute;left:0;text-align:left;margin-left:60.45pt;margin-top:11pt;width:0;height:49.5pt;z-index:251687936" o:connectortype="straight"/>
+        </w:pict>
+      </w:r>
+      <w:r>
+        <w:rPr>
+          <w:rFonts w:eastAsia="Times New Roman" w:cstheme="minorHAnsi"/>
+          <w:b/>
+          <w:noProof/>
+          <w:color w:val="222222"/>
+          <w:sz w:val="32"/>
+          <w:szCs w:val="32"/>
+          <w:lang w:eastAsia="es-AR"/>
+        </w:rPr>
+        <w:pict>
+          <v:shape id="_x0000_s1055" type="#_x0000_t32" style="position:absolute;left:0;text-align:left;margin-left:61.5pt;margin-top:31.25pt;width:39.3pt;height:0;z-index:251692032" o:connectortype="straight"/>
+        </w:pict>
+      </w:r>
+      <w:r>
+        <w:rPr>
+          <w:rFonts w:eastAsia="Times New Roman" w:cstheme="minorHAnsi"/>
+          <w:b/>
+          <w:noProof/>
+          <w:color w:val="222222"/>
+          <w:sz w:val="32"/>
+          <w:szCs w:val="32"/>
+          <w:lang w:val="es-ES" w:eastAsia="es-AR"/>
+        </w:rPr>
+        <w:pict>
+          <v:shape id="_x0000_s1047" type="#_x0000_t202" style="position:absolute;left:0;text-align:left;margin-left:100.5pt;margin-top:20pt;width:298.5pt;height:24pt;z-index:251682816;mso-width-relative:margin;mso-height-relative:margin">
+            <v:textbox style="mso-next-textbox:#_x0000_s1047">
+              <w:txbxContent>
+                <w:p>
+                  <w:pPr>
+                    <w:rPr>
+                      <w:lang w:val="es-ES"/>
+                    </w:rPr>
+                  </w:pPr>
+                  <w:r>
+                    <w:rPr>
+                      <w:lang w:val="es-ES"/>
+                    </w:rPr>
+                    <w:t>Investigar sobre librerías de segmentación de imágenes</w:t>
+                  </w:r>
+                </w:p>
+              </w:txbxContent>
+            </v:textbox>
+          </v:shape>
+        </w:pict>
+      </w:r>
+    </w:p>
+    <w:p>
+      <w:pPr>
+        <w:spacing w:before="100" w:beforeAutospacing="1" w:after="100" w:afterAutospacing="1" w:line="240" w:lineRule="auto"/>
+        <w:ind w:left="1440"/>
+        <w:jc w:val="center"/>
+        <w:textAlignment w:val="baseline"/>
+        <w:rPr>
+          <w:rFonts w:eastAsia="Times New Roman" w:cstheme="minorHAnsi"/>
+          <w:b/>
+          <w:color w:val="222222"/>
+          <w:sz w:val="32"/>
+          <w:szCs w:val="32"/>
+          <w:lang w:eastAsia="es-AR"/>
+        </w:rPr>
+      </w:pPr>
+      <w:r>
+        <w:rPr>
+          <w:rFonts w:eastAsia="Times New Roman" w:cstheme="minorHAnsi"/>
+          <w:b/>
+          <w:noProof/>
+          <w:color w:val="222222"/>
+          <w:sz w:val="32"/>
+          <w:szCs w:val="32"/>
+          <w:lang w:eastAsia="es-AR"/>
+        </w:rPr>
+        <w:pict>
+          <v:shape id="_x0000_s1054" type="#_x0000_t32" style="position:absolute;left:0;text-align:left;margin-left:61.2pt;margin-top:26.95pt;width:39.6pt;height:0;z-index:251691008" o:connectortype="straight"/>
+        </w:pict>
+      </w:r>
+      <w:r>
+        <w:rPr>
+          <w:rFonts w:eastAsia="Times New Roman" w:cstheme="minorHAnsi"/>
+          <w:b/>
+          <w:noProof/>
+          <w:color w:val="222222"/>
+          <w:sz w:val="32"/>
+          <w:szCs w:val="32"/>
+          <w:lang w:eastAsia="es-AR"/>
+        </w:rPr>
+        <w:pict>
+          <v:shape id="_x0000_s1048" type="#_x0000_t202" style="position:absolute;left:0;text-align:left;margin-left:100.5pt;margin-top:17.2pt;width:298.5pt;height:21.75pt;z-index:251683840">
+            <v:textbox style="mso-next-textbox:#_x0000_s1048">
+              <w:txbxContent>
+                <w:p>
+                  <w:r>
+                    <w:t>Investigar sobre librerías de procesamiento matricial de imágenes</w:t>
+                  </w:r>
+                </w:p>
+              </w:txbxContent>
+            </v:textbox>
+          </v:shape>
+        </w:pict>
+      </w:r>
+    </w:p>
+    <w:p>
+      <w:pPr>
+        <w:spacing w:before="100" w:beforeAutospacing="1" w:after="100" w:afterAutospacing="1" w:line="240" w:lineRule="auto"/>
+        <w:ind w:left="1440"/>
+        <w:jc w:val="center"/>
+        <w:textAlignment w:val="baseline"/>
+        <w:rPr>
+          <w:rFonts w:eastAsia="Times New Roman" w:cstheme="minorHAnsi"/>
+          <w:b/>
+          <w:color w:val="222222"/>
+          <w:sz w:val="32"/>
+          <w:szCs w:val="32"/>
+          <w:lang w:eastAsia="es-AR"/>
+        </w:rPr>
+      </w:pPr>
+      <w:r>
+        <w:rPr>
+          <w:rFonts w:eastAsia="Times New Roman" w:cstheme="minorHAnsi"/>
+          <w:b/>
+          <w:noProof/>
+          <w:color w:val="222222"/>
+          <w:sz w:val="32"/>
+          <w:szCs w:val="32"/>
+          <w:lang w:val="es-ES" w:eastAsia="es-AR"/>
+        </w:rPr>
+        <w:pict>
+          <v:shape id="_x0000_s1058" type="#_x0000_t202" style="position:absolute;left:0;text-align:left;margin-left:-9.95pt;margin-top:15.9pt;width:175.95pt;height:20.65pt;z-index:251694080;mso-width-percent:400;mso-width-percent:400;mso-width-relative:margin;mso-height-relative:margin" fillcolor="#fabf8f [1945]" strokecolor="#f79646 [3209]" strokeweight="1pt">
+            <v:fill color2="#f79646 [3209]" focus="50%" type="gradient"/>
+            <v:shadow on="t" type="perspective" color="#974706 [1609]" offset="1pt" offset2="-3pt"/>
+            <v:textbox>
+              <w:txbxContent>
+                <w:p>
+                  <w:pPr>
+                    <w:rPr>
+                      <w:lang w:val="es-ES"/>
+                    </w:rPr>
+                  </w:pPr>
+                  <w:r>
+                    <w:rPr>
+                      <w:lang w:val="es-ES"/>
+                    </w:rPr>
+                    <w:t>Procesamiento inicial de video.</w:t>
+                  </w:r>
+                </w:p>
+              </w:txbxContent>
+            </v:textbox>
+          </v:shape>
+        </w:pict>
+      </w:r>
+      <w:r>
+        <w:rPr>
+          <w:rFonts w:eastAsia="Times New Roman" w:cstheme="minorHAnsi"/>
+          <w:b/>
+          <w:noProof/>
+          <w:color w:val="222222"/>
+          <w:sz w:val="32"/>
+          <w:szCs w:val="32"/>
+          <w:lang w:eastAsia="es-AR"/>
+        </w:rPr>
+        <w:pict>
+          <v:shape id="_x0000_s1060" type="#_x0000_t32" style="position:absolute;left:0;text-align:left;margin-left:-37.05pt;margin-top:24.9pt;width:27.1pt;height:0;z-index:251695104" o:connectortype="straight"/>
+        </w:pict>
+      </w:r>
+    </w:p>
+    <w:p>
+      <w:pPr>
+        <w:spacing w:before="100" w:beforeAutospacing="1" w:after="100" w:afterAutospacing="1" w:line="240" w:lineRule="auto"/>
+        <w:ind w:left="1440"/>
+        <w:jc w:val="center"/>
+        <w:textAlignment w:val="baseline"/>
+        <w:rPr>
+          <w:rFonts w:eastAsia="Times New Roman" w:cstheme="minorHAnsi"/>
+          <w:b/>
+          <w:color w:val="222222"/>
+          <w:sz w:val="32"/>
+          <w:szCs w:val="32"/>
+          <w:lang w:eastAsia="es-AR"/>
+        </w:rPr>
+      </w:pPr>
+      <w:r>
+        <w:rPr>
+          <w:rFonts w:eastAsia="Times New Roman" w:cstheme="minorHAnsi"/>
+          <w:b/>
+          <w:noProof/>
+          <w:color w:val="222222"/>
+          <w:sz w:val="32"/>
+          <w:szCs w:val="32"/>
+          <w:lang w:eastAsia="es-AR"/>
+        </w:rPr>
+        <w:pict>
+          <v:shape id="_x0000_s1061" type="#_x0000_t32" style="position:absolute;left:0;text-align:left;margin-left:60.45pt;margin-top:3.5pt;width:0;height:62.15pt;z-index:251696128" o:connectortype="straight"/>
+        </w:pict>
+      </w:r>
+      <w:r>
+        <w:rPr>
+          <w:rFonts w:eastAsia="Times New Roman" w:cstheme="minorHAnsi"/>
+          <w:b/>
+          <w:noProof/>
+          <w:color w:val="222222"/>
+          <w:sz w:val="32"/>
+          <w:szCs w:val="32"/>
+          <w:lang w:eastAsia="es-AR"/>
+        </w:rPr>
+        <w:pict>
+          <v:shape id="_x0000_s1063" type="#_x0000_t32" style="position:absolute;left:0;text-align:left;margin-left:60.45pt;margin-top:28.9pt;width:50.75pt;height:0;z-index:251698176" o:connectortype="straight"/>
+        </w:pict>
+      </w:r>
+      <w:r>
+        <w:rPr>
+          <w:rFonts w:eastAsia="Times New Roman" w:cstheme="minorHAnsi"/>
+          <w:b/>
+          <w:noProof/>
+          <w:color w:val="222222"/>
+          <w:sz w:val="32"/>
+          <w:szCs w:val="32"/>
+          <w:lang w:eastAsia="es-AR"/>
+        </w:rPr>
+        <w:pict>
+          <v:shape id="_x0000_s1049" type="#_x0000_t202" style="position:absolute;left:0;text-align:left;margin-left:111.95pt;margin-top:16.9pt;width:298.5pt;height:26.3pt;z-index:251684864">
+            <v:textbox style="mso-next-textbox:#_x0000_s1049">
+              <w:txbxContent>
+                <w:p>
+                  <w:r>
+                    <w:t>Investigar sobre librerías de captura y procesamiento de video</w:t>
+                  </w:r>
+                </w:p>
+              </w:txbxContent>
+            </v:textbox>
+          </v:shape>
+        </w:pict>
+      </w:r>
+    </w:p>
+    <w:p>
+      <w:pPr>
+        <w:spacing w:before="100" w:beforeAutospacing="1" w:after="100" w:afterAutospacing="1" w:line="240" w:lineRule="auto"/>
+        <w:ind w:left="1440"/>
+        <w:jc w:val="center"/>
+        <w:textAlignment w:val="baseline"/>
+        <w:rPr>
+          <w:rFonts w:eastAsia="Times New Roman" w:cstheme="minorHAnsi"/>
+          <w:b/>
+          <w:color w:val="222222"/>
+          <w:sz w:val="32"/>
+          <w:szCs w:val="32"/>
+          <w:lang w:eastAsia="es-AR"/>
+        </w:rPr>
+      </w:pPr>
+      <w:r>
+        <w:rPr>
+          <w:rFonts w:eastAsia="Times New Roman" w:cstheme="minorHAnsi"/>
+          <w:b/>
+          <w:noProof/>
+          <w:color w:val="222222"/>
+          <w:sz w:val="32"/>
+          <w:szCs w:val="32"/>
+          <w:lang w:eastAsia="es-AR"/>
+        </w:rPr>
+        <w:pict>
+          <v:shape id="_x0000_s1062" type="#_x0000_t32" style="position:absolute;left:0;text-align:left;margin-left:60.45pt;margin-top:32.1pt;width:51.8pt;height:0;z-index:251697152" o:connectortype="straight"/>
+        </w:pict>
+      </w:r>
+      <w:r>
+        <w:rPr>
+          <w:rFonts w:eastAsia="Times New Roman" w:cstheme="minorHAnsi"/>
+          <w:b/>
+          <w:noProof/>
+          <w:color w:val="222222"/>
+          <w:sz w:val="32"/>
+          <w:szCs w:val="32"/>
+          <w:lang w:val="es-ES" w:eastAsia="es-AR"/>
+        </w:rPr>
+        <w:pict>
+          <v:shape id="_x0000_s1050" type="#_x0000_t202" style="position:absolute;left:0;text-align:left;margin-left:112.25pt;margin-top:19.2pt;width:298.2pt;height:22.65pt;z-index:251686912;mso-width-relative:margin;mso-height-relative:margin">
+            <v:textbox style="mso-next-textbox:#_x0000_s1050">
+              <w:txbxContent>
+                <w:p>
+                  <w:pPr>
+                    <w:rPr>
+                      <w:lang w:val="es-ES"/>
+                    </w:rPr>
+                  </w:pPr>
+                  <w:r>
+                    <w:rPr>
+                      <w:lang w:val="es-ES"/>
+                    </w:rPr>
+                    <w:t xml:space="preserve">Investigar sobre librerías de </w:t>
+                  </w:r>
+                  <w:proofErr w:type="spellStart"/>
+                  <w:r>
+                    <w:rPr>
+                      <w:lang w:val="es-ES"/>
+                    </w:rPr>
+                    <w:t>sampling</w:t>
+                  </w:r>
+                  <w:proofErr w:type="spellEnd"/>
+                  <w:r>
+                    <w:rPr>
+                      <w:lang w:val="es-ES"/>
+                    </w:rPr>
+                    <w:t xml:space="preserve"> de video</w:t>
+                  </w:r>
+                </w:p>
+              </w:txbxContent>
+            </v:textbox>
+          </v:shape>
+        </w:pict>
+      </w:r>
+    </w:p>
+    <w:p>
+      <w:pPr>
+        <w:spacing w:before="100" w:beforeAutospacing="1" w:after="100" w:afterAutospacing="1" w:line="240" w:lineRule="auto"/>
+        <w:ind w:left="1440"/>
+        <w:jc w:val="center"/>
+        <w:textAlignment w:val="baseline"/>
+        <w:rPr>
+          <w:rFonts w:eastAsia="Times New Roman" w:cstheme="minorHAnsi"/>
+          <w:b/>
+          <w:color w:val="222222"/>
+          <w:sz w:val="32"/>
+          <w:szCs w:val="32"/>
+          <w:lang w:eastAsia="es-AR"/>
+        </w:rPr>
+      </w:pPr>
+      <w:r>
+        <w:rPr>
+          <w:rFonts w:eastAsia="Times New Roman" w:cstheme="minorHAnsi"/>
+          <w:b/>
+          <w:noProof/>
+          <w:color w:val="222222"/>
+          <w:sz w:val="32"/>
+          <w:szCs w:val="32"/>
+          <w:lang w:val="es-ES" w:eastAsia="es-AR"/>
+        </w:rPr>
+        <w:pict>
+          <v:shape id="_x0000_s1064" type="#_x0000_t202" style="position:absolute;left:0;text-align:left;margin-left:-9.55pt;margin-top:25.6pt;width:198.35pt;height:39.3pt;z-index:251700224;mso-width-relative:margin;mso-height-relative:margin" fillcolor="#fabf8f [1945]" strokecolor="#f79646 [3209]" strokeweight="1pt">
+            <v:fill color2="#f79646 [3209]" focus="50%" type="gradient"/>
+            <v:shadow on="t" type="perspective" color="#974706 [1609]" offset="1pt" offset2="-3pt"/>
+            <v:textbox>
+              <w:txbxContent>
+                <w:p>
+                  <w:pPr>
+                    <w:rPr>
+                      <w:lang w:val="es-ES"/>
+                    </w:rPr>
+                  </w:pPr>
+                  <w:r>
+                    <w:rPr>
+                      <w:lang w:val="es-ES"/>
+                    </w:rPr>
+                    <w:t>Transformación y descripción de imágenes procesadas</w:t>
+                  </w:r>
+                  <w:r>
+                    <w:rPr>
+                      <w:lang w:val="es-ES"/>
+                    </w:rPr>
+                    <w:t xml:space="preserve"> </w:t>
+                  </w:r>
+                  <w:r>
+                    <w:rPr>
+                      <w:lang w:val="es-ES"/>
+                    </w:rPr>
+                    <w:t>como objetos</w:t>
+                  </w:r>
+                </w:p>
+              </w:txbxContent>
+            </v:textbox>
+          </v:shape>
+        </w:pict>
+      </w:r>
+    </w:p>
+    <w:p>
+      <w:pPr>
+        <w:spacing w:before="100" w:beforeAutospacing="1" w:after="100" w:afterAutospacing="1" w:line="240" w:lineRule="auto"/>
+        <w:ind w:left="1440"/>
+        <w:jc w:val="center"/>
+        <w:textAlignment w:val="baseline"/>
+        <w:rPr>
+          <w:rFonts w:eastAsia="Times New Roman" w:cstheme="minorHAnsi"/>
+          <w:b/>
+          <w:color w:val="222222"/>
+          <w:sz w:val="32"/>
+          <w:szCs w:val="32"/>
+          <w:lang w:eastAsia="es-AR"/>
+        </w:rPr>
+      </w:pPr>
+      <w:r>
+        <w:rPr>
+          <w:rFonts w:eastAsia="Times New Roman" w:cstheme="minorHAnsi"/>
+          <w:b/>
+          <w:noProof/>
+          <w:color w:val="222222"/>
+          <w:sz w:val="32"/>
+          <w:szCs w:val="32"/>
+          <w:lang w:eastAsia="es-AR"/>
+        </w:rPr>
+        <w:pict>
+          <v:shape id="_x0000_s1070" type="#_x0000_t32" style="position:absolute;left:0;text-align:left;margin-left:61.2pt;margin-top:31.35pt;width:.3pt;height:22.95pt;flip:x;z-index:251708416" o:connectortype="straight"/>
+        </w:pict>
+      </w:r>
+      <w:r>
+        <w:rPr>
+          <w:rFonts w:eastAsia="Times New Roman" w:cstheme="minorHAnsi"/>
+          <w:b/>
+          <w:noProof/>
+          <w:color w:val="222222"/>
+          <w:sz w:val="32"/>
+          <w:szCs w:val="32"/>
+          <w:lang w:eastAsia="es-AR"/>
+        </w:rPr>
+        <w:pict>
+          <v:shape id="_x0000_s1065" type="#_x0000_t32" style="position:absolute;left:0;text-align:left;margin-left:-37.05pt;margin-top:15.3pt;width:27.5pt;height:0;z-index:251701248" o:connectortype="straight"/>
+        </w:pict>
+      </w:r>
+    </w:p>
+    <w:p>
+      <w:pPr>
+        <w:spacing w:before="100" w:beforeAutospacing="1" w:after="100" w:afterAutospacing="1" w:line="240" w:lineRule="auto"/>
+        <w:ind w:left="1440"/>
+        <w:jc w:val="center"/>
+        <w:textAlignment w:val="baseline"/>
+        <w:rPr>
+          <w:rFonts w:eastAsia="Times New Roman" w:cstheme="minorHAnsi"/>
+          <w:b/>
+          <w:color w:val="222222"/>
+          <w:sz w:val="32"/>
+          <w:szCs w:val="32"/>
+          <w:lang w:eastAsia="es-AR"/>
+        </w:rPr>
+      </w:pPr>
+      <w:r>
+        <w:rPr>
+          <w:rFonts w:eastAsia="Times New Roman" w:cstheme="minorHAnsi"/>
+          <w:b/>
+          <w:noProof/>
+          <w:color w:val="222222"/>
+          <w:sz w:val="32"/>
+          <w:szCs w:val="32"/>
+          <w:lang w:val="es-ES" w:eastAsia="es-AR"/>
+        </w:rPr>
+        <w:pict>
+          <v:shape id="_x0000_s1066" type="#_x0000_t202" style="position:absolute;left:0;text-align:left;margin-left:112.25pt;margin-top:10.25pt;width:339pt;height:22.85pt;z-index:251703296;mso-width-relative:margin;mso-height-relative:margin">
+            <v:textbox>
+              <w:txbxContent>
+                <w:p>
+                  <w:pPr>
+                    <w:rPr>
+                      <w:lang w:val="es-ES"/>
+                    </w:rPr>
+                  </w:pPr>
+                  <w:r>
+                    <w:rPr>
+                      <w:lang w:val="es-ES"/>
+                    </w:rPr>
+                    <w:t xml:space="preserve">Investigar sobre </w:t>
+                  </w:r>
+                  <w:proofErr w:type="spellStart"/>
+                  <w:r>
+                    <w:rPr>
+                      <w:lang w:val="es-ES"/>
+                    </w:rPr>
+                    <w:t>librerias</w:t>
+                  </w:r>
+                  <w:proofErr w:type="spellEnd"/>
+                  <w:r>
+                    <w:rPr>
+                      <w:lang w:val="es-ES"/>
+                    </w:rPr>
+                    <w:t xml:space="preserve"> de </w:t>
+                  </w:r>
+                  <w:r>
+                    <w:rPr>
+                      <w:lang w:val="es-ES"/>
+                    </w:rPr>
+                    <w:t>representación</w:t>
+                  </w:r>
+                  <w:r>
+                    <w:rPr>
+                      <w:lang w:val="es-ES"/>
+                    </w:rPr>
+                    <w:t xml:space="preserve"> y </w:t>
+                  </w:r>
+                  <w:r>
+                    <w:rPr>
+                      <w:lang w:val="es-ES"/>
+                    </w:rPr>
+                    <w:t>descripción</w:t>
+                  </w:r>
+                  <w:r>
+                    <w:rPr>
+                      <w:lang w:val="es-ES"/>
+                    </w:rPr>
+                    <w:t xml:space="preserve"> de imágenes</w:t>
+                  </w:r>
+                </w:p>
+              </w:txbxContent>
+            </v:textbox>
+          </v:shape>
+        </w:pict>
+      </w:r>
+      <w:r>
+        <w:rPr>
+          <w:rFonts w:eastAsia="Times New Roman" w:cstheme="minorHAnsi"/>
+          <w:b/>
+          <w:noProof/>
+          <w:color w:val="222222"/>
+          <w:sz w:val="32"/>
+          <w:szCs w:val="32"/>
+          <w:lang w:eastAsia="es-AR"/>
+        </w:rPr>
+        <w:pict>
+          <v:shape id="_x0000_s1071" type="#_x0000_t32" style="position:absolute;left:0;text-align:left;margin-left:61.5pt;margin-top:20.75pt;width:50.75pt;height:0;z-index:251709440" o:connectortype="straight"/>
+        </w:pict>
+      </w:r>
+    </w:p>
+    <w:p>
+      <w:pPr>
+        <w:spacing w:before="100" w:beforeAutospacing="1" w:after="100" w:afterAutospacing="1" w:line="240" w:lineRule="auto"/>
+        <w:ind w:left="1440"/>
+        <w:jc w:val="center"/>
+        <w:textAlignment w:val="baseline"/>
+        <w:rPr>
+          <w:rFonts w:eastAsia="Times New Roman" w:cstheme="minorHAnsi"/>
+          <w:b/>
+          <w:color w:val="222222"/>
+          <w:sz w:val="32"/>
+          <w:szCs w:val="32"/>
+          <w:lang w:eastAsia="es-AR"/>
+        </w:rPr>
+      </w:pPr>
+      <w:r>
+        <w:rPr>
+          <w:rFonts w:eastAsia="Times New Roman" w:cstheme="minorHAnsi"/>
+          <w:b/>
+          <w:noProof/>
+          <w:color w:val="222222"/>
+          <w:sz w:val="32"/>
+          <w:szCs w:val="32"/>
+          <w:lang w:eastAsia="es-AR"/>
+        </w:rPr>
+        <w:pict>
+          <v:shape id="_x0000_s1068" type="#_x0000_t32" style="position:absolute;left:0;text-align:left;margin-left:-37.05pt;margin-top:27pt;width:38.55pt;height:0;z-index:251705344" o:connectortype="straight"/>
+        </w:pict>
+      </w:r>
+      <w:r>
+        <w:rPr>
+          <w:rFonts w:eastAsia="Times New Roman" w:cstheme="minorHAnsi"/>
+          <w:b/>
+          <w:noProof/>
+          <w:color w:val="222222"/>
+          <w:sz w:val="32"/>
+          <w:szCs w:val="32"/>
+          <w:lang w:eastAsia="es-AR"/>
+        </w:rPr>
+        <w:pict>
+          <v:shape id="_x0000_s1067" type="#_x0000_t202" style="position:absolute;left:0;text-align:left;margin-left:1.5pt;margin-top:15.75pt;width:232.5pt;height:24.75pt;z-index:251704320" fillcolor="#fabf8f [1945]" strokecolor="#f79646 [3209]" strokeweight="1pt">
+            <v:fill color2="#f79646 [3209]" focus="50%" type="gradient"/>
+            <v:shadow on="t" type="perspective" color="#974706 [1609]" offset="1pt" offset2="-3pt"/>
+            <v:textbox>
+              <w:txbxContent>
+                <w:p>
+                  <w:r>
+                    <w:t>Reconocimiento y Clasificación de los objetos</w:t>
+                  </w:r>
+                </w:p>
+              </w:txbxContent>
+            </v:textbox>
+          </v:shape>
+        </w:pict>
+      </w:r>
+    </w:p>
+    <w:p>
+      <w:pPr>
+        <w:spacing w:before="100" w:beforeAutospacing="1" w:after="100" w:afterAutospacing="1" w:line="240" w:lineRule="auto"/>
+        <w:ind w:left="1440"/>
+        <w:jc w:val="center"/>
+        <w:textAlignment w:val="baseline"/>
+        <w:rPr>
+          <w:rFonts w:eastAsia="Times New Roman" w:cstheme="minorHAnsi"/>
+          <w:b/>
+          <w:color w:val="222222"/>
+          <w:sz w:val="32"/>
+          <w:szCs w:val="32"/>
+          <w:lang w:eastAsia="es-AR"/>
+        </w:rPr>
+      </w:pPr>
+      <w:r>
+        <w:rPr>
+          <w:rFonts w:eastAsia="Times New Roman" w:cstheme="minorHAnsi"/>
+          <w:b/>
+          <w:noProof/>
+          <w:color w:val="222222"/>
+          <w:sz w:val="32"/>
+          <w:szCs w:val="32"/>
+          <w:lang w:eastAsia="es-AR"/>
+        </w:rPr>
+        <w:pict>
+          <v:shape id="_x0000_s1072" type="#_x0000_t32" style="position:absolute;left:0;text-align:left;margin-left:60.45pt;margin-top:6.95pt;width:1.05pt;height:27pt;z-index:251710464" o:connectortype="straight"/>
+        </w:pict>
+      </w:r>
+      <w:r>
+        <w:rPr>
+          <w:rFonts w:eastAsia="Times New Roman" w:cstheme="minorHAnsi"/>
+          <w:b/>
+          <w:noProof/>
+          <w:color w:val="222222"/>
+          <w:sz w:val="32"/>
+          <w:szCs w:val="32"/>
+          <w:lang w:val="es-ES" w:eastAsia="es-AR"/>
+        </w:rPr>
+        <w:pict>
+          <v:shape id="_x0000_s1069" type="#_x0000_t202" style="position:absolute;left:0;text-align:left;margin-left:84pt;margin-top:20.45pt;width:287.8pt;height:25.45pt;z-index:251707392;mso-width-relative:margin;mso-height-relative:margin">
+            <v:textbox>
+              <w:txbxContent>
+                <w:p>
+                  <w:pPr>
+                    <w:rPr>
+                      <w:lang w:val="es-ES"/>
+                    </w:rPr>
+                  </w:pPr>
+                  <w:r>
+                    <w:rPr>
+                      <w:lang w:val="es-ES"/>
+                    </w:rPr>
+                    <w:t>  Investigar sobre librerías de</w:t>
+                  </w:r>
+                  <w:r>
+                    <w:rPr>
+                      <w:lang w:val="es-ES"/>
+                    </w:rPr>
+                    <w:t xml:space="preserve"> </w:t>
+                  </w:r>
+                  <w:proofErr w:type="spellStart"/>
+                  <w:r>
+                    <w:rPr>
+                      <w:rFonts w:ascii="Arial" w:hAnsi="Arial" w:cs="Arial"/>
+                    </w:rPr>
+                    <w:t>recognition</w:t>
+                  </w:r>
+                  <w:proofErr w:type="spellEnd"/>
+                  <w:r>
+                    <w:rPr>
+                      <w:rFonts w:ascii="Arial" w:hAnsi="Arial" w:cs="Arial"/>
+                    </w:rPr>
+                    <w:t xml:space="preserve"> &amp; </w:t>
+                  </w:r>
+                  <w:proofErr w:type="spellStart"/>
+                  <w:r>
+                    <w:rPr>
+                      <w:rFonts w:ascii="Arial" w:hAnsi="Arial" w:cs="Arial"/>
+                    </w:rPr>
+                    <w:t>interpretation</w:t>
+                  </w:r>
+                  <w:proofErr w:type="spellEnd"/>
+                </w:p>
+              </w:txbxContent>
+            </v:textbox>
+          </v:shape>
+        </w:pict>
+      </w:r>
+    </w:p>
+    <w:p>
+      <w:pPr>
+        <w:spacing w:before="100" w:beforeAutospacing="1" w:after="100" w:afterAutospacing="1" w:line="240" w:lineRule="auto"/>
+        <w:ind w:left="1440"/>
+        <w:jc w:val="center"/>
+        <w:textAlignment w:val="baseline"/>
+        <w:rPr>
+          <w:rFonts w:eastAsia="Times New Roman" w:cstheme="minorHAnsi"/>
+          <w:b/>
+          <w:color w:val="222222"/>
+          <w:sz w:val="32"/>
+          <w:szCs w:val="32"/>
+          <w:lang w:eastAsia="es-AR"/>
+        </w:rPr>
+      </w:pPr>
+      <w:r>
+        <w:rPr>
+          <w:rFonts w:eastAsia="Times New Roman" w:cstheme="minorHAnsi"/>
+          <w:b/>
+          <w:noProof/>
+          <w:color w:val="222222"/>
+          <w:sz w:val="32"/>
+          <w:szCs w:val="32"/>
+          <w:lang w:eastAsia="es-AR"/>
+        </w:rPr>
+        <w:pict>
+          <v:shape id="_x0000_s1073" type="#_x0000_t32" style="position:absolute;left:0;text-align:left;margin-left:61.2pt;margin-top:.4pt;width:22.8pt;height:0;z-index:251711488" o:connectortype="straight"/>
+        </w:pict>
+      </w:r>
+    </w:p>
+    <w:p>
+      <w:pPr>
+        <w:spacing w:before="100" w:beforeAutospacing="1" w:after="100" w:afterAutospacing="1" w:line="240" w:lineRule="auto"/>
+        <w:ind w:left="1440"/>
+        <w:jc w:val="center"/>
+        <w:textAlignment w:val="baseline"/>
+        <w:rPr>
+          <w:rFonts w:eastAsia="Times New Roman" w:cstheme="minorHAnsi"/>
+          <w:b/>
+          <w:color w:val="222222"/>
+          <w:sz w:val="32"/>
+          <w:szCs w:val="32"/>
+          <w:lang w:eastAsia="es-AR"/>
+        </w:rPr>
+      </w:pPr>
+    </w:p>
+    <w:p>
+      <w:pPr>
+        <w:spacing w:before="100" w:beforeAutospacing="1" w:after="100" w:afterAutospacing="1" w:line="240" w:lineRule="auto"/>
+        <w:ind w:left="1440"/>
+        <w:jc w:val="center"/>
+        <w:textAlignment w:val="baseline"/>
+        <w:rPr>
+          <w:rFonts w:eastAsia="Times New Roman" w:cstheme="minorHAnsi"/>
+          <w:b/>
+          <w:color w:val="222222"/>
+          <w:sz w:val="32"/>
+          <w:szCs w:val="32"/>
+          <w:lang w:eastAsia="es-AR"/>
+        </w:rPr>
+      </w:pPr>
+      <w:r>
+        <w:rPr>
+          <w:rFonts w:eastAsia="Times New Roman" w:cstheme="minorHAnsi"/>
+          <w:b/>
+          <w:noProof/>
+          <w:color w:val="222222"/>
+          <w:sz w:val="32"/>
+          <w:szCs w:val="32"/>
+          <w:lang w:eastAsia="es-AR"/>
+        </w:rPr>
+        <w:pict>
+          <v:shape id="_x0000_s1074" type="#_x0000_t32" style="position:absolute;left:0;text-align:left;margin-left:-39.3pt;margin-top:-28.9pt;width:0;height:554.25pt;z-index:251712512" o:connectortype="straight"/>
+        </w:pict>
+      </w:r>
+      <w:r>
+        <w:rPr>
+          <w:rFonts w:eastAsia="Times New Roman" w:cstheme="minorHAnsi"/>
+          <w:b/>
+          <w:noProof/>
+          <w:color w:val="222222"/>
+          <w:sz w:val="32"/>
+          <w:szCs w:val="32"/>
+          <w:lang w:eastAsia="es-AR"/>
+        </w:rPr>
+        <w:pict>
+          <v:shape id="_x0000_s1078" type="#_x0000_t32" style="position:absolute;left:0;text-align:left;margin-left:58.95pt;margin-top:20.35pt;width:0;height:62.5pt;z-index:251718656" o:connectortype="straight"/>
+        </w:pict>
+      </w:r>
+      <w:r>
+        <w:rPr>
+          <w:rFonts w:eastAsia="Times New Roman" w:cstheme="minorHAnsi"/>
+          <w:b/>
+          <w:noProof/>
+          <w:color w:val="222222"/>
+          <w:sz w:val="32"/>
+          <w:szCs w:val="32"/>
+          <w:lang w:eastAsia="es-AR"/>
+        </w:rPr>
+        <w:pict>
+          <v:shape id="_x0000_s1076" type="#_x0000_t32" style="position:absolute;left:0;text-align:left;margin-left:-39.3pt;margin-top:-7.15pt;width:38.5pt;height:0;z-index:251715584" o:connectortype="straight"/>
+        </w:pict>
+      </w:r>
+      <w:r>
+        <w:rPr>
+          <w:rFonts w:eastAsia="Times New Roman" w:cstheme="minorHAnsi"/>
+          <w:b/>
+          <w:noProof/>
+          <w:color w:val="222222"/>
+          <w:sz w:val="32"/>
+          <w:szCs w:val="32"/>
+          <w:lang w:val="es-ES" w:eastAsia="es-AR"/>
+        </w:rPr>
+        <w:pict>
+          <v:shape id="_x0000_s1075" type="#_x0000_t202" style="position:absolute;left:0;text-align:left;margin-left:-.8pt;margin-top:-28.9pt;width:205pt;height:48.85pt;z-index:251714560;mso-height-percent:200;mso-height-percent:200;mso-width-relative:margin;mso-height-relative:margin" fillcolor="#fabf8f [1945]" strokecolor="#f79646 [3209]" strokeweight="1pt">
+            <v:fill color2="#f79646 [3209]" focus="50%" type="gradient"/>
+            <v:shadow on="t" type="perspective" color="#974706 [1609]" offset="1pt" offset2="-3pt"/>
+            <v:textbox style="mso-fit-shape-to-text:t">
+              <w:txbxContent>
+                <w:p>
+                  <w:pPr>
+                    <w:rPr>
+                      <w:lang w:val="es-ES"/>
+                    </w:rPr>
+                  </w:pPr>
+                  <w:r>
+                    <w:rPr>
+                      <w:lang w:val="es-ES"/>
+                    </w:rPr>
+                    <w:t>R</w:t>
+                  </w:r>
+                  <w:r>
+                    <w:rPr>
+                      <w:lang w:val="es-ES"/>
+                    </w:rPr>
+                    <w:t>elación</w:t>
+                  </w:r>
+                  <w:r>
+                    <w:rPr>
+                      <w:lang w:val="es-ES"/>
+                    </w:rPr>
+                    <w:t xml:space="preserve"> entre la </w:t>
+                  </w:r>
+                  <w:r>
+                    <w:rPr>
+                      <w:lang w:val="es-ES"/>
+                    </w:rPr>
+                    <w:t>interacción</w:t>
+                  </w:r>
+                  <w:r>
+                    <w:rPr>
+                      <w:lang w:val="es-ES"/>
+                    </w:rPr>
+                    <w:t xml:space="preserve"> de video con acciones de </w:t>
+                  </w:r>
+                  <w:r>
+                    <w:rPr>
+                      <w:lang w:val="es-ES"/>
+                    </w:rPr>
+                    <w:t>visión</w:t>
+                  </w:r>
+                </w:p>
+              </w:txbxContent>
+            </v:textbox>
+          </v:shape>
+        </w:pict>
+      </w:r>
+    </w:p>
+    <w:p>
+      <w:pPr>
+        <w:spacing w:before="100" w:beforeAutospacing="1" w:after="100" w:afterAutospacing="1" w:line="240" w:lineRule="auto"/>
+        <w:ind w:left="1440"/>
+        <w:jc w:val="center"/>
+        <w:textAlignment w:val="baseline"/>
+        <w:rPr>
+          <w:rFonts w:eastAsia="Times New Roman" w:cstheme="minorHAnsi"/>
+          <w:b/>
+          <w:color w:val="222222"/>
+          <w:sz w:val="32"/>
+          <w:szCs w:val="32"/>
+          <w:lang w:eastAsia="es-AR"/>
+        </w:rPr>
+      </w:pPr>
+      <w:r>
+        <w:rPr>
+          <w:rFonts w:eastAsia="Times New Roman" w:cstheme="minorHAnsi"/>
+          <w:b/>
+          <w:noProof/>
+          <w:color w:val="222222"/>
+          <w:sz w:val="32"/>
+          <w:szCs w:val="32"/>
+          <w:lang w:eastAsia="es-AR"/>
+        </w:rPr>
+        <w:pict>
+          <v:shape id="_x0000_s1080" type="#_x0000_t32" style="position:absolute;left:0;text-align:left;margin-left:58.95pt;margin-top:15.55pt;width:37.6pt;height:0;z-index:251720704" o:connectortype="straight"/>
+        </w:pict>
+      </w:r>
+      <w:r>
+        <w:rPr>
+          <w:rFonts w:eastAsia="Times New Roman" w:cstheme="minorHAnsi"/>
+          <w:b/>
+          <w:noProof/>
+          <w:color w:val="222222"/>
+          <w:sz w:val="32"/>
+          <w:szCs w:val="32"/>
+          <w:lang w:val="es-ES" w:eastAsia="es-AR"/>
+        </w:rPr>
+        <w:pict>
+          <v:shape id="_x0000_s1077" type="#_x0000_t202" style="position:absolute;left:0;text-align:left;margin-left:96.55pt;margin-top:.5pt;width:386.15pt;height:25.15pt;z-index:251717632;mso-width-relative:margin;mso-height-relative:margin">
+            <v:textbox>
+              <w:txbxContent>
+                <w:p>
+                  <w:pPr>
+                    <w:rPr>
+                      <w:lang w:val="es-ES"/>
+                    </w:rPr>
+                  </w:pPr>
+                  <w:r>
+                    <w:rPr>
+                      <w:lang w:val="es-ES"/>
+                    </w:rPr>
+                    <w:t xml:space="preserve">   Investigar sobre librerías de reconocimiento e </w:t>
+                  </w:r>
+                  <w:proofErr w:type="spellStart"/>
+                  <w:r>
+                    <w:rPr>
+                      <w:lang w:val="es-ES"/>
+                    </w:rPr>
+                    <w:t>interaccion</w:t>
+                  </w:r>
+                  <w:proofErr w:type="spellEnd"/>
+                  <w:r>
+                    <w:rPr>
+                      <w:lang w:val="es-ES"/>
+                    </w:rPr>
+                    <w:t xml:space="preserve"> dinámica de imágenes.</w:t>
+                  </w:r>
+                </w:p>
+              </w:txbxContent>
+            </v:textbox>
+          </v:shape>
+        </w:pict>
+      </w:r>
+    </w:p>
+    <w:p>
+      <w:pPr>
+        <w:spacing w:before="100" w:beforeAutospacing="1" w:after="100" w:afterAutospacing="1" w:line="240" w:lineRule="auto"/>
+        <w:ind w:left="1440"/>
+        <w:jc w:val="center"/>
+        <w:textAlignment w:val="baseline"/>
+        <w:rPr>
+          <w:rFonts w:eastAsia="Times New Roman" w:cstheme="minorHAnsi"/>
+          <w:b/>
+          <w:color w:val="222222"/>
+          <w:sz w:val="32"/>
+          <w:szCs w:val="32"/>
+          <w:lang w:eastAsia="es-AR"/>
+        </w:rPr>
+      </w:pPr>
+      <w:r>
+        <w:rPr>
+          <w:rFonts w:eastAsia="Times New Roman" w:cstheme="minorHAnsi"/>
+          <w:b/>
+          <w:noProof/>
+          <w:color w:val="222222"/>
+          <w:sz w:val="32"/>
+          <w:szCs w:val="32"/>
+          <w:lang w:eastAsia="es-AR"/>
+        </w:rPr>
+        <w:pict>
+          <v:shape id="_x0000_s1081" type="#_x0000_t32" style="position:absolute;left:0;text-align:left;margin-left:58.95pt;margin-top:15.8pt;width:37.6pt;height:0;z-index:251721728" o:connectortype="straight"/>
+        </w:pict>
+      </w:r>
+      <w:r>
+        <w:rPr>
+          <w:rFonts w:eastAsia="Times New Roman" w:cstheme="minorHAnsi"/>
+          <w:b/>
+          <w:noProof/>
+          <w:color w:val="222222"/>
+          <w:sz w:val="32"/>
+          <w:szCs w:val="32"/>
+          <w:lang w:eastAsia="es-AR"/>
+        </w:rPr>
+        <w:pict>
+          <v:shape id="_x0000_s1079" type="#_x0000_t202" style="position:absolute;left:0;text-align:left;margin-left:96.55pt;margin-top:4.55pt;width:386.15pt;height:22.5pt;z-index:251719680">
+            <v:textbox>
+              <w:txbxContent>
+                <w:p>
+                  <w:r>
+                    <w:t>  Investigar sobre librerías de reconocimiento de gestos.</w:t>
+                  </w:r>
+                </w:p>
+              </w:txbxContent>
+            </v:textbox>
+          </v:shape>
+        </w:pict>
+      </w:r>
+    </w:p>
+    <w:p>
+      <w:pPr>
+        <w:spacing w:before="100" w:beforeAutospacing="1" w:after="100" w:afterAutospacing="1" w:line="240" w:lineRule="auto"/>
+        <w:ind w:left="1440"/>
+        <w:jc w:val="center"/>
+        <w:textAlignment w:val="baseline"/>
+        <w:rPr>
+          <w:rFonts w:eastAsia="Times New Roman" w:cstheme="minorHAnsi"/>
+          <w:b/>
+          <w:color w:val="222222"/>
+          <w:sz w:val="32"/>
+          <w:szCs w:val="32"/>
+          <w:lang w:eastAsia="es-AR"/>
+        </w:rPr>
+      </w:pPr>
+      <w:r>
+        <w:rPr>
+          <w:rFonts w:eastAsia="Times New Roman" w:cstheme="minorHAnsi"/>
+          <w:b/>
+          <w:noProof/>
+          <w:color w:val="222222"/>
+          <w:sz w:val="32"/>
+          <w:szCs w:val="32"/>
+          <w:lang w:eastAsia="es-AR"/>
+        </w:rPr>
+        <w:pict>
+          <v:rect id="_x0000_s1083" style="position:absolute;left:0;text-align:left;margin-left:-7.8pt;margin-top:14.5pt;width:187.5pt;height:27.75pt;z-index:251723776" fillcolor="#fabf8f [1945]" strokecolor="#f79646 [3209]" strokeweight="1pt">
+            <v:fill color2="#f79646 [3209]" focus="50%" type="gradient"/>
+            <v:shadow on="t" type="perspective" color="#974706 [1609]" offset="1pt" offset2="-3pt"/>
+            <v:textbox>
+              <w:txbxContent>
+                <w:p>
+                  <w:pPr>
+                    <w:spacing w:after="0"/>
+                    <w:jc w:val="center"/>
+                  </w:pPr>
+                  <w:r>
+                    <w:t xml:space="preserve">Mejoramiento en </w:t>
+                  </w:r>
+                  <w:r>
+                    <w:t>técnicas</w:t>
+                  </w:r>
+                  <w:r>
+                    <w:t xml:space="preserve"> de captura</w:t>
+                  </w:r>
+                </w:p>
+              </w:txbxContent>
+            </v:textbox>
+          </v:rect>
+        </w:pict>
+      </w:r>
+      <w:r>
+        <w:rPr>
+          <w:rFonts w:eastAsia="Times New Roman" w:cstheme="minorHAnsi"/>
+          <w:b/>
+          <w:noProof/>
+          <w:color w:val="222222"/>
+          <w:sz w:val="32"/>
+          <w:szCs w:val="32"/>
+          <w:lang w:eastAsia="es-AR"/>
+        </w:rPr>
+        <w:pict>
+          <v:shape id="_x0000_s1082" type="#_x0000_t32" style="position:absolute;left:0;text-align:left;margin-left:-39.3pt;margin-top:25.75pt;width:31.5pt;height:0;z-index:251722752" o:connectortype="straight"/>
+        </w:pict>
+      </w:r>
+    </w:p>
+    <w:p>
+      <w:pPr>
+        <w:spacing w:before="100" w:beforeAutospacing="1" w:after="100" w:afterAutospacing="1" w:line="240" w:lineRule="auto"/>
+        <w:ind w:left="1440"/>
+        <w:jc w:val="center"/>
+        <w:textAlignment w:val="baseline"/>
+        <w:rPr>
+          <w:rFonts w:eastAsia="Times New Roman" w:cstheme="minorHAnsi"/>
+          <w:b/>
+          <w:color w:val="222222"/>
+          <w:sz w:val="32"/>
+          <w:szCs w:val="32"/>
+          <w:lang w:eastAsia="es-AR"/>
+        </w:rPr>
+      </w:pPr>
+      <w:r>
+        <w:rPr>
+          <w:rFonts w:eastAsia="Times New Roman" w:cstheme="minorHAnsi"/>
+          <w:b/>
+          <w:noProof/>
+          <w:color w:val="222222"/>
+          <w:sz w:val="32"/>
+          <w:szCs w:val="32"/>
+          <w:lang w:eastAsia="es-AR"/>
+        </w:rPr>
+        <w:pict>
+          <v:shape id="_x0000_s1084" type="#_x0000_t32" style="position:absolute;left:0;text-align:left;margin-left:58.95pt;margin-top:8.75pt;width:0;height:152.25pt;z-index:251724800" o:connectortype="straight"/>
+        </w:pict>
+      </w:r>
+      <w:r>
+        <w:rPr>
+          <w:rFonts w:eastAsia="Times New Roman" w:cstheme="minorHAnsi"/>
+          <w:b/>
+          <w:noProof/>
+          <w:color w:val="222222"/>
+          <w:sz w:val="32"/>
+          <w:szCs w:val="32"/>
+          <w:lang w:val="es-ES" w:eastAsia="es-AR"/>
+        </w:rPr>
+        <w:pict>
+          <v:shape id="_x0000_s1087" type="#_x0000_t202" style="position:absolute;left:0;text-align:left;margin-left:96.55pt;margin-top:21.5pt;width:403.4pt;height:24pt;z-index:251727872;mso-width-relative:margin;mso-height-relative:margin">
+            <v:textbox>
+              <w:txbxContent>
+                <w:p>
+                  <w:pPr>
+                    <w:spacing w:after="0" w:line="240" w:lineRule="auto"/>
+                    <w:rPr>
+                      <w:rFonts w:ascii="Times New Roman" w:eastAsia="Times New Roman" w:hAnsi="Times New Roman" w:cs="Times New Roman"/>
+                      <w:color w:val="000000"/>
+                      <w:sz w:val="14"/>
+                      <w:szCs w:val="14"/>
+                      <w:lang w:eastAsia="es-AR"/>
+                    </w:rPr>
+                  </w:pPr>
+                  <w:r>
+                    <w:rPr>
+                      <w:rFonts w:ascii="Calibri" w:eastAsia="Times New Roman" w:hAnsi="Calibri" w:cs="Calibri"/>
+                      <w:color w:val="000000"/>
+                      <w:lang w:eastAsia="es-AR"/>
+                    </w:rPr>
+                    <w:t>Investigar sobre factores físicos contextuales involucrados en la captura de imágenes</w:t>
+                  </w:r>
+                </w:p>
+                <w:p/>
+              </w:txbxContent>
+            </v:textbox>
+          </v:shape>
+        </w:pict>
+      </w:r>
+    </w:p>
+    <w:p>
+      <w:pPr>
+        <w:spacing w:before="100" w:beforeAutospacing="1" w:after="100" w:afterAutospacing="1" w:line="240" w:lineRule="auto"/>
+        <w:ind w:left="1440"/>
+        <w:jc w:val="center"/>
+        <w:textAlignment w:val="baseline"/>
+        <w:rPr>
+          <w:rFonts w:eastAsia="Times New Roman" w:cstheme="minorHAnsi"/>
+          <w:b/>
+          <w:color w:val="222222"/>
+          <w:sz w:val="32"/>
+          <w:szCs w:val="32"/>
+          <w:lang w:eastAsia="es-AR"/>
+        </w:rPr>
+      </w:pPr>
+      <w:r>
+        <w:rPr>
+          <w:rFonts w:eastAsia="Times New Roman" w:cstheme="minorHAnsi"/>
+          <w:b/>
+          <w:noProof/>
+          <w:color w:val="222222"/>
+          <w:sz w:val="32"/>
+          <w:szCs w:val="32"/>
+          <w:lang w:eastAsia="es-AR"/>
+        </w:rPr>
+        <w:pict>
+          <v:shape id="_x0000_s1093" type="#_x0000_t32" style="position:absolute;left:0;text-align:left;margin-left:58.95pt;margin-top:32.2pt;width:37.6pt;height:0;z-index:251738112" o:connectortype="straight"/>
+        </w:pict>
+      </w:r>
+      <w:r>
+        <w:rPr>
+          <w:rFonts w:eastAsia="Times New Roman" w:cstheme="minorHAnsi"/>
+          <w:b/>
+          <w:noProof/>
+          <w:color w:val="222222"/>
+          <w:sz w:val="32"/>
+          <w:szCs w:val="32"/>
+          <w:lang w:val="es-ES" w:eastAsia="es-AR"/>
+        </w:rPr>
+        <w:pict>
+          <v:shape id="_x0000_s1088" type="#_x0000_t202" style="position:absolute;left:0;text-align:left;margin-left:96.55pt;margin-top:18.7pt;width:403.4pt;height:26.55pt;z-index:251729920;mso-width-relative:margin;mso-height-relative:margin">
+            <v:textbox>
+              <w:txbxContent>
+                <w:p>
+                  <w:pPr>
+                    <w:rPr>
+                      <w:lang w:val="es-ES"/>
+                    </w:rPr>
+                  </w:pPr>
+                  <w:r>
+                    <w:rPr>
+                      <w:lang w:val="es-ES"/>
+                    </w:rPr>
+                    <w:t>  Investigar sobre técnicas de rendimiento de captura</w:t>
+                  </w:r>
+                </w:p>
+              </w:txbxContent>
+            </v:textbox>
+          </v:shape>
+        </w:pict>
+      </w:r>
+      <w:r>
+        <w:rPr>
+          <w:rFonts w:eastAsia="Times New Roman" w:cstheme="minorHAnsi"/>
+          <w:b/>
+          <w:noProof/>
+          <w:color w:val="222222"/>
+          <w:sz w:val="32"/>
+          <w:szCs w:val="32"/>
+          <w:lang w:eastAsia="es-AR"/>
+        </w:rPr>
+        <w:pict>
+          <v:shape id="_x0000_s1085" type="#_x0000_t32" style="position:absolute;left:0;text-align:left;margin-left:58.95pt;margin-top:1.45pt;width:37.6pt;height:0;z-index:251725824" o:connectortype="straight"/>
+        </w:pict>
+      </w:r>
+    </w:p>
+    <w:p>
+      <w:pPr>
+        <w:spacing w:before="100" w:beforeAutospacing="1" w:after="100" w:afterAutospacing="1" w:line="240" w:lineRule="auto"/>
+        <w:ind w:left="1440"/>
+        <w:jc w:val="center"/>
+        <w:textAlignment w:val="baseline"/>
+        <w:rPr>
+          <w:rFonts w:eastAsia="Times New Roman" w:cstheme="minorHAnsi"/>
+          <w:b/>
+          <w:color w:val="222222"/>
+          <w:sz w:val="32"/>
+          <w:szCs w:val="32"/>
+          <w:lang w:eastAsia="es-AR"/>
+        </w:rPr>
+      </w:pPr>
+      <w:r>
+        <w:rPr>
+          <w:rFonts w:eastAsia="Times New Roman" w:cstheme="minorHAnsi"/>
+          <w:b/>
+          <w:noProof/>
+          <w:color w:val="222222"/>
+          <w:sz w:val="32"/>
+          <w:szCs w:val="32"/>
+          <w:lang w:val="es-ES" w:eastAsia="es-AR"/>
+        </w:rPr>
+        <w:pict>
+          <v:shape id="_x0000_s1089" type="#_x0000_t202" style="position:absolute;left:0;text-align:left;margin-left:96.55pt;margin-top:19.65pt;width:403.4pt;height:23.55pt;z-index:251731968;mso-width-relative:margin;mso-height-relative:margin">
+            <v:textbox>
+              <w:txbxContent>
+                <w:p>
+                  <w:pPr>
+                    <w:rPr>
+                      <w:rFonts w:ascii="Times New Roman" w:eastAsia="Times New Roman" w:hAnsi="Times New Roman" w:cs="Times New Roman"/>
+                      <w:color w:val="000000"/>
+                      <w:sz w:val="14"/>
+                      <w:szCs w:val="14"/>
+                      <w:lang w:eastAsia="es-AR"/>
+                    </w:rPr>
+                  </w:pPr>
+                  <w:r>
+                    <w:rPr>
+                      <w:rFonts w:ascii="Times New Roman" w:eastAsia="Times New Roman" w:hAnsi="Times New Roman" w:cs="Times New Roman"/>
+                      <w:color w:val="000000"/>
+                      <w:sz w:val="14"/>
+                      <w:szCs w:val="14"/>
+                      <w:lang w:eastAsia="es-AR"/>
+                    </w:rPr>
+                    <w:t xml:space="preserve">  </w:t>
+                  </w:r>
+                  <w:r>
+                    <w:rPr>
+                      <w:rFonts w:ascii="Calibri" w:eastAsia="Times New Roman" w:hAnsi="Calibri" w:cs="Calibri"/>
+                      <w:color w:val="000000"/>
+                      <w:lang w:eastAsia="es-AR"/>
+                    </w:rPr>
+                    <w:t>Investigar sobre técnicas de rendimiento de captura</w:t>
+                  </w:r>
+                </w:p>
+                <w:p/>
+              </w:txbxContent>
+            </v:textbox>
+          </v:shape>
+        </w:pict>
+      </w:r>
+    </w:p>
+    <w:p>
+      <w:pPr>
+        <w:spacing w:before="100" w:beforeAutospacing="1" w:after="100" w:afterAutospacing="1" w:line="240" w:lineRule="auto"/>
+        <w:ind w:left="1440"/>
+        <w:jc w:val="center"/>
+        <w:textAlignment w:val="baseline"/>
+        <w:rPr>
+          <w:rFonts w:eastAsia="Times New Roman" w:cstheme="minorHAnsi"/>
+          <w:b/>
+          <w:color w:val="222222"/>
+          <w:sz w:val="32"/>
+          <w:szCs w:val="32"/>
+          <w:lang w:eastAsia="es-AR"/>
+        </w:rPr>
+      </w:pPr>
+      <w:r>
+        <w:rPr>
+          <w:rFonts w:eastAsia="Times New Roman" w:cstheme="minorHAnsi"/>
+          <w:b/>
+          <w:noProof/>
+          <w:color w:val="222222"/>
+          <w:sz w:val="32"/>
+          <w:szCs w:val="32"/>
+          <w:lang w:eastAsia="es-AR"/>
+        </w:rPr>
+        <w:pict>
+          <v:shape id="_x0000_s1095" type="#_x0000_t32" style="position:absolute;left:0;text-align:left;margin-left:58.95pt;margin-top:28.9pt;width:37.6pt;height:0;z-index:251740160" o:connectortype="straight"/>
+        </w:pict>
+      </w:r>
+      <w:r>
+        <w:rPr>
+          <w:rFonts w:eastAsia="Times New Roman" w:cstheme="minorHAnsi"/>
+          <w:b/>
+          <w:noProof/>
+          <w:color w:val="222222"/>
+          <w:sz w:val="32"/>
+          <w:szCs w:val="32"/>
+          <w:lang w:eastAsia="es-AR"/>
+        </w:rPr>
+        <w:pict>
+          <v:shape id="_x0000_s1094" type="#_x0000_t32" style="position:absolute;left:0;text-align:left;margin-left:58.95pt;margin-top:.4pt;width:37.6pt;height:0;z-index:251739136" o:connectortype="straight"/>
+        </w:pict>
+      </w:r>
+      <w:r>
+        <w:rPr>
+          <w:rFonts w:eastAsia="Times New Roman" w:cstheme="minorHAnsi"/>
+          <w:b/>
+          <w:noProof/>
+          <w:color w:val="222222"/>
+          <w:sz w:val="32"/>
+          <w:szCs w:val="32"/>
+          <w:lang w:val="es-ES" w:eastAsia="es-AR"/>
+        </w:rPr>
+        <w:pict>
+          <v:shape id="_x0000_s1090" type="#_x0000_t202" style="position:absolute;left:0;text-align:left;margin-left:96.55pt;margin-top:15.4pt;width:403.4pt;height:25.1pt;z-index:251734016;mso-width-relative:margin;mso-height-relative:margin">
+            <v:textbox>
+              <w:txbxContent>
+                <w:p>
+                  <w:pPr>
+                    <w:rPr>
+                      <w:rFonts w:ascii="Calibri" w:eastAsia="Times New Roman" w:hAnsi="Calibri" w:cs="Calibri"/>
+                      <w:color w:val="000000"/>
+                      <w:lang w:eastAsia="es-AR"/>
+                    </w:rPr>
+                  </w:pPr>
+                  <w:r>
+                    <w:rPr>
+                      <w:rFonts w:ascii="Calibri" w:eastAsia="Times New Roman" w:hAnsi="Calibri" w:cs="Calibri"/>
+                      <w:color w:val="000000"/>
+                      <w:lang w:eastAsia="es-AR"/>
+                    </w:rPr>
+                    <w:t>Investigar sobre métodos y técnicas de calibración</w:t>
+                  </w:r>
+                </w:p>
+                <w:p/>
+              </w:txbxContent>
+            </v:textbox>
+          </v:shape>
+        </w:pict>
+      </w:r>
+    </w:p>
+    <w:p>
+      <w:pPr>
+        <w:spacing w:before="100" w:beforeAutospacing="1" w:after="100" w:afterAutospacing="1" w:line="240" w:lineRule="auto"/>
+        <w:ind w:left="1440"/>
+        <w:jc w:val="center"/>
+        <w:textAlignment w:val="baseline"/>
+        <w:rPr>
+          <w:rFonts w:eastAsia="Times New Roman" w:cstheme="minorHAnsi"/>
+          <w:b/>
+          <w:color w:val="222222"/>
+          <w:sz w:val="32"/>
+          <w:szCs w:val="32"/>
+          <w:lang w:eastAsia="es-AR"/>
+        </w:rPr>
+      </w:pPr>
+      <w:r>
+        <w:rPr>
+          <w:rFonts w:eastAsia="Times New Roman" w:cstheme="minorHAnsi"/>
+          <w:b/>
+          <w:noProof/>
+          <w:color w:val="222222"/>
+          <w:sz w:val="32"/>
+          <w:szCs w:val="32"/>
+          <w:lang w:eastAsia="es-AR"/>
+        </w:rPr>
+        <w:pict>
+          <v:shape id="_x0000_s1096" type="#_x0000_t32" style="position:absolute;left:0;text-align:left;margin-left:58.95pt;margin-top:26.85pt;width:37.6pt;height:0;z-index:251741184" o:connectortype="straight"/>
+        </w:pict>
+      </w:r>
+      <w:r>
+        <w:rPr>
+          <w:rFonts w:eastAsia="Times New Roman" w:cstheme="minorHAnsi"/>
+          <w:b/>
+          <w:noProof/>
+          <w:color w:val="222222"/>
+          <w:sz w:val="32"/>
+          <w:szCs w:val="32"/>
+          <w:lang w:val="es-ES" w:eastAsia="es-AR"/>
+        </w:rPr>
+        <w:pict>
+          <v:shape id="_x0000_s1091" type="#_x0000_t202" style="position:absolute;left:0;text-align:left;margin-left:96.55pt;margin-top:15.6pt;width:403.4pt;height:25.3pt;z-index:251736064;mso-width-relative:margin;mso-height-relative:margin">
+            <v:textbox>
+              <w:txbxContent>
+                <w:p>
+                  <w:pPr>
+                    <w:rPr>
+                      <w:rFonts w:ascii="Times New Roman" w:eastAsia="Times New Roman" w:hAnsi="Times New Roman" w:cs="Times New Roman"/>
+                      <w:color w:val="000000"/>
+                      <w:sz w:val="14"/>
+                      <w:szCs w:val="14"/>
+                      <w:lang w:eastAsia="es-AR"/>
+                    </w:rPr>
+                  </w:pPr>
+                  <w:r>
+                    <w:rPr>
+                      <w:rFonts w:ascii="Calibri" w:eastAsia="Times New Roman" w:hAnsi="Calibri" w:cs="Calibri"/>
+                      <w:color w:val="000000"/>
+                      <w:lang w:eastAsia="es-AR"/>
+                    </w:rPr>
+                    <w:t>Desarrollar informes y mediciones para evaluar estrategias de mercadotecnia</w:t>
+                  </w:r>
+                </w:p>
+                <w:p/>
+              </w:txbxContent>
+            </v:textbox>
+          </v:shape>
+        </w:pict>
+      </w:r>
+    </w:p>
+    <w:p>
+      <w:pPr>
+        <w:spacing w:before="100" w:beforeAutospacing="1" w:after="100" w:afterAutospacing="1" w:line="240" w:lineRule="auto"/>
+        <w:ind w:left="1440"/>
+        <w:jc w:val="center"/>
+        <w:textAlignment w:val="baseline"/>
+        <w:rPr>
+          <w:rFonts w:eastAsia="Times New Roman" w:cstheme="minorHAnsi"/>
+          <w:b/>
+          <w:color w:val="222222"/>
+          <w:sz w:val="32"/>
+          <w:szCs w:val="32"/>
+          <w:lang w:eastAsia="es-AR"/>
+        </w:rPr>
+      </w:pPr>
+      <w:r>
+        <w:rPr>
+          <w:rFonts w:eastAsia="Times New Roman" w:cstheme="minorHAnsi"/>
+          <w:b/>
+          <w:noProof/>
+          <w:color w:val="222222"/>
+          <w:sz w:val="32"/>
+          <w:szCs w:val="32"/>
+          <w:lang w:val="es-ES" w:eastAsia="es-AR"/>
+        </w:rPr>
+        <w:pict>
+          <v:shape id="_x0000_s1098" type="#_x0000_t202" style="position:absolute;left:0;text-align:left;margin-left:-.8pt;margin-top:21.05pt;width:237.5pt;height:29.55pt;z-index:251744256;mso-width-relative:margin;mso-height-relative:margin" fillcolor="#fabf8f [1945]" strokecolor="#f79646 [3209]" strokeweight="1pt">
+            <v:fill color2="#f79646 [3209]" focus="50%" type="gradient"/>
+            <v:shadow on="t" type="perspective" color="#974706 [1609]" offset="1pt" offset2="-3pt"/>
+            <v:textbox>
+              <w:txbxContent>
+                <w:p>
+                  <w:pPr>
+                    <w:rPr>
+                      <w:rFonts w:ascii="Arial" w:eastAsia="Times New Roman" w:hAnsi="Arial" w:cs="Arial"/>
+                      <w:sz w:val="20"/>
+                      <w:szCs w:val="20"/>
+                      <w:lang w:eastAsia="es-AR"/>
+                    </w:rPr>
+                  </w:pPr>
+                  <w:r>
+                    <w:rPr>
+                      <w:rFonts w:ascii="Arial" w:eastAsia="Times New Roman" w:hAnsi="Arial" w:cs="Arial"/>
+                      <w:sz w:val="20"/>
+                      <w:szCs w:val="20"/>
+                      <w:lang w:eastAsia="es-AR"/>
+                    </w:rPr>
+                    <w:t>Bases de datos con información procesada</w:t>
+                  </w:r>
+                </w:p>
+                <w:p/>
+              </w:txbxContent>
+            </v:textbox>
+          </v:shape>
+        </w:pict>
+      </w:r>
+    </w:p>
+    <w:p>
+      <w:pPr>
+        <w:spacing w:before="100" w:beforeAutospacing="1" w:after="100" w:afterAutospacing="1" w:line="240" w:lineRule="auto"/>
+        <w:ind w:left="1440"/>
+        <w:jc w:val="center"/>
+        <w:textAlignment w:val="baseline"/>
+        <w:rPr>
+          <w:rFonts w:eastAsia="Times New Roman" w:cstheme="minorHAnsi"/>
+          <w:b/>
+          <w:color w:val="222222"/>
+          <w:sz w:val="32"/>
+          <w:szCs w:val="32"/>
+          <w:lang w:eastAsia="es-AR"/>
+        </w:rPr>
+      </w:pPr>
+      <w:r>
+        <w:rPr>
+          <w:rFonts w:eastAsia="Times New Roman" w:cstheme="minorHAnsi"/>
+          <w:b/>
+          <w:noProof/>
+          <w:color w:val="222222"/>
+          <w:sz w:val="32"/>
+          <w:szCs w:val="32"/>
+          <w:lang w:eastAsia="es-AR"/>
+        </w:rPr>
+        <w:pict>
+          <v:shape id="_x0000_s1100" type="#_x0000_t32" style="position:absolute;left:0;text-align:left;margin-left:58.95pt;margin-top:17.1pt;width:0;height:24.45pt;z-index:251746304" o:connectortype="straight"/>
+        </w:pict>
+      </w:r>
+      <w:r>
+        <w:rPr>
+          <w:rFonts w:eastAsia="Times New Roman" w:cstheme="minorHAnsi"/>
+          <w:b/>
+          <w:noProof/>
+          <w:color w:val="222222"/>
+          <w:sz w:val="32"/>
+          <w:szCs w:val="32"/>
+          <w:lang w:eastAsia="es-AR"/>
+        </w:rPr>
+        <w:pict>
+          <v:shape id="_x0000_s1092" type="#_x0000_t202" style="position:absolute;left:0;text-align:left;margin-left:96.55pt;margin-top:29.55pt;width:403.4pt;height:24.75pt;z-index:251737088">
+            <v:textbox>
+              <w:txbxContent>
+                <w:p>
+                  <w:pPr>
+                    <w:spacing w:after="0" w:line="240" w:lineRule="auto"/>
+                    <w:rPr>
+                      <w:rFonts w:ascii="Calibri" w:eastAsia="Times New Roman" w:hAnsi="Calibri" w:cs="Calibri"/>
+                      <w:color w:val="000000"/>
+                      <w:lang w:eastAsia="es-AR"/>
+                    </w:rPr>
+                  </w:pPr>
+                  <w:r>
+                    <w:rPr>
+                      <w:rFonts w:ascii="Calibri" w:eastAsia="Times New Roman" w:hAnsi="Calibri" w:cs="Calibri"/>
+                      <w:color w:val="000000"/>
+                      <w:lang w:eastAsia="es-AR"/>
+                    </w:rPr>
+                    <w:t>Generar bases de datos de clientes y productos para cada tipo de publicidad.</w:t>
+                  </w:r>
+                </w:p>
+                <w:p/>
+              </w:txbxContent>
+            </v:textbox>
+          </v:shape>
+        </w:pict>
+      </w:r>
+      <w:r>
+        <w:rPr>
+          <w:rFonts w:eastAsia="Times New Roman" w:cstheme="minorHAnsi"/>
+          <w:b/>
+          <w:noProof/>
+          <w:color w:val="222222"/>
+          <w:sz w:val="32"/>
+          <w:szCs w:val="32"/>
+          <w:lang w:eastAsia="es-AR"/>
+        </w:rPr>
+        <w:pict>
+          <v:shape id="_x0000_s1099" type="#_x0000_t32" style="position:absolute;left:0;text-align:left;margin-left:-39.3pt;margin-top:2.55pt;width:38.9pt;height:0;z-index:251745280" o:connectortype="straight"/>
+        </w:pict>
+      </w:r>
+    </w:p>
+    <w:p>
+      <w:pPr>
+        <w:spacing w:before="100" w:beforeAutospacing="1" w:after="100" w:afterAutospacing="1" w:line="240" w:lineRule="auto"/>
+        <w:ind w:left="1440"/>
+        <w:jc w:val="center"/>
+        <w:textAlignment w:val="baseline"/>
+        <w:rPr>
+          <w:rFonts w:eastAsia="Times New Roman" w:cstheme="minorHAnsi"/>
+          <w:b/>
+          <w:color w:val="222222"/>
+          <w:sz w:val="32"/>
+          <w:szCs w:val="32"/>
+          <w:lang w:eastAsia="es-AR"/>
+        </w:rPr>
+      </w:pPr>
+      <w:r>
+        <w:rPr>
+          <w:rFonts w:eastAsia="Times New Roman" w:cstheme="minorHAnsi"/>
+          <w:b/>
+          <w:noProof/>
+          <w:color w:val="222222"/>
+          <w:sz w:val="32"/>
+          <w:szCs w:val="32"/>
+          <w:lang w:eastAsia="es-AR"/>
+        </w:rPr>
+        <w:pict>
+          <v:shape id="_x0000_s1101" type="#_x0000_t32" style="position:absolute;left:0;text-align:left;margin-left:58.95pt;margin-top:8pt;width:37.6pt;height:0;z-index:251747328" o:connectortype="straight"/>
+        </w:pict>
+      </w:r>
+    </w:p>
+    <w:p>
+      <w:pPr>
+        <w:spacing w:before="100" w:beforeAutospacing="1" w:after="100" w:afterAutospacing="1" w:line="240" w:lineRule="auto"/>
+        <w:ind w:left="1440"/>
+        <w:jc w:val="center"/>
+        <w:textAlignment w:val="baseline"/>
+        <w:rPr>
+          <w:rFonts w:eastAsia="Times New Roman" w:cstheme="minorHAnsi"/>
+          <w:b/>
+          <w:color w:val="222222"/>
+          <w:sz w:val="32"/>
+          <w:szCs w:val="32"/>
+          <w:lang w:eastAsia="es-AR"/>
+        </w:rPr>
+      </w:pPr>
+      <w:r>
+        <w:rPr>
+          <w:rFonts w:eastAsia="Times New Roman" w:cstheme="minorHAnsi"/>
+          <w:b/>
+          <w:noProof/>
+          <w:color w:val="222222"/>
+          <w:sz w:val="32"/>
+          <w:szCs w:val="32"/>
+          <w:lang w:eastAsia="es-AR"/>
+        </w:rPr>
+        <w:pict>
+          <v:shape id="_x0000_s1106" type="#_x0000_t32" style="position:absolute;left:0;text-align:left;margin-left:58.95pt;margin-top:27pt;width:0;height:51pt;z-index:251753472" o:connectortype="straight"/>
+        </w:pict>
+      </w:r>
+      <w:r>
+        <w:rPr>
+          <w:rFonts w:eastAsia="Times New Roman" w:cstheme="minorHAnsi"/>
+          <w:b/>
+          <w:noProof/>
+          <w:color w:val="222222"/>
+          <w:sz w:val="32"/>
+          <w:szCs w:val="32"/>
+          <w:lang w:eastAsia="es-AR"/>
+        </w:rPr>
+        <w:pict>
+          <v:shape id="_x0000_s1103" type="#_x0000_t32" style="position:absolute;left:0;text-align:left;margin-left:-39.3pt;margin-top:15pt;width:31.5pt;height:0;z-index:251750400" o:connectortype="straight"/>
+        </w:pict>
+      </w:r>
+      <w:r>
+        <w:rPr>
+          <w:rFonts w:eastAsia="Times New Roman" w:cstheme="minorHAnsi"/>
+          <w:b/>
+          <w:noProof/>
+          <w:color w:val="222222"/>
+          <w:sz w:val="32"/>
+          <w:szCs w:val="32"/>
+          <w:lang w:val="es-ES" w:eastAsia="es-AR"/>
+        </w:rPr>
+        <w:pict>
+          <v:shape id="_x0000_s1102" type="#_x0000_t202" style="position:absolute;left:0;text-align:left;margin-left:-7.8pt;margin-top:.4pt;width:313.25pt;height:26.6pt;z-index:251749376;mso-width-relative:margin;mso-height-relative:margin" fillcolor="#fabf8f [1945]" strokecolor="#f79646 [3209]" strokeweight="1pt">
+            <v:fill color2="#f79646 [3209]" focus="50%" type="gradient"/>
+            <v:shadow on="t" type="perspective" color="#974706 [1609]" offset="1pt" offset2="-3pt"/>
+            <v:textbox>
+              <w:txbxContent>
+                <w:p>
+                  <w:pPr>
+                    <w:rPr>
+                      <w:lang w:val="es-ES"/>
+                    </w:rPr>
+                  </w:pPr>
+                  <w:r>
+                    <w:rPr>
+                      <w:lang w:val="es-ES"/>
+                    </w:rPr>
+                    <w:t>Mejoramiento en los resultados de la información procesada</w:t>
+                  </w:r>
+                </w:p>
+              </w:txbxContent>
+            </v:textbox>
+          </v:shape>
+        </w:pict>
+      </w:r>
+    </w:p>
+    <w:p>
+      <w:pPr>
+        <w:spacing w:before="100" w:beforeAutospacing="1" w:after="100" w:afterAutospacing="1" w:line="240" w:lineRule="auto"/>
+        <w:ind w:left="1440"/>
+        <w:jc w:val="center"/>
+        <w:textAlignment w:val="baseline"/>
+        <w:rPr>
+          <w:rFonts w:eastAsia="Times New Roman" w:cstheme="minorHAnsi"/>
+          <w:b/>
+          <w:color w:val="222222"/>
+          <w:sz w:val="32"/>
+          <w:szCs w:val="32"/>
+          <w:lang w:eastAsia="es-AR"/>
+        </w:rPr>
+      </w:pPr>
+      <w:r>
+        <w:rPr>
+          <w:rFonts w:eastAsia="Times New Roman" w:cstheme="minorHAnsi"/>
+          <w:b/>
+          <w:noProof/>
+          <w:color w:val="222222"/>
+          <w:sz w:val="32"/>
+          <w:szCs w:val="32"/>
+          <w:lang w:val="es-ES" w:eastAsia="es-AR"/>
+        </w:rPr>
+        <w:pict>
+          <v:shape id="_x0000_s1109" type="#_x0000_t202" style="position:absolute;left:0;text-align:left;margin-left:96.55pt;margin-top:32.45pt;width:262.9pt;height:24.85pt;z-index:251756544;mso-width-relative:margin;mso-height-relative:margin">
+            <v:textbox>
+              <w:txbxContent>
+                <w:p>
+                  <w:pPr>
+                    <w:rPr>
+                      <w:lang w:val="es-ES"/>
+                    </w:rPr>
+                  </w:pPr>
+                  <w:r>
+                    <w:rPr>
+                      <w:lang w:val="es-ES"/>
+                    </w:rPr>
+                    <w:t xml:space="preserve">Combinación de </w:t>
+                  </w:r>
+                  <w:proofErr w:type="spellStart"/>
+                  <w:r>
+                    <w:rPr>
+                      <w:lang w:val="es-ES"/>
+                    </w:rPr>
+                    <w:t>datamining</w:t>
+                  </w:r>
+                  <w:proofErr w:type="spellEnd"/>
+                  <w:r>
+                    <w:rPr>
+                      <w:lang w:val="es-ES"/>
+                    </w:rPr>
+                    <w:t xml:space="preserve"> con data marketing</w:t>
+                  </w:r>
+                </w:p>
+              </w:txbxContent>
+            </v:textbox>
+          </v:shape>
+        </w:pict>
+      </w:r>
+      <w:r>
+        <w:rPr>
+          <w:rFonts w:eastAsia="Times New Roman" w:cstheme="minorHAnsi"/>
+          <w:b/>
+          <w:noProof/>
+          <w:color w:val="222222"/>
+          <w:sz w:val="32"/>
+          <w:szCs w:val="32"/>
+          <w:lang w:val="es-ES" w:eastAsia="es-AR"/>
+        </w:rPr>
+        <w:pict>
+          <v:shape id="_x0000_s1105" type="#_x0000_t202" style="position:absolute;left:0;text-align:left;margin-left:96.55pt;margin-top:1.7pt;width:262.9pt;height:22.05pt;z-index:251752448;mso-width-relative:margin;mso-height-relative:margin">
+            <v:textbox>
+              <w:txbxContent>
+                <w:p>
+                  <w:pPr>
+                    <w:rPr>
+                      <w:lang w:val="es-ES"/>
+                    </w:rPr>
+                  </w:pPr>
+                  <w:r>
+                    <w:rPr>
+                      <w:lang w:val="es-ES"/>
+                    </w:rPr>
+                    <w:t>Aplica</w:t>
+                  </w:r>
+                  <w:r>
+                    <w:rPr>
+                      <w:lang w:val="es-ES"/>
+                    </w:rPr>
+                    <w:t xml:space="preserve">r </w:t>
+                  </w:r>
+                  <w:r>
+                    <w:rPr>
+                      <w:lang w:val="es-ES"/>
+                    </w:rPr>
+                    <w:t xml:space="preserve">Data </w:t>
+                  </w:r>
+                  <w:proofErr w:type="spellStart"/>
+                  <w:r>
+                    <w:rPr>
+                      <w:lang w:val="es-ES"/>
+                    </w:rPr>
+                    <w:t>Mining</w:t>
+                  </w:r>
+                  <w:proofErr w:type="spellEnd"/>
+                  <w:r>
+                    <w:rPr>
+                      <w:lang w:val="es-ES"/>
+                    </w:rPr>
+                    <w:t xml:space="preserve">  a técnicas de marketing directo.</w:t>
+                  </w:r>
+                </w:p>
+              </w:txbxContent>
+            </v:textbox>
+          </v:shape>
+        </w:pict>
+      </w:r>
+      <w:r>
+        <w:rPr>
+          <w:rFonts w:eastAsia="Times New Roman" w:cstheme="minorHAnsi"/>
+          <w:b/>
+          <w:noProof/>
+          <w:color w:val="222222"/>
+          <w:sz w:val="32"/>
+          <w:szCs w:val="32"/>
+          <w:lang w:eastAsia="es-AR"/>
+        </w:rPr>
+        <w:pict>
+          <v:shape id="_x0000_s1107" type="#_x0000_t32" style="position:absolute;left:0;text-align:left;margin-left:58.95pt;margin-top:14.45pt;width:37.6pt;height:0;z-index:251754496" o:connectortype="straight"/>
+        </w:pict>
+      </w:r>
+    </w:p>
+    <w:p>
+      <w:pPr>
+        <w:spacing w:before="100" w:beforeAutospacing="1" w:after="100" w:afterAutospacing="1" w:line="240" w:lineRule="auto"/>
+        <w:ind w:left="1440"/>
+        <w:jc w:val="center"/>
+        <w:textAlignment w:val="baseline"/>
+        <w:rPr>
+          <w:rFonts w:eastAsia="Times New Roman" w:cstheme="minorHAnsi"/>
+          <w:b/>
+          <w:color w:val="222222"/>
+          <w:sz w:val="32"/>
+          <w:szCs w:val="32"/>
+          <w:lang w:eastAsia="es-AR"/>
+        </w:rPr>
+      </w:pPr>
+      <w:r>
+        <w:rPr>
+          <w:rFonts w:eastAsia="Times New Roman" w:cstheme="minorHAnsi"/>
+          <w:b/>
+          <w:noProof/>
+          <w:color w:val="222222"/>
+          <w:sz w:val="32"/>
+          <w:szCs w:val="32"/>
+          <w:lang w:eastAsia="es-AR"/>
+        </w:rPr>
+        <w:pict>
+          <v:shape id="_x0000_s1110" type="#_x0000_t32" style="position:absolute;left:0;text-align:left;margin-left:58.95pt;margin-top:10.9pt;width:37.6pt;height:0;z-index:251757568" o:connectortype="straight"/>
+        </w:pict>
+      </w:r>
+    </w:p>
+    <w:p>
+      <w:pPr>
+        <w:spacing w:before="100" w:beforeAutospacing="1" w:after="100" w:afterAutospacing="1" w:line="240" w:lineRule="auto"/>
+        <w:ind w:left="1440"/>
+        <w:jc w:val="center"/>
+        <w:textAlignment w:val="baseline"/>
+        <w:rPr>
+          <w:rFonts w:eastAsia="Times New Roman" w:cstheme="minorHAnsi"/>
+          <w:b/>
+          <w:color w:val="222222"/>
+          <w:sz w:val="32"/>
+          <w:szCs w:val="32"/>
+          <w:lang w:eastAsia="es-AR"/>
+        </w:rPr>
+      </w:pPr>
+      <w:r>
+        <w:rPr>
+          <w:rFonts w:eastAsia="Times New Roman" w:cstheme="minorHAnsi"/>
+          <w:b/>
+          <w:noProof/>
+          <w:color w:val="222222"/>
+          <w:sz w:val="32"/>
+          <w:szCs w:val="32"/>
+          <w:lang w:val="es-ES" w:eastAsia="es-AR"/>
+        </w:rPr>
+        <w:pict>
+          <v:shape id="_x0000_s1111" type="#_x0000_t202" style="position:absolute;left:0;text-align:left;margin-left:-12.9pt;margin-top:10.4pt;width:175.95pt;height:27.35pt;z-index:251759616;mso-width-percent:400;mso-width-percent:400;mso-width-relative:margin;mso-height-relative:margin" fillcolor="#fabf8f [1945]" strokecolor="#f79646 [3209]" strokeweight="1pt">
+            <v:fill color2="#f79646 [3209]" focus="50%" type="gradient"/>
+            <v:shadow on="t" type="perspective" color="#974706 [1609]" offset="1pt" offset2="-3pt"/>
+            <v:textbox>
+              <w:txbxContent>
+                <w:p>
+                  <w:pPr>
+                    <w:rPr>
+                      <w:lang w:val="es-ES"/>
+                    </w:rPr>
+                  </w:pPr>
+                  <w:r>
+                    <w:rPr>
+                      <w:lang w:val="es-ES"/>
+                    </w:rPr>
+                    <w:t>Informes con resultados relevantes</w:t>
+                  </w:r>
+                </w:p>
+              </w:txbxContent>
+            </v:textbox>
+          </v:shape>
+        </w:pict>
+      </w:r>
+      <w:r>
+        <w:rPr>
+          <w:rFonts w:eastAsia="Times New Roman" w:cstheme="minorHAnsi"/>
+          <w:b/>
+          <w:noProof/>
+          <w:color w:val="222222"/>
+          <w:sz w:val="32"/>
+          <w:szCs w:val="32"/>
+          <w:lang w:eastAsia="es-AR"/>
+        </w:rPr>
+        <w:pict>
+          <v:shape id="_x0000_s1112" type="#_x0000_t32" style="position:absolute;left:0;text-align:left;margin-left:-39.3pt;margin-top:22.4pt;width:26.4pt;height:0;z-index:251760640" o:connectortype="straight"/>
+        </w:pict>
+      </w:r>
+    </w:p>
+    <w:p>
+      <w:pPr>
+        <w:spacing w:before="100" w:beforeAutospacing="1" w:after="100" w:afterAutospacing="1" w:line="240" w:lineRule="auto"/>
+        <w:ind w:left="1440"/>
+        <w:textAlignment w:val="baseline"/>
+        <w:rPr>
+          <w:rFonts w:eastAsia="Times New Roman" w:cstheme="minorHAnsi"/>
+          <w:b/>
+          <w:color w:val="222222"/>
+          <w:sz w:val="32"/>
+          <w:szCs w:val="32"/>
+          <w:lang w:eastAsia="es-AR"/>
+        </w:rPr>
+      </w:pPr>
+      <w:r>
+        <w:rPr>
+          <w:rFonts w:eastAsia="Times New Roman" w:cstheme="minorHAnsi"/>
+          <w:b/>
+          <w:noProof/>
+          <w:color w:val="222222"/>
+          <w:sz w:val="32"/>
+          <w:szCs w:val="32"/>
+          <w:lang w:val="es-ES" w:eastAsia="es-AR"/>
+        </w:rPr>
+        <w:pict>
+          <v:shape id="_x0000_s1114" type="#_x0000_t202" style="position:absolute;left:0;text-align:left;margin-left:75pt;margin-top:15.85pt;width:375.9pt;height:23.95pt;z-index:251763712;mso-width-relative:margin;mso-height-relative:margin">
+            <v:textbox>
+              <w:txbxContent>
+                <w:p>
+                  <w:pPr>
+                    <w:rPr>
+                      <w:lang w:val="es-ES"/>
+                    </w:rPr>
+                  </w:pPr>
+                  <w:r>
+                    <w:rPr>
+                      <w:lang w:val="es-ES"/>
+                    </w:rPr>
+                    <w:t>Desarrollar informes con resultados orientados a la mercadotecnia y economía</w:t>
+                  </w:r>
+                </w:p>
+              </w:txbxContent>
+            </v:textbox>
+          </v:shape>
+        </w:pict>
+      </w:r>
+      <w:r>
+        <w:rPr>
+          <w:rFonts w:eastAsia="Times New Roman" w:cstheme="minorHAnsi"/>
+          <w:b/>
+          <w:noProof/>
+          <w:color w:val="222222"/>
+          <w:sz w:val="32"/>
+          <w:szCs w:val="32"/>
+          <w:lang w:eastAsia="es-AR"/>
+        </w:rPr>
+        <w:pict>
+          <v:shape id="_x0000_s1115" type="#_x0000_t32" style="position:absolute;left:0;text-align:left;margin-left:58.95pt;margin-top:24.1pt;width:16.05pt;height:0;z-index:251764736" o:connectortype="straight"/>
+        </w:pict>
+      </w:r>
+      <w:r>
+        <w:rPr>
+          <w:rFonts w:eastAsia="Times New Roman" w:cstheme="minorHAnsi"/>
+          <w:b/>
+          <w:noProof/>
+          <w:color w:val="222222"/>
+          <w:sz w:val="32"/>
+          <w:szCs w:val="32"/>
+          <w:lang w:eastAsia="es-AR"/>
+        </w:rPr>
+        <w:pict>
+          <v:shape id="_x0000_s1113" type="#_x0000_t32" style="position:absolute;left:0;text-align:left;margin-left:58.95pt;margin-top:4.2pt;width:0;height:19.9pt;z-index:251761664" o:connectortype="straight"/>
+        </w:pict>
+      </w:r>
     </w:p>
     <w:p>
       <w:pPr>
@@ -19923,7 +22537,7 @@
                         <w:noProof/>
                         <w:color w:val="4F81BD" w:themeColor="accent1"/>
                       </w:rPr>
-                      <w:t>13</w:t>
+                      <w:t>2</w:t>
                     </w:r>
                     <w:r>
                       <w:rPr>
@@ -27503,170 +30117,170 @@
     </dgm:pt>
   </dgm:ptLst>
   <dgm:cxnLst>
-    <dgm:cxn modelId="{EA157D0E-271E-42A9-B4A0-007535681A6C}" type="presOf" srcId="{5CD0941C-8041-4518-A754-313C635A952D}" destId="{21B282A9-2C2B-4A49-AC16-D15E3EA1EEC6}" srcOrd="1" destOrd="0" presId="urn:microsoft.com/office/officeart/2005/8/layout/orgChart1"/>
+    <dgm:cxn modelId="{FDF6930F-9CAA-4618-890F-EF944580ABB0}" type="presOf" srcId="{263B751E-581A-43A4-BDCB-A3ED01920FFC}" destId="{A90D9765-B699-4548-8FA9-E85B91CF9069}" srcOrd="0" destOrd="0" presId="urn:microsoft.com/office/officeart/2005/8/layout/orgChart1"/>
+    <dgm:cxn modelId="{ABF7D9BB-955B-4A3B-904A-7EC29BD05486}" srcId="{33E9A518-B529-4A67-B53D-F52E36536293}" destId="{AEAC17DE-EE25-46CC-AAB7-1DF7AB21CF01}" srcOrd="2" destOrd="0" parTransId="{3DACA850-9DD6-4F01-9F74-77F3C8B2B37F}" sibTransId="{1F96EB3A-BB08-4729-A266-20E84969B7EE}"/>
+    <dgm:cxn modelId="{5795F5A0-F4D7-4CA4-9357-B7FDB2308EE9}" srcId="{5E6E4F97-ECA0-43BD-BC8D-85FE8562E75A}" destId="{7CC5DAD1-905A-4F4E-8A26-9D287B5CAA08}" srcOrd="0" destOrd="0" parTransId="{83F53ADD-2B59-47AE-97C9-E8750C393460}" sibTransId="{A3613E61-0BAA-4A68-9B80-04E604B523AD}"/>
+    <dgm:cxn modelId="{A9398C9D-4C1C-439A-BDC3-1197CF079BBE}" type="presOf" srcId="{1CDEE04B-890A-4D70-B8D9-54E160E85137}" destId="{D58BFE12-452C-4F52-B70B-6E6AAEEDCC59}" srcOrd="1" destOrd="0" presId="urn:microsoft.com/office/officeart/2005/8/layout/orgChart1"/>
+    <dgm:cxn modelId="{7EA23312-8622-4C41-95F7-D9A643803414}" type="presOf" srcId="{AAE97CAF-66D4-4C25-ACBC-D66C6217AE9A}" destId="{817D94E1-7092-48D4-A939-193FE3E7921A}" srcOrd="0" destOrd="0" presId="urn:microsoft.com/office/officeart/2005/8/layout/orgChart1"/>
+    <dgm:cxn modelId="{0BCF5473-19DC-4E1B-9581-49B5675B9913}" type="presOf" srcId="{D52AE223-31B0-423B-AC5E-D4948A47A150}" destId="{1A7D3D44-4DCB-4140-B078-731E89B3B900}" srcOrd="1" destOrd="0" presId="urn:microsoft.com/office/officeart/2005/8/layout/orgChart1"/>
+    <dgm:cxn modelId="{F57EDAE2-B1EE-4A44-B16B-B7A81ADDC964}" type="presOf" srcId="{E28C3293-D8A9-494F-9DF7-29F0E5A8D29C}" destId="{4322099B-3E5E-40AB-9FA3-E47605DCE353}" srcOrd="0" destOrd="0" presId="urn:microsoft.com/office/officeart/2005/8/layout/orgChart1"/>
+    <dgm:cxn modelId="{965FC1C5-847A-43EA-9069-5B58DEC15721}" srcId="{5E6E4F97-ECA0-43BD-BC8D-85FE8562E75A}" destId="{DDD8F282-BF0D-4BBA-A374-610888C3173F}" srcOrd="1" destOrd="0" parTransId="{DD876D84-F174-4894-A63C-D0088DE8EE98}" sibTransId="{D02C9FBA-C856-45AB-BFC7-B991A6EB3628}"/>
+    <dgm:cxn modelId="{12F6239F-AF2C-47A7-9248-848193F6103C}" type="presOf" srcId="{DD876D84-F174-4894-A63C-D0088DE8EE98}" destId="{EC42E605-670A-4548-8AA0-C04434DDF5B5}" srcOrd="0" destOrd="0" presId="urn:microsoft.com/office/officeart/2005/8/layout/orgChart1"/>
+    <dgm:cxn modelId="{587DC3CA-C361-4901-AA33-2520A5538370}" type="presOf" srcId="{33E9A518-B529-4A67-B53D-F52E36536293}" destId="{7A0BF86B-EA98-4F5D-B761-F89C672FA732}" srcOrd="1" destOrd="0" presId="urn:microsoft.com/office/officeart/2005/8/layout/orgChart1"/>
+    <dgm:cxn modelId="{7B43A0C5-D309-408C-8BA7-1E641C077EE0}" type="presOf" srcId="{7BA5D5A0-CBCB-4470-8E6D-6149B40E1EBE}" destId="{A3E62CDB-033E-4440-858B-B894D8AC2241}" srcOrd="0" destOrd="0" presId="urn:microsoft.com/office/officeart/2005/8/layout/orgChart1"/>
+    <dgm:cxn modelId="{75F6B000-0865-4252-8649-70AEC96597AA}" srcId="{E28C3293-D8A9-494F-9DF7-29F0E5A8D29C}" destId="{5CD0941C-8041-4518-A754-313C635A952D}" srcOrd="0" destOrd="0" parTransId="{59F01E93-79A2-4372-B188-976BECF6B456}" sibTransId="{C504EB02-D334-41E9-B47D-41AFF4CDDA2E}"/>
+    <dgm:cxn modelId="{38CBE4B8-53C0-4372-953A-F34AB33294DB}" type="presOf" srcId="{E840ADD7-8F24-43C1-AC56-4AB90313BD44}" destId="{577DC428-B3BC-4BE6-97AB-4E554CC91194}" srcOrd="0" destOrd="0" presId="urn:microsoft.com/office/officeart/2005/8/layout/orgChart1"/>
+    <dgm:cxn modelId="{988662D6-1745-4D3F-A72A-A7909922BFB4}" type="presOf" srcId="{AEAC17DE-EE25-46CC-AAB7-1DF7AB21CF01}" destId="{DA5230A7-D7B9-4577-B999-7FD3573D4009}" srcOrd="1" destOrd="0" presId="urn:microsoft.com/office/officeart/2005/8/layout/orgChart1"/>
+    <dgm:cxn modelId="{6A3EABC0-C68E-4741-AA2A-2F6B2F5992F3}" type="presOf" srcId="{1CDEE04B-890A-4D70-B8D9-54E160E85137}" destId="{95148241-40E5-4252-B457-4C57A9AB2B38}" srcOrd="0" destOrd="0" presId="urn:microsoft.com/office/officeart/2005/8/layout/orgChart1"/>
+    <dgm:cxn modelId="{DC9C8E32-745B-43D5-B623-041276C6BA25}" type="presOf" srcId="{0CD8F2B4-2C63-4EDA-AA71-C33D48C13190}" destId="{F8E26533-64B6-4D2E-8D99-15FAADEA491C}" srcOrd="0" destOrd="0" presId="urn:microsoft.com/office/officeart/2005/8/layout/orgChart1"/>
+    <dgm:cxn modelId="{0E4E7579-9CE4-414F-8AED-7F43CD530929}" srcId="{DA589B04-1F2E-4707-92BA-D96F17A1BA34}" destId="{E840ADD7-8F24-43C1-AC56-4AB90313BD44}" srcOrd="1" destOrd="0" parTransId="{EC32D994-1300-4475-9D5C-F7A153370443}" sibTransId="{3C65EA35-773A-44F8-A60B-8ACEF9B20641}"/>
+    <dgm:cxn modelId="{7CAB15D5-1234-439C-BC60-393E9BC5C471}" type="presOf" srcId="{C3FA5749-F161-4830-B3CF-497972C02276}" destId="{0C7A77F8-CD0D-45A6-B839-0F1AB7F8CAD9}" srcOrd="0" destOrd="0" presId="urn:microsoft.com/office/officeart/2005/8/layout/orgChart1"/>
+    <dgm:cxn modelId="{256A53A2-11C8-4DCC-AB95-D52878FC569E}" type="presOf" srcId="{0746330C-39D4-48BC-976B-1F08133CBEB5}" destId="{778299FA-094B-4B34-8B2E-4E76E7B3A969}" srcOrd="0" destOrd="0" presId="urn:microsoft.com/office/officeart/2005/8/layout/orgChart1"/>
+    <dgm:cxn modelId="{68C16B99-CA17-4A15-B359-B9DA5EFC52C0}" type="presOf" srcId="{33E9A518-B529-4A67-B53D-F52E36536293}" destId="{16613086-C64E-4E76-B4E8-CAABFB4BE44E}" srcOrd="0" destOrd="0" presId="urn:microsoft.com/office/officeart/2005/8/layout/orgChart1"/>
+    <dgm:cxn modelId="{AFFA2748-2DB0-4858-A3E6-D6CF0396C6E4}" type="presOf" srcId="{C3FA5749-F161-4830-B3CF-497972C02276}" destId="{6A480D47-7FAF-4FD8-92F9-CCE485FF45C1}" srcOrd="1" destOrd="0" presId="urn:microsoft.com/office/officeart/2005/8/layout/orgChart1"/>
+    <dgm:cxn modelId="{96F09AD9-D92E-4F6E-B854-E012A36212DC}" srcId="{DA589B04-1F2E-4707-92BA-D96F17A1BA34}" destId="{103C59E8-CA4E-472B-A5FD-B16763F86648}" srcOrd="0" destOrd="0" parTransId="{AAE97CAF-66D4-4C25-ACBC-D66C6217AE9A}" sibTransId="{4D115048-5A8E-49E1-8973-08DE217DD6F9}"/>
+    <dgm:cxn modelId="{54BF46E9-9E9D-45BB-AB36-6D20346484FC}" type="presOf" srcId="{EC32D994-1300-4475-9D5C-F7A153370443}" destId="{D5DA3964-46C0-42E5-A000-D25710A2932C}" srcOrd="0" destOrd="0" presId="urn:microsoft.com/office/officeart/2005/8/layout/orgChart1"/>
+    <dgm:cxn modelId="{9EB6E73E-AE57-49A6-B118-CADC99B4CBAA}" type="presOf" srcId="{DA589B04-1F2E-4707-92BA-D96F17A1BA34}" destId="{F53C0607-15D2-4D81-8771-ABE94EEF9B59}" srcOrd="0" destOrd="0" presId="urn:microsoft.com/office/officeart/2005/8/layout/orgChart1"/>
+    <dgm:cxn modelId="{ED562C21-53CD-4448-9E2A-973312C74F29}" srcId="{5CD0941C-8041-4518-A754-313C635A952D}" destId="{1CDEE04B-890A-4D70-B8D9-54E160E85137}" srcOrd="3" destOrd="0" parTransId="{263B751E-581A-43A4-BDCB-A3ED01920FFC}" sibTransId="{A5D83AEB-3818-43D7-BFD5-3764833D6216}"/>
+    <dgm:cxn modelId="{57D526C2-B05A-4DE9-80B0-1F75990248B8}" type="presOf" srcId="{D52AE223-31B0-423B-AC5E-D4948A47A150}" destId="{DBACE03E-08EB-455E-89BE-23B64C6C5A6C}" srcOrd="0" destOrd="0" presId="urn:microsoft.com/office/officeart/2005/8/layout/orgChart1"/>
+    <dgm:cxn modelId="{81E550CD-768C-455E-A81D-D7E3FCD16823}" type="presOf" srcId="{5B5952F3-0903-4299-9A90-73A8308DF72A}" destId="{345956ED-EE8A-4A24-927E-A0CCB4698124}" srcOrd="0" destOrd="0" presId="urn:microsoft.com/office/officeart/2005/8/layout/orgChart1"/>
+    <dgm:cxn modelId="{BB255F15-3A4E-46E8-A3F4-6FC0A598EAF0}" type="presOf" srcId="{89C97CF3-7DE2-4302-AA44-48CB91348D3F}" destId="{08AA5C75-6C00-4582-815C-6D2E42F741A8}" srcOrd="0" destOrd="0" presId="urn:microsoft.com/office/officeart/2005/8/layout/orgChart1"/>
+    <dgm:cxn modelId="{B8B1CC80-276F-4F95-BB0C-74FAE3BCD0B2}" srcId="{33E9A518-B529-4A67-B53D-F52E36536293}" destId="{B1512586-6223-4B78-9AC2-7B54AADDC37D}" srcOrd="1" destOrd="0" parTransId="{7BA5D5A0-CBCB-4470-8E6D-6149B40E1EBE}" sibTransId="{C60E5EE7-380A-4CC8-9ECF-9DA58EA1B7FF}"/>
+    <dgm:cxn modelId="{8815AC0B-003F-474B-9F53-BCECA81B19F3}" type="presOf" srcId="{DA589B04-1F2E-4707-92BA-D96F17A1BA34}" destId="{76651011-86F2-44E7-8488-A15419525BBC}" srcOrd="1" destOrd="0" presId="urn:microsoft.com/office/officeart/2005/8/layout/orgChart1"/>
+    <dgm:cxn modelId="{6DA0EB2D-5049-4416-A546-949A4C3CB83A}" type="presOf" srcId="{5E6E4F97-ECA0-43BD-BC8D-85FE8562E75A}" destId="{55AD6FEA-2DF7-4220-8043-11932BAB8C61}" srcOrd="0" destOrd="0" presId="urn:microsoft.com/office/officeart/2005/8/layout/orgChart1"/>
+    <dgm:cxn modelId="{60DFA470-9969-4B05-86F9-A03C52FA87CB}" type="presOf" srcId="{5E6E4F97-ECA0-43BD-BC8D-85FE8562E75A}" destId="{CCB950D7-151A-4992-A32C-1B7A261EBE38}" srcOrd="1" destOrd="0" presId="urn:microsoft.com/office/officeart/2005/8/layout/orgChart1"/>
+    <dgm:cxn modelId="{6B1BE201-E096-4FA2-9578-7D59D1B9EE32}" type="presOf" srcId="{3DACA850-9DD6-4F01-9F74-77F3C8B2B37F}" destId="{8B6DE821-32A3-4882-8728-D0439456486A}" srcOrd="0" destOrd="0" presId="urn:microsoft.com/office/officeart/2005/8/layout/orgChart1"/>
+    <dgm:cxn modelId="{9AA2660F-5883-4399-89CE-6CE0998CBDED}" type="presOf" srcId="{4310398A-C2B4-4C36-8979-F75B7876EE2B}" destId="{707D7F6A-2D6F-4527-82F4-0379EC4719E4}" srcOrd="0" destOrd="0" presId="urn:microsoft.com/office/officeart/2005/8/layout/orgChart1"/>
+    <dgm:cxn modelId="{674AEAB7-4A89-415D-83C3-C4297DAAC684}" srcId="{33E9A518-B529-4A67-B53D-F52E36536293}" destId="{D52AE223-31B0-423B-AC5E-D4948A47A150}" srcOrd="3" destOrd="0" parTransId="{5B5952F3-0903-4299-9A90-73A8308DF72A}" sibTransId="{7271E761-D64C-4C78-BE88-0E3862F98E61}"/>
+    <dgm:cxn modelId="{974EEE4F-7855-4458-A948-A92574570F15}" srcId="{33E9A518-B529-4A67-B53D-F52E36536293}" destId="{466662B1-13FB-4206-ACE7-4841154AA18C}" srcOrd="4" destOrd="0" parTransId="{4310398A-C2B4-4C36-8979-F75B7876EE2B}" sibTransId="{236FB25A-25C7-4DEA-B2F9-0EDA7F257581}"/>
+    <dgm:cxn modelId="{A180E168-F7A8-458B-A65D-18811BAF6B5B}" type="presOf" srcId="{DDD8F282-BF0D-4BBA-A374-610888C3173F}" destId="{1A2C6E56-09D0-4DE4-92DC-541E3C29C2E5}" srcOrd="1" destOrd="0" presId="urn:microsoft.com/office/officeart/2005/8/layout/orgChart1"/>
+    <dgm:cxn modelId="{2C180A05-90F4-4981-9030-8A3F64C005B3}" type="presOf" srcId="{5CD0941C-8041-4518-A754-313C635A952D}" destId="{688D167B-7190-458D-AE01-433487FCDF29}" srcOrd="0" destOrd="0" presId="urn:microsoft.com/office/officeart/2005/8/layout/orgChart1"/>
+    <dgm:cxn modelId="{EB536082-6FE8-4E54-992A-B06E8A08B82B}" srcId="{5CD0941C-8041-4518-A754-313C635A952D}" destId="{DA589B04-1F2E-4707-92BA-D96F17A1BA34}" srcOrd="1" destOrd="0" parTransId="{89C97CF3-7DE2-4302-AA44-48CB91348D3F}" sibTransId="{7BB3F78A-C913-46EC-B1E1-98FF42454C79}"/>
+    <dgm:cxn modelId="{07E1D193-310E-48FD-8621-0213964F9F66}" type="presOf" srcId="{103C59E8-CA4E-472B-A5FD-B16763F86648}" destId="{13341518-89AB-42E5-A156-E882B79DFE06}" srcOrd="1" destOrd="0" presId="urn:microsoft.com/office/officeart/2005/8/layout/orgChart1"/>
+    <dgm:cxn modelId="{5D6FCF07-4355-4092-9201-0BA9442C5A6B}" srcId="{5CD0941C-8041-4518-A754-313C635A952D}" destId="{5E6E4F97-ECA0-43BD-BC8D-85FE8562E75A}" srcOrd="0" destOrd="0" parTransId="{D7CC5DA7-D6BB-4DB6-9C13-57FD4578F38B}" sibTransId="{E2BAA5FC-3E72-468E-B9DA-BAE492864274}"/>
+    <dgm:cxn modelId="{7802B285-5E8B-4ED3-BE0E-8748CCAB39E3}" type="presOf" srcId="{7CC5DAD1-905A-4F4E-8A26-9D287B5CAA08}" destId="{93953012-ED58-46A6-B668-AC51C3276217}" srcOrd="0" destOrd="0" presId="urn:microsoft.com/office/officeart/2005/8/layout/orgChart1"/>
+    <dgm:cxn modelId="{166EFF6D-51B7-4A5E-B155-1B60037B1DC3}" srcId="{33E9A518-B529-4A67-B53D-F52E36536293}" destId="{0CD8F2B4-2C63-4EDA-AA71-C33D48C13190}" srcOrd="0" destOrd="0" parTransId="{34F03194-329F-48D2-BCFC-E363F15E2EC3}" sibTransId="{65856358-3FAB-472D-A4BD-634E4833CE02}"/>
+    <dgm:cxn modelId="{BD2569F4-E840-4BD9-A08D-5283A6027BC5}" type="presOf" srcId="{83F53ADD-2B59-47AE-97C9-E8750C393460}" destId="{1EDBA70B-D154-4DA9-9DEF-C09E7441CAEA}" srcOrd="0" destOrd="0" presId="urn:microsoft.com/office/officeart/2005/8/layout/orgChart1"/>
+    <dgm:cxn modelId="{C051459C-A74C-4D36-8F32-E5D2862BD783}" srcId="{5CD0941C-8041-4518-A754-313C635A952D}" destId="{C3FA5749-F161-4830-B3CF-497972C02276}" srcOrd="4" destOrd="0" parTransId="{0746330C-39D4-48BC-976B-1F08133CBEB5}" sibTransId="{0EC5E5B6-9898-4135-B0E6-B2E812F26370}"/>
+    <dgm:cxn modelId="{C3F9AFC6-3B64-44FD-948C-D556E67B30AA}" type="presOf" srcId="{3B02EF6F-4589-4BB4-97AA-F5FA92041580}" destId="{EBE9B67F-F947-4D55-A844-6DC59291C7EC}" srcOrd="0" destOrd="0" presId="urn:microsoft.com/office/officeart/2005/8/layout/orgChart1"/>
+    <dgm:cxn modelId="{F2E29B93-73F6-481F-82CE-884A70A82BBB}" type="presOf" srcId="{DDD8F282-BF0D-4BBA-A374-610888C3173F}" destId="{906956FA-AE18-4D8C-91F6-EE5EE06585F5}" srcOrd="0" destOrd="0" presId="urn:microsoft.com/office/officeart/2005/8/layout/orgChart1"/>
+    <dgm:cxn modelId="{F0768077-78C0-4D04-AE3F-B9F200C77B46}" type="presOf" srcId="{466662B1-13FB-4206-ACE7-4841154AA18C}" destId="{7683229D-07E7-4AD2-AEDC-17B6E8410185}" srcOrd="1" destOrd="0" presId="urn:microsoft.com/office/officeart/2005/8/layout/orgChart1"/>
+    <dgm:cxn modelId="{8558D65C-65E3-47AF-A632-3B6B386ACB0C}" type="presOf" srcId="{E840ADD7-8F24-43C1-AC56-4AB90313BD44}" destId="{E7DEA856-610E-494D-B729-34B76A9683D3}" srcOrd="1" destOrd="0" presId="urn:microsoft.com/office/officeart/2005/8/layout/orgChart1"/>
+    <dgm:cxn modelId="{F86B448F-0E61-4225-907D-B8F076BAD074}" type="presOf" srcId="{B1512586-6223-4B78-9AC2-7B54AADDC37D}" destId="{C86E3957-254E-4775-878C-1973AE72B87E}" srcOrd="1" destOrd="0" presId="urn:microsoft.com/office/officeart/2005/8/layout/orgChart1"/>
+    <dgm:cxn modelId="{61C1B2A6-F6EA-45AE-BF4C-434B9454DA29}" type="presOf" srcId="{5CD0941C-8041-4518-A754-313C635A952D}" destId="{21B282A9-2C2B-4A49-AC16-D15E3EA1EEC6}" srcOrd="1" destOrd="0" presId="urn:microsoft.com/office/officeart/2005/8/layout/orgChart1"/>
     <dgm:cxn modelId="{C1AC97E2-9658-4BF4-A5EE-2FF58D57B4F0}" srcId="{5CD0941C-8041-4518-A754-313C635A952D}" destId="{33E9A518-B529-4A67-B53D-F52E36536293}" srcOrd="2" destOrd="0" parTransId="{3B02EF6F-4589-4BB4-97AA-F5FA92041580}" sibTransId="{366409F7-E3F1-46D4-8954-F32487DAD18B}"/>
-    <dgm:cxn modelId="{75F6B000-0865-4252-8649-70AEC96597AA}" srcId="{E28C3293-D8A9-494F-9DF7-29F0E5A8D29C}" destId="{5CD0941C-8041-4518-A754-313C635A952D}" srcOrd="0" destOrd="0" parTransId="{59F01E93-79A2-4372-B188-976BECF6B456}" sibTransId="{C504EB02-D334-41E9-B47D-41AFF4CDDA2E}"/>
-    <dgm:cxn modelId="{8720746D-5887-4E3B-9A89-4E1DBEC9F8C8}" type="presOf" srcId="{D52AE223-31B0-423B-AC5E-D4948A47A150}" destId="{1A7D3D44-4DCB-4140-B078-731E89B3B900}" srcOrd="1" destOrd="0" presId="urn:microsoft.com/office/officeart/2005/8/layout/orgChart1"/>
-    <dgm:cxn modelId="{E4F75C99-9DF0-4DA4-9929-ACBA67B12105}" type="presOf" srcId="{5E6E4F97-ECA0-43BD-BC8D-85FE8562E75A}" destId="{CCB950D7-151A-4992-A32C-1B7A261EBE38}" srcOrd="1" destOrd="0" presId="urn:microsoft.com/office/officeart/2005/8/layout/orgChart1"/>
-    <dgm:cxn modelId="{5D6FCF07-4355-4092-9201-0BA9442C5A6B}" srcId="{5CD0941C-8041-4518-A754-313C635A952D}" destId="{5E6E4F97-ECA0-43BD-BC8D-85FE8562E75A}" srcOrd="0" destOrd="0" parTransId="{D7CC5DA7-D6BB-4DB6-9C13-57FD4578F38B}" sibTransId="{E2BAA5FC-3E72-468E-B9DA-BAE492864274}"/>
-    <dgm:cxn modelId="{A23131A1-DF46-49DB-80F0-4477BA84143E}" type="presOf" srcId="{7CC5DAD1-905A-4F4E-8A26-9D287B5CAA08}" destId="{BA5D0068-284F-4749-9C68-2B4E1F4E6632}" srcOrd="1" destOrd="0" presId="urn:microsoft.com/office/officeart/2005/8/layout/orgChart1"/>
-    <dgm:cxn modelId="{D594274C-EBE4-4513-B841-2056B93D1A10}" type="presOf" srcId="{B1512586-6223-4B78-9AC2-7B54AADDC37D}" destId="{8520063A-AA86-4FA4-865A-08CFE1660982}" srcOrd="0" destOrd="0" presId="urn:microsoft.com/office/officeart/2005/8/layout/orgChart1"/>
-    <dgm:cxn modelId="{EB536082-6FE8-4E54-992A-B06E8A08B82B}" srcId="{5CD0941C-8041-4518-A754-313C635A952D}" destId="{DA589B04-1F2E-4707-92BA-D96F17A1BA34}" srcOrd="1" destOrd="0" parTransId="{89C97CF3-7DE2-4302-AA44-48CB91348D3F}" sibTransId="{7BB3F78A-C913-46EC-B1E1-98FF42454C79}"/>
-    <dgm:cxn modelId="{96F09AD9-D92E-4F6E-B854-E012A36212DC}" srcId="{DA589B04-1F2E-4707-92BA-D96F17A1BA34}" destId="{103C59E8-CA4E-472B-A5FD-B16763F86648}" srcOrd="0" destOrd="0" parTransId="{AAE97CAF-66D4-4C25-ACBC-D66C6217AE9A}" sibTransId="{4D115048-5A8E-49E1-8973-08DE217DD6F9}"/>
-    <dgm:cxn modelId="{19A84FE4-9F78-4DDA-BC39-40732210E54F}" type="presOf" srcId="{E840ADD7-8F24-43C1-AC56-4AB90313BD44}" destId="{577DC428-B3BC-4BE6-97AB-4E554CC91194}" srcOrd="0" destOrd="0" presId="urn:microsoft.com/office/officeart/2005/8/layout/orgChart1"/>
-    <dgm:cxn modelId="{2BC6E2EA-7DED-49C0-90CF-E9A8BACF733D}" type="presOf" srcId="{E840ADD7-8F24-43C1-AC56-4AB90313BD44}" destId="{E7DEA856-610E-494D-B729-34B76A9683D3}" srcOrd="1" destOrd="0" presId="urn:microsoft.com/office/officeart/2005/8/layout/orgChart1"/>
-    <dgm:cxn modelId="{F383B6B4-9F05-4AC5-BF86-B9FFD116FE78}" type="presOf" srcId="{DA589B04-1F2E-4707-92BA-D96F17A1BA34}" destId="{F53C0607-15D2-4D81-8771-ABE94EEF9B59}" srcOrd="0" destOrd="0" presId="urn:microsoft.com/office/officeart/2005/8/layout/orgChart1"/>
-    <dgm:cxn modelId="{05F55F50-2E25-42B7-9684-E8C302BDF33A}" type="presOf" srcId="{3B02EF6F-4589-4BB4-97AA-F5FA92041580}" destId="{EBE9B67F-F947-4D55-A844-6DC59291C7EC}" srcOrd="0" destOrd="0" presId="urn:microsoft.com/office/officeart/2005/8/layout/orgChart1"/>
-    <dgm:cxn modelId="{7126A1DD-ACC5-437D-B2C2-28949176C068}" type="presOf" srcId="{263B751E-581A-43A4-BDCB-A3ED01920FFC}" destId="{A90D9765-B699-4548-8FA9-E85B91CF9069}" srcOrd="0" destOrd="0" presId="urn:microsoft.com/office/officeart/2005/8/layout/orgChart1"/>
-    <dgm:cxn modelId="{051F3BF4-A8DA-4DE2-B834-DB326CF77FA2}" type="presOf" srcId="{33E9A518-B529-4A67-B53D-F52E36536293}" destId="{7A0BF86B-EA98-4F5D-B761-F89C672FA732}" srcOrd="1" destOrd="0" presId="urn:microsoft.com/office/officeart/2005/8/layout/orgChart1"/>
-    <dgm:cxn modelId="{7DEF59AC-9CB0-481E-A56D-AA8322D5758B}" type="presOf" srcId="{E28C3293-D8A9-494F-9DF7-29F0E5A8D29C}" destId="{4322099B-3E5E-40AB-9FA3-E47605DCE353}" srcOrd="0" destOrd="0" presId="urn:microsoft.com/office/officeart/2005/8/layout/orgChart1"/>
-    <dgm:cxn modelId="{5F03C20B-286F-4193-8111-0D72D7260172}" type="presOf" srcId="{AEAC17DE-EE25-46CC-AAB7-1DF7AB21CF01}" destId="{9725CE65-8FCE-487A-940A-0A16FEF5E6AA}" srcOrd="0" destOrd="0" presId="urn:microsoft.com/office/officeart/2005/8/layout/orgChart1"/>
-    <dgm:cxn modelId="{C2FC02CD-7F61-4BED-B0FC-2A062B10305F}" type="presOf" srcId="{466662B1-13FB-4206-ACE7-4841154AA18C}" destId="{E61A9452-3502-4928-8FA0-369603D4086E}" srcOrd="0" destOrd="0" presId="urn:microsoft.com/office/officeart/2005/8/layout/orgChart1"/>
-    <dgm:cxn modelId="{0E4E7579-9CE4-414F-8AED-7F43CD530929}" srcId="{DA589B04-1F2E-4707-92BA-D96F17A1BA34}" destId="{E840ADD7-8F24-43C1-AC56-4AB90313BD44}" srcOrd="1" destOrd="0" parTransId="{EC32D994-1300-4475-9D5C-F7A153370443}" sibTransId="{3C65EA35-773A-44F8-A60B-8ACEF9B20641}"/>
-    <dgm:cxn modelId="{A59D9BFA-815F-47CF-B30C-A09C978C2E43}" type="presOf" srcId="{3DACA850-9DD6-4F01-9F74-77F3C8B2B37F}" destId="{8B6DE821-32A3-4882-8728-D0439456486A}" srcOrd="0" destOrd="0" presId="urn:microsoft.com/office/officeart/2005/8/layout/orgChart1"/>
-    <dgm:cxn modelId="{0CA0FD56-5D21-4C10-B52F-40276EF501C2}" type="presOf" srcId="{C3FA5749-F161-4830-B3CF-497972C02276}" destId="{6A480D47-7FAF-4FD8-92F9-CCE485FF45C1}" srcOrd="1" destOrd="0" presId="urn:microsoft.com/office/officeart/2005/8/layout/orgChart1"/>
-    <dgm:cxn modelId="{974EEE4F-7855-4458-A948-A92574570F15}" srcId="{33E9A518-B529-4A67-B53D-F52E36536293}" destId="{466662B1-13FB-4206-ACE7-4841154AA18C}" srcOrd="4" destOrd="0" parTransId="{4310398A-C2B4-4C36-8979-F75B7876EE2B}" sibTransId="{236FB25A-25C7-4DEA-B2F9-0EDA7F257581}"/>
-    <dgm:cxn modelId="{BFB5FDB8-DF6C-4FC3-97CD-DCD4418AD76E}" type="presOf" srcId="{AEAC17DE-EE25-46CC-AAB7-1DF7AB21CF01}" destId="{DA5230A7-D7B9-4577-B999-7FD3573D4009}" srcOrd="1" destOrd="0" presId="urn:microsoft.com/office/officeart/2005/8/layout/orgChart1"/>
-    <dgm:cxn modelId="{72ACC726-0195-4DCF-BAE4-640E096F6624}" type="presOf" srcId="{5B5952F3-0903-4299-9A90-73A8308DF72A}" destId="{345956ED-EE8A-4A24-927E-A0CCB4698124}" srcOrd="0" destOrd="0" presId="urn:microsoft.com/office/officeart/2005/8/layout/orgChart1"/>
-    <dgm:cxn modelId="{70CDCFFF-763D-4FBD-9308-34F78B15C2F0}" type="presOf" srcId="{5CD0941C-8041-4518-A754-313C635A952D}" destId="{688D167B-7190-458D-AE01-433487FCDF29}" srcOrd="0" destOrd="0" presId="urn:microsoft.com/office/officeart/2005/8/layout/orgChart1"/>
-    <dgm:cxn modelId="{A4DD9C08-F9D5-4BB0-A5F5-B3D474D6D37B}" type="presOf" srcId="{C3FA5749-F161-4830-B3CF-497972C02276}" destId="{0C7A77F8-CD0D-45A6-B839-0F1AB7F8CAD9}" srcOrd="0" destOrd="0" presId="urn:microsoft.com/office/officeart/2005/8/layout/orgChart1"/>
-    <dgm:cxn modelId="{23573837-4DE7-4A87-8EE6-A6BDC04C4CC2}" type="presOf" srcId="{4310398A-C2B4-4C36-8979-F75B7876EE2B}" destId="{707D7F6A-2D6F-4527-82F4-0379EC4719E4}" srcOrd="0" destOrd="0" presId="urn:microsoft.com/office/officeart/2005/8/layout/orgChart1"/>
-    <dgm:cxn modelId="{F0B7B7D9-839B-4798-AE80-2F6D8A038B32}" type="presOf" srcId="{1CDEE04B-890A-4D70-B8D9-54E160E85137}" destId="{95148241-40E5-4252-B457-4C57A9AB2B38}" srcOrd="0" destOrd="0" presId="urn:microsoft.com/office/officeart/2005/8/layout/orgChart1"/>
-    <dgm:cxn modelId="{ED562C21-53CD-4448-9E2A-973312C74F29}" srcId="{5CD0941C-8041-4518-A754-313C635A952D}" destId="{1CDEE04B-890A-4D70-B8D9-54E160E85137}" srcOrd="3" destOrd="0" parTransId="{263B751E-581A-43A4-BDCB-A3ED01920FFC}" sibTransId="{A5D83AEB-3818-43D7-BFD5-3764833D6216}"/>
-    <dgm:cxn modelId="{3A5B7A3B-8B27-4F2B-82DD-83084CDD3832}" type="presOf" srcId="{103C59E8-CA4E-472B-A5FD-B16763F86648}" destId="{13341518-89AB-42E5-A156-E882B79DFE06}" srcOrd="1" destOrd="0" presId="urn:microsoft.com/office/officeart/2005/8/layout/orgChart1"/>
-    <dgm:cxn modelId="{061B6E22-88C0-484E-BA33-C44BCFD594D6}" type="presOf" srcId="{D52AE223-31B0-423B-AC5E-D4948A47A150}" destId="{DBACE03E-08EB-455E-89BE-23B64C6C5A6C}" srcOrd="0" destOrd="0" presId="urn:microsoft.com/office/officeart/2005/8/layout/orgChart1"/>
-    <dgm:cxn modelId="{57F5F595-2573-4A21-8AFC-AD67CFA8B581}" type="presOf" srcId="{0CD8F2B4-2C63-4EDA-AA71-C33D48C13190}" destId="{F8E26533-64B6-4D2E-8D99-15FAADEA491C}" srcOrd="0" destOrd="0" presId="urn:microsoft.com/office/officeart/2005/8/layout/orgChart1"/>
-    <dgm:cxn modelId="{608628D9-B2EE-4353-AA24-F5D48A35810F}" type="presOf" srcId="{0CD8F2B4-2C63-4EDA-AA71-C33D48C13190}" destId="{DE3194E8-2E72-4117-A36B-5D8155A13860}" srcOrd="1" destOrd="0" presId="urn:microsoft.com/office/officeart/2005/8/layout/orgChart1"/>
-    <dgm:cxn modelId="{8B4769FB-23D7-4691-BE95-9355AFE19A5B}" type="presOf" srcId="{0746330C-39D4-48BC-976B-1F08133CBEB5}" destId="{778299FA-094B-4B34-8B2E-4E76E7B3A969}" srcOrd="0" destOrd="0" presId="urn:microsoft.com/office/officeart/2005/8/layout/orgChart1"/>
-    <dgm:cxn modelId="{08401EDF-64D4-4F89-80B2-B66ABE029C0F}" type="presOf" srcId="{7BA5D5A0-CBCB-4470-8E6D-6149B40E1EBE}" destId="{A3E62CDB-033E-4440-858B-B894D8AC2241}" srcOrd="0" destOrd="0" presId="urn:microsoft.com/office/officeart/2005/8/layout/orgChart1"/>
-    <dgm:cxn modelId="{D147B97D-DFB5-4D75-801D-B09ED79A5B0D}" type="presOf" srcId="{DA589B04-1F2E-4707-92BA-D96F17A1BA34}" destId="{76651011-86F2-44E7-8488-A15419525BBC}" srcOrd="1" destOrd="0" presId="urn:microsoft.com/office/officeart/2005/8/layout/orgChart1"/>
-    <dgm:cxn modelId="{B8B1CC80-276F-4F95-BB0C-74FAE3BCD0B2}" srcId="{33E9A518-B529-4A67-B53D-F52E36536293}" destId="{B1512586-6223-4B78-9AC2-7B54AADDC37D}" srcOrd="1" destOrd="0" parTransId="{7BA5D5A0-CBCB-4470-8E6D-6149B40E1EBE}" sibTransId="{C60E5EE7-380A-4CC8-9ECF-9DA58EA1B7FF}"/>
-    <dgm:cxn modelId="{31F919EC-E3CD-4D30-8447-9523837FDEAF}" type="presOf" srcId="{103C59E8-CA4E-472B-A5FD-B16763F86648}" destId="{C646EDD8-540D-4FE8-95DD-6058B2296CAA}" srcOrd="0" destOrd="0" presId="urn:microsoft.com/office/officeart/2005/8/layout/orgChart1"/>
-    <dgm:cxn modelId="{DF43A87A-92BD-43F2-9057-9E8A059BE8A3}" type="presOf" srcId="{34F03194-329F-48D2-BCFC-E363F15E2EC3}" destId="{90D433EE-D1A5-4D8D-A8A4-FD9D21D36921}" srcOrd="0" destOrd="0" presId="urn:microsoft.com/office/officeart/2005/8/layout/orgChart1"/>
-    <dgm:cxn modelId="{5795F5A0-F4D7-4CA4-9357-B7FDB2308EE9}" srcId="{5E6E4F97-ECA0-43BD-BC8D-85FE8562E75A}" destId="{7CC5DAD1-905A-4F4E-8A26-9D287B5CAA08}" srcOrd="0" destOrd="0" parTransId="{83F53ADD-2B59-47AE-97C9-E8750C393460}" sibTransId="{A3613E61-0BAA-4A68-9B80-04E604B523AD}"/>
-    <dgm:cxn modelId="{198AFC70-1622-443F-86C3-8F96FC24602F}" type="presOf" srcId="{DDD8F282-BF0D-4BBA-A374-610888C3173F}" destId="{906956FA-AE18-4D8C-91F6-EE5EE06585F5}" srcOrd="0" destOrd="0" presId="urn:microsoft.com/office/officeart/2005/8/layout/orgChart1"/>
-    <dgm:cxn modelId="{8C7BD206-57CC-4925-BE58-F2E5F48D6F9B}" type="presOf" srcId="{D7CC5DA7-D6BB-4DB6-9C13-57FD4578F38B}" destId="{973DE432-5673-4A4D-B81D-04AC59DBE8AA}" srcOrd="0" destOrd="0" presId="urn:microsoft.com/office/officeart/2005/8/layout/orgChart1"/>
-    <dgm:cxn modelId="{BECB3374-9EDD-44F1-ABAB-2897DE9B7DDD}" type="presOf" srcId="{5E6E4F97-ECA0-43BD-BC8D-85FE8562E75A}" destId="{55AD6FEA-2DF7-4220-8043-11932BAB8C61}" srcOrd="0" destOrd="0" presId="urn:microsoft.com/office/officeart/2005/8/layout/orgChart1"/>
-    <dgm:cxn modelId="{965FC1C5-847A-43EA-9069-5B58DEC15721}" srcId="{5E6E4F97-ECA0-43BD-BC8D-85FE8562E75A}" destId="{DDD8F282-BF0D-4BBA-A374-610888C3173F}" srcOrd="1" destOrd="0" parTransId="{DD876D84-F174-4894-A63C-D0088DE8EE98}" sibTransId="{D02C9FBA-C856-45AB-BFC7-B991A6EB3628}"/>
-    <dgm:cxn modelId="{C051459C-A74C-4D36-8F32-E5D2862BD783}" srcId="{5CD0941C-8041-4518-A754-313C635A952D}" destId="{C3FA5749-F161-4830-B3CF-497972C02276}" srcOrd="4" destOrd="0" parTransId="{0746330C-39D4-48BC-976B-1F08133CBEB5}" sibTransId="{0EC5E5B6-9898-4135-B0E6-B2E812F26370}"/>
-    <dgm:cxn modelId="{AB09B533-45DB-4661-9A84-91881A66D504}" type="presOf" srcId="{7CC5DAD1-905A-4F4E-8A26-9D287B5CAA08}" destId="{93953012-ED58-46A6-B668-AC51C3276217}" srcOrd="0" destOrd="0" presId="urn:microsoft.com/office/officeart/2005/8/layout/orgChart1"/>
-    <dgm:cxn modelId="{90EB76D2-4C25-48F1-AD71-118BB9EBEFB8}" type="presOf" srcId="{B1512586-6223-4B78-9AC2-7B54AADDC37D}" destId="{C86E3957-254E-4775-878C-1973AE72B87E}" srcOrd="1" destOrd="0" presId="urn:microsoft.com/office/officeart/2005/8/layout/orgChart1"/>
-    <dgm:cxn modelId="{17760F2F-04B7-43DB-BE97-01BD7FE301D5}" type="presOf" srcId="{89C97CF3-7DE2-4302-AA44-48CB91348D3F}" destId="{08AA5C75-6C00-4582-815C-6D2E42F741A8}" srcOrd="0" destOrd="0" presId="urn:microsoft.com/office/officeart/2005/8/layout/orgChart1"/>
-    <dgm:cxn modelId="{7BD15D48-D542-4EC7-BBFC-729C95BD8D73}" type="presOf" srcId="{DD876D84-F174-4894-A63C-D0088DE8EE98}" destId="{EC42E605-670A-4548-8AA0-C04434DDF5B5}" srcOrd="0" destOrd="0" presId="urn:microsoft.com/office/officeart/2005/8/layout/orgChart1"/>
-    <dgm:cxn modelId="{57F1ABF9-494B-48B1-A44E-5A5A7C9487A0}" type="presOf" srcId="{1CDEE04B-890A-4D70-B8D9-54E160E85137}" destId="{D58BFE12-452C-4F52-B70B-6E6AAEEDCC59}" srcOrd="1" destOrd="0" presId="urn:microsoft.com/office/officeart/2005/8/layout/orgChart1"/>
-    <dgm:cxn modelId="{674AEAB7-4A89-415D-83C3-C4297DAAC684}" srcId="{33E9A518-B529-4A67-B53D-F52E36536293}" destId="{D52AE223-31B0-423B-AC5E-D4948A47A150}" srcOrd="3" destOrd="0" parTransId="{5B5952F3-0903-4299-9A90-73A8308DF72A}" sibTransId="{7271E761-D64C-4C78-BE88-0E3862F98E61}"/>
-    <dgm:cxn modelId="{4FBC437C-47E4-4095-A6B8-CBD8DE3C9FC7}" type="presOf" srcId="{AAE97CAF-66D4-4C25-ACBC-D66C6217AE9A}" destId="{817D94E1-7092-48D4-A939-193FE3E7921A}" srcOrd="0" destOrd="0" presId="urn:microsoft.com/office/officeart/2005/8/layout/orgChart1"/>
-    <dgm:cxn modelId="{166EFF6D-51B7-4A5E-B155-1B60037B1DC3}" srcId="{33E9A518-B529-4A67-B53D-F52E36536293}" destId="{0CD8F2B4-2C63-4EDA-AA71-C33D48C13190}" srcOrd="0" destOrd="0" parTransId="{34F03194-329F-48D2-BCFC-E363F15E2EC3}" sibTransId="{65856358-3FAB-472D-A4BD-634E4833CE02}"/>
-    <dgm:cxn modelId="{251408B3-283D-48DC-AA84-88DCCF9B4ECF}" type="presOf" srcId="{DDD8F282-BF0D-4BBA-A374-610888C3173F}" destId="{1A2C6E56-09D0-4DE4-92DC-541E3C29C2E5}" srcOrd="1" destOrd="0" presId="urn:microsoft.com/office/officeart/2005/8/layout/orgChart1"/>
-    <dgm:cxn modelId="{ABF7D9BB-955B-4A3B-904A-7EC29BD05486}" srcId="{33E9A518-B529-4A67-B53D-F52E36536293}" destId="{AEAC17DE-EE25-46CC-AAB7-1DF7AB21CF01}" srcOrd="2" destOrd="0" parTransId="{3DACA850-9DD6-4F01-9F74-77F3C8B2B37F}" sibTransId="{1F96EB3A-BB08-4729-A266-20E84969B7EE}"/>
-    <dgm:cxn modelId="{C9F791B4-CED2-4B5F-8A33-692A7A3EB57A}" type="presOf" srcId="{83F53ADD-2B59-47AE-97C9-E8750C393460}" destId="{1EDBA70B-D154-4DA9-9DEF-C09E7441CAEA}" srcOrd="0" destOrd="0" presId="urn:microsoft.com/office/officeart/2005/8/layout/orgChart1"/>
-    <dgm:cxn modelId="{5A074782-3C00-4A09-B9EA-0001AFCAF921}" type="presOf" srcId="{466662B1-13FB-4206-ACE7-4841154AA18C}" destId="{7683229D-07E7-4AD2-AEDC-17B6E8410185}" srcOrd="1" destOrd="0" presId="urn:microsoft.com/office/officeart/2005/8/layout/orgChart1"/>
-    <dgm:cxn modelId="{76CF8C08-8CD5-41DC-B474-C2C0F1D1F0FB}" type="presOf" srcId="{EC32D994-1300-4475-9D5C-F7A153370443}" destId="{D5DA3964-46C0-42E5-A000-D25710A2932C}" srcOrd="0" destOrd="0" presId="urn:microsoft.com/office/officeart/2005/8/layout/orgChart1"/>
-    <dgm:cxn modelId="{7FAC4CAF-0B4F-419F-A921-5C005EAD3477}" type="presOf" srcId="{33E9A518-B529-4A67-B53D-F52E36536293}" destId="{16613086-C64E-4E76-B4E8-CAABFB4BE44E}" srcOrd="0" destOrd="0" presId="urn:microsoft.com/office/officeart/2005/8/layout/orgChart1"/>
-    <dgm:cxn modelId="{646A0915-B55D-40DB-83CD-7A96B14AC5B9}" type="presParOf" srcId="{4322099B-3E5E-40AB-9FA3-E47605DCE353}" destId="{C6646E97-F5CE-4D59-AA72-5B95EB48897A}" srcOrd="0" destOrd="0" presId="urn:microsoft.com/office/officeart/2005/8/layout/orgChart1"/>
-    <dgm:cxn modelId="{4BEDAA96-0140-46B6-9810-35CEDB39F4EC}" type="presParOf" srcId="{C6646E97-F5CE-4D59-AA72-5B95EB48897A}" destId="{F9C80C6B-1822-42BF-9147-2E0EFF620CAE}" srcOrd="0" destOrd="0" presId="urn:microsoft.com/office/officeart/2005/8/layout/orgChart1"/>
-    <dgm:cxn modelId="{72A23EC4-4C46-460E-9486-F06B46E5F040}" type="presParOf" srcId="{F9C80C6B-1822-42BF-9147-2E0EFF620CAE}" destId="{688D167B-7190-458D-AE01-433487FCDF29}" srcOrd="0" destOrd="0" presId="urn:microsoft.com/office/officeart/2005/8/layout/orgChart1"/>
-    <dgm:cxn modelId="{D385E125-D593-4640-A2CB-36DB594C9E58}" type="presParOf" srcId="{F9C80C6B-1822-42BF-9147-2E0EFF620CAE}" destId="{21B282A9-2C2B-4A49-AC16-D15E3EA1EEC6}" srcOrd="1" destOrd="0" presId="urn:microsoft.com/office/officeart/2005/8/layout/orgChart1"/>
-    <dgm:cxn modelId="{5F0EE9AF-C2CB-4CC3-B3BF-F6BFC315188F}" type="presParOf" srcId="{C6646E97-F5CE-4D59-AA72-5B95EB48897A}" destId="{09501C41-4750-44C3-9672-B8FAC05DCFAC}" srcOrd="1" destOrd="0" presId="urn:microsoft.com/office/officeart/2005/8/layout/orgChart1"/>
-    <dgm:cxn modelId="{05D9C51E-8BC0-4290-A52C-3B95FB154CCC}" type="presParOf" srcId="{09501C41-4750-44C3-9672-B8FAC05DCFAC}" destId="{973DE432-5673-4A4D-B81D-04AC59DBE8AA}" srcOrd="0" destOrd="0" presId="urn:microsoft.com/office/officeart/2005/8/layout/orgChart1"/>
-    <dgm:cxn modelId="{8A9E6B95-1157-4D1C-AE9C-3846D5D058EB}" type="presParOf" srcId="{09501C41-4750-44C3-9672-B8FAC05DCFAC}" destId="{50C16D15-1206-40C7-90C2-540BB10C30DD}" srcOrd="1" destOrd="0" presId="urn:microsoft.com/office/officeart/2005/8/layout/orgChart1"/>
-    <dgm:cxn modelId="{38B8423D-8EB8-4E88-B408-83550A1F834A}" type="presParOf" srcId="{50C16D15-1206-40C7-90C2-540BB10C30DD}" destId="{B49878D8-015E-44EF-92DD-7BEE9AEDAFDE}" srcOrd="0" destOrd="0" presId="urn:microsoft.com/office/officeart/2005/8/layout/orgChart1"/>
-    <dgm:cxn modelId="{45FE9A7C-4DAF-4E6C-8CE9-B3B8F29109C9}" type="presParOf" srcId="{B49878D8-015E-44EF-92DD-7BEE9AEDAFDE}" destId="{55AD6FEA-2DF7-4220-8043-11932BAB8C61}" srcOrd="0" destOrd="0" presId="urn:microsoft.com/office/officeart/2005/8/layout/orgChart1"/>
-    <dgm:cxn modelId="{35E92BD4-AFCE-4B39-AC6C-D191184CF480}" type="presParOf" srcId="{B49878D8-015E-44EF-92DD-7BEE9AEDAFDE}" destId="{CCB950D7-151A-4992-A32C-1B7A261EBE38}" srcOrd="1" destOrd="0" presId="urn:microsoft.com/office/officeart/2005/8/layout/orgChart1"/>
-    <dgm:cxn modelId="{A244A83D-4642-44F2-B9F5-9C77670081EE}" type="presParOf" srcId="{50C16D15-1206-40C7-90C2-540BB10C30DD}" destId="{13B37C95-8826-4991-B1B1-BCA95A66371B}" srcOrd="1" destOrd="0" presId="urn:microsoft.com/office/officeart/2005/8/layout/orgChart1"/>
-    <dgm:cxn modelId="{6D351D92-12FE-41C2-B58F-A4AC0AF553C8}" type="presParOf" srcId="{13B37C95-8826-4991-B1B1-BCA95A66371B}" destId="{1EDBA70B-D154-4DA9-9DEF-C09E7441CAEA}" srcOrd="0" destOrd="0" presId="urn:microsoft.com/office/officeart/2005/8/layout/orgChart1"/>
-    <dgm:cxn modelId="{E43E57EE-232A-4748-9C82-1A16F3B30D6E}" type="presParOf" srcId="{13B37C95-8826-4991-B1B1-BCA95A66371B}" destId="{BD9AAD9B-3D49-4D90-B66F-F8ACB9DFB6E2}" srcOrd="1" destOrd="0" presId="urn:microsoft.com/office/officeart/2005/8/layout/orgChart1"/>
-    <dgm:cxn modelId="{0B4989A0-D035-470C-B36E-7E8BEEF41770}" type="presParOf" srcId="{BD9AAD9B-3D49-4D90-B66F-F8ACB9DFB6E2}" destId="{33BC8EBC-6CB6-40F6-991B-9D4D12CFCFD5}" srcOrd="0" destOrd="0" presId="urn:microsoft.com/office/officeart/2005/8/layout/orgChart1"/>
-    <dgm:cxn modelId="{DAB929A6-DD73-4771-B081-F546824B61B2}" type="presParOf" srcId="{33BC8EBC-6CB6-40F6-991B-9D4D12CFCFD5}" destId="{93953012-ED58-46A6-B668-AC51C3276217}" srcOrd="0" destOrd="0" presId="urn:microsoft.com/office/officeart/2005/8/layout/orgChart1"/>
-    <dgm:cxn modelId="{6D12D659-59AE-43CC-B04D-215C56969180}" type="presParOf" srcId="{33BC8EBC-6CB6-40F6-991B-9D4D12CFCFD5}" destId="{BA5D0068-284F-4749-9C68-2B4E1F4E6632}" srcOrd="1" destOrd="0" presId="urn:microsoft.com/office/officeart/2005/8/layout/orgChart1"/>
-    <dgm:cxn modelId="{E2D28FBF-0720-4BFC-A29F-D77DB3E26C16}" type="presParOf" srcId="{BD9AAD9B-3D49-4D90-B66F-F8ACB9DFB6E2}" destId="{FFFBD791-B27F-4725-ADE8-D46ED28F02A6}" srcOrd="1" destOrd="0" presId="urn:microsoft.com/office/officeart/2005/8/layout/orgChart1"/>
-    <dgm:cxn modelId="{6E7B050D-5161-42C1-A785-DEC3B3ADBA38}" type="presParOf" srcId="{BD9AAD9B-3D49-4D90-B66F-F8ACB9DFB6E2}" destId="{09F427B2-06CF-48FB-A6F5-9ED26AB431DC}" srcOrd="2" destOrd="0" presId="urn:microsoft.com/office/officeart/2005/8/layout/orgChart1"/>
-    <dgm:cxn modelId="{B1E9078C-3520-433B-9B69-B8B36EC47602}" type="presParOf" srcId="{13B37C95-8826-4991-B1B1-BCA95A66371B}" destId="{EC42E605-670A-4548-8AA0-C04434DDF5B5}" srcOrd="2" destOrd="0" presId="urn:microsoft.com/office/officeart/2005/8/layout/orgChart1"/>
-    <dgm:cxn modelId="{0ED43333-CE42-4ABC-8A70-14B68EB95B76}" type="presParOf" srcId="{13B37C95-8826-4991-B1B1-BCA95A66371B}" destId="{0EDF8539-A8C5-4045-9822-2F9DA872E06A}" srcOrd="3" destOrd="0" presId="urn:microsoft.com/office/officeart/2005/8/layout/orgChart1"/>
-    <dgm:cxn modelId="{BE025E3D-6F48-4EFA-B63C-D61747C1172C}" type="presParOf" srcId="{0EDF8539-A8C5-4045-9822-2F9DA872E06A}" destId="{F079AB41-C3F1-47A4-B083-5F1F2CF6ED25}" srcOrd="0" destOrd="0" presId="urn:microsoft.com/office/officeart/2005/8/layout/orgChart1"/>
-    <dgm:cxn modelId="{4725BF75-91AD-45C4-9720-8CDD06BC786A}" type="presParOf" srcId="{F079AB41-C3F1-47A4-B083-5F1F2CF6ED25}" destId="{906956FA-AE18-4D8C-91F6-EE5EE06585F5}" srcOrd="0" destOrd="0" presId="urn:microsoft.com/office/officeart/2005/8/layout/orgChart1"/>
-    <dgm:cxn modelId="{56F669A7-12B5-4BE6-951E-40C6A8EC3A2C}" type="presParOf" srcId="{F079AB41-C3F1-47A4-B083-5F1F2CF6ED25}" destId="{1A2C6E56-09D0-4DE4-92DC-541E3C29C2E5}" srcOrd="1" destOrd="0" presId="urn:microsoft.com/office/officeart/2005/8/layout/orgChart1"/>
-    <dgm:cxn modelId="{3DF6B424-DDE1-4CCA-AE72-1A949B0FA6AE}" type="presParOf" srcId="{0EDF8539-A8C5-4045-9822-2F9DA872E06A}" destId="{ABD38166-9A14-45EE-A06B-CCAAF16FABB2}" srcOrd="1" destOrd="0" presId="urn:microsoft.com/office/officeart/2005/8/layout/orgChart1"/>
-    <dgm:cxn modelId="{E4D8C563-8313-4693-8B3C-5A02E622C32A}" type="presParOf" srcId="{0EDF8539-A8C5-4045-9822-2F9DA872E06A}" destId="{7DE436C2-A419-4DB8-A7E9-72DA0CBFA2F9}" srcOrd="2" destOrd="0" presId="urn:microsoft.com/office/officeart/2005/8/layout/orgChart1"/>
-    <dgm:cxn modelId="{825C1762-5214-44DD-A181-745C7ADFD868}" type="presParOf" srcId="{50C16D15-1206-40C7-90C2-540BB10C30DD}" destId="{372A6DF2-464C-4860-AF3A-2ED2E0FA8C08}" srcOrd="2" destOrd="0" presId="urn:microsoft.com/office/officeart/2005/8/layout/orgChart1"/>
-    <dgm:cxn modelId="{A480ED07-F007-4AE9-8000-FF6C2603ED67}" type="presParOf" srcId="{09501C41-4750-44C3-9672-B8FAC05DCFAC}" destId="{08AA5C75-6C00-4582-815C-6D2E42F741A8}" srcOrd="2" destOrd="0" presId="urn:microsoft.com/office/officeart/2005/8/layout/orgChart1"/>
-    <dgm:cxn modelId="{58758DAA-5595-42B4-A28D-57A2AC230EB4}" type="presParOf" srcId="{09501C41-4750-44C3-9672-B8FAC05DCFAC}" destId="{303C959E-70F1-4480-B513-B3CC172C7E65}" srcOrd="3" destOrd="0" presId="urn:microsoft.com/office/officeart/2005/8/layout/orgChart1"/>
-    <dgm:cxn modelId="{3810843F-14FF-41E8-BC30-1CF2A1FB34AA}" type="presParOf" srcId="{303C959E-70F1-4480-B513-B3CC172C7E65}" destId="{C92AFF59-9245-4676-BD73-110EB6405CB2}" srcOrd="0" destOrd="0" presId="urn:microsoft.com/office/officeart/2005/8/layout/orgChart1"/>
-    <dgm:cxn modelId="{0355FA34-4501-469F-8D77-0EF09E2F5904}" type="presParOf" srcId="{C92AFF59-9245-4676-BD73-110EB6405CB2}" destId="{F53C0607-15D2-4D81-8771-ABE94EEF9B59}" srcOrd="0" destOrd="0" presId="urn:microsoft.com/office/officeart/2005/8/layout/orgChart1"/>
-    <dgm:cxn modelId="{B305FEE5-CDD3-4776-8250-078C7C8BF58F}" type="presParOf" srcId="{C92AFF59-9245-4676-BD73-110EB6405CB2}" destId="{76651011-86F2-44E7-8488-A15419525BBC}" srcOrd="1" destOrd="0" presId="urn:microsoft.com/office/officeart/2005/8/layout/orgChart1"/>
-    <dgm:cxn modelId="{1D31335A-EAF2-4030-A492-CA791592733B}" type="presParOf" srcId="{303C959E-70F1-4480-B513-B3CC172C7E65}" destId="{B909658E-7345-44DE-B7B9-BD5EB0474E5C}" srcOrd="1" destOrd="0" presId="urn:microsoft.com/office/officeart/2005/8/layout/orgChart1"/>
-    <dgm:cxn modelId="{E9A51060-6C27-470A-A1E1-77A682F5DA92}" type="presParOf" srcId="{B909658E-7345-44DE-B7B9-BD5EB0474E5C}" destId="{817D94E1-7092-48D4-A939-193FE3E7921A}" srcOrd="0" destOrd="0" presId="urn:microsoft.com/office/officeart/2005/8/layout/orgChart1"/>
-    <dgm:cxn modelId="{800D4A5A-F6DA-40CF-8CCF-6961D6E4433C}" type="presParOf" srcId="{B909658E-7345-44DE-B7B9-BD5EB0474E5C}" destId="{FF365C36-640A-444C-BBE1-350F40AE7E57}" srcOrd="1" destOrd="0" presId="urn:microsoft.com/office/officeart/2005/8/layout/orgChart1"/>
-    <dgm:cxn modelId="{8248EEF6-331B-4903-B891-80BCCE1EF9F5}" type="presParOf" srcId="{FF365C36-640A-444C-BBE1-350F40AE7E57}" destId="{E1E24FE9-CFC3-434D-9FC1-0554A7739B35}" srcOrd="0" destOrd="0" presId="urn:microsoft.com/office/officeart/2005/8/layout/orgChart1"/>
-    <dgm:cxn modelId="{76F66068-63A2-48EA-9F57-F61B363CAD3E}" type="presParOf" srcId="{E1E24FE9-CFC3-434D-9FC1-0554A7739B35}" destId="{C646EDD8-540D-4FE8-95DD-6058B2296CAA}" srcOrd="0" destOrd="0" presId="urn:microsoft.com/office/officeart/2005/8/layout/orgChart1"/>
-    <dgm:cxn modelId="{40D5B4D5-1DAB-4476-9FEF-196A1217B97E}" type="presParOf" srcId="{E1E24FE9-CFC3-434D-9FC1-0554A7739B35}" destId="{13341518-89AB-42E5-A156-E882B79DFE06}" srcOrd="1" destOrd="0" presId="urn:microsoft.com/office/officeart/2005/8/layout/orgChart1"/>
-    <dgm:cxn modelId="{FED586EC-EB00-4D66-9D5A-7B45233E2EFA}" type="presParOf" srcId="{FF365C36-640A-444C-BBE1-350F40AE7E57}" destId="{2B37BA4C-A7D7-4B52-901C-04E84D8658EC}" srcOrd="1" destOrd="0" presId="urn:microsoft.com/office/officeart/2005/8/layout/orgChart1"/>
-    <dgm:cxn modelId="{455BC909-E925-4E48-863E-E5548F6BF755}" type="presParOf" srcId="{FF365C36-640A-444C-BBE1-350F40AE7E57}" destId="{A477004A-96E4-40EF-AB5D-CB18EED7F661}" srcOrd="2" destOrd="0" presId="urn:microsoft.com/office/officeart/2005/8/layout/orgChart1"/>
-    <dgm:cxn modelId="{917F54CE-DBB5-4164-BD57-8C2DF9DB90E3}" type="presParOf" srcId="{B909658E-7345-44DE-B7B9-BD5EB0474E5C}" destId="{D5DA3964-46C0-42E5-A000-D25710A2932C}" srcOrd="2" destOrd="0" presId="urn:microsoft.com/office/officeart/2005/8/layout/orgChart1"/>
-    <dgm:cxn modelId="{3372F8EE-7664-4406-A0F0-5DBC86BE7B5B}" type="presParOf" srcId="{B909658E-7345-44DE-B7B9-BD5EB0474E5C}" destId="{C14C23B3-689D-466E-A9D8-96177F230AC3}" srcOrd="3" destOrd="0" presId="urn:microsoft.com/office/officeart/2005/8/layout/orgChart1"/>
-    <dgm:cxn modelId="{F9B505AD-CDAC-41B1-BA00-3890462E34CD}" type="presParOf" srcId="{C14C23B3-689D-466E-A9D8-96177F230AC3}" destId="{B6672BE5-A43F-4ACA-8EAC-6659644F1B40}" srcOrd="0" destOrd="0" presId="urn:microsoft.com/office/officeart/2005/8/layout/orgChart1"/>
-    <dgm:cxn modelId="{E4A98599-6A43-4DE3-9330-3FCBE397AB63}" type="presParOf" srcId="{B6672BE5-A43F-4ACA-8EAC-6659644F1B40}" destId="{577DC428-B3BC-4BE6-97AB-4E554CC91194}" srcOrd="0" destOrd="0" presId="urn:microsoft.com/office/officeart/2005/8/layout/orgChart1"/>
-    <dgm:cxn modelId="{B8EC7017-1D34-4621-8541-B45BC4C0C7B5}" type="presParOf" srcId="{B6672BE5-A43F-4ACA-8EAC-6659644F1B40}" destId="{E7DEA856-610E-494D-B729-34B76A9683D3}" srcOrd="1" destOrd="0" presId="urn:microsoft.com/office/officeart/2005/8/layout/orgChart1"/>
-    <dgm:cxn modelId="{BB265BBE-2590-495E-9245-1FB87118A0FD}" type="presParOf" srcId="{C14C23B3-689D-466E-A9D8-96177F230AC3}" destId="{BC1F23F7-5135-4405-9175-74FD5840BF80}" srcOrd="1" destOrd="0" presId="urn:microsoft.com/office/officeart/2005/8/layout/orgChart1"/>
-    <dgm:cxn modelId="{FD32EEE0-009C-48D3-9436-56C1EF3A0890}" type="presParOf" srcId="{C14C23B3-689D-466E-A9D8-96177F230AC3}" destId="{1BE3A00E-796B-4555-9E07-AEFB63AF43CB}" srcOrd="2" destOrd="0" presId="urn:microsoft.com/office/officeart/2005/8/layout/orgChart1"/>
-    <dgm:cxn modelId="{E38607EB-34F4-4DCE-8668-AE6E342D7D29}" type="presParOf" srcId="{303C959E-70F1-4480-B513-B3CC172C7E65}" destId="{5EC4CC81-71FA-4C25-9CED-B3C9E84CB6A5}" srcOrd="2" destOrd="0" presId="urn:microsoft.com/office/officeart/2005/8/layout/orgChart1"/>
-    <dgm:cxn modelId="{F1162C48-455D-483C-BC54-64B929F1AED5}" type="presParOf" srcId="{09501C41-4750-44C3-9672-B8FAC05DCFAC}" destId="{EBE9B67F-F947-4D55-A844-6DC59291C7EC}" srcOrd="4" destOrd="0" presId="urn:microsoft.com/office/officeart/2005/8/layout/orgChart1"/>
-    <dgm:cxn modelId="{9F96D9B1-7E53-4855-9E9B-D4769A7CCF52}" type="presParOf" srcId="{09501C41-4750-44C3-9672-B8FAC05DCFAC}" destId="{BF46DF33-68C3-41D3-9F4B-714C7D44BFF6}" srcOrd="5" destOrd="0" presId="urn:microsoft.com/office/officeart/2005/8/layout/orgChart1"/>
-    <dgm:cxn modelId="{ECB803F9-AFF3-4157-9FD1-06E7AD2FC569}" type="presParOf" srcId="{BF46DF33-68C3-41D3-9F4B-714C7D44BFF6}" destId="{95104DA5-0840-4235-9933-638E5C99220D}" srcOrd="0" destOrd="0" presId="urn:microsoft.com/office/officeart/2005/8/layout/orgChart1"/>
-    <dgm:cxn modelId="{928FC055-ED51-41CA-924E-7CEFFF804108}" type="presParOf" srcId="{95104DA5-0840-4235-9933-638E5C99220D}" destId="{16613086-C64E-4E76-B4E8-CAABFB4BE44E}" srcOrd="0" destOrd="0" presId="urn:microsoft.com/office/officeart/2005/8/layout/orgChart1"/>
-    <dgm:cxn modelId="{BBB8FE4C-6394-4B76-B15E-E553C6BE8357}" type="presParOf" srcId="{95104DA5-0840-4235-9933-638E5C99220D}" destId="{7A0BF86B-EA98-4F5D-B761-F89C672FA732}" srcOrd="1" destOrd="0" presId="urn:microsoft.com/office/officeart/2005/8/layout/orgChart1"/>
-    <dgm:cxn modelId="{C43DA727-5A12-4461-9F8F-DE91DD81128B}" type="presParOf" srcId="{BF46DF33-68C3-41D3-9F4B-714C7D44BFF6}" destId="{2345F708-90E7-4C07-9BD2-8B4BB6171788}" srcOrd="1" destOrd="0" presId="urn:microsoft.com/office/officeart/2005/8/layout/orgChart1"/>
-    <dgm:cxn modelId="{6334A1D6-381F-41D5-B2D5-2CFE7006E852}" type="presParOf" srcId="{2345F708-90E7-4C07-9BD2-8B4BB6171788}" destId="{90D433EE-D1A5-4D8D-A8A4-FD9D21D36921}" srcOrd="0" destOrd="0" presId="urn:microsoft.com/office/officeart/2005/8/layout/orgChart1"/>
-    <dgm:cxn modelId="{05F6D8F6-210B-49F8-B83F-87EB5C469D84}" type="presParOf" srcId="{2345F708-90E7-4C07-9BD2-8B4BB6171788}" destId="{BEF93BAB-692D-4A6E-98A5-86D117B877E8}" srcOrd="1" destOrd="0" presId="urn:microsoft.com/office/officeart/2005/8/layout/orgChart1"/>
-    <dgm:cxn modelId="{160E8517-3CA8-49CE-91A3-1B2AF1EDAB74}" type="presParOf" srcId="{BEF93BAB-692D-4A6E-98A5-86D117B877E8}" destId="{FA457667-BB19-447F-A8E0-A42E70D41792}" srcOrd="0" destOrd="0" presId="urn:microsoft.com/office/officeart/2005/8/layout/orgChart1"/>
-    <dgm:cxn modelId="{6CD8913F-7C7E-4992-A52B-6640B4A09C7B}" type="presParOf" srcId="{FA457667-BB19-447F-A8E0-A42E70D41792}" destId="{F8E26533-64B6-4D2E-8D99-15FAADEA491C}" srcOrd="0" destOrd="0" presId="urn:microsoft.com/office/officeart/2005/8/layout/orgChart1"/>
-    <dgm:cxn modelId="{7935A2ED-01FC-4648-9199-2765A05A8ADC}" type="presParOf" srcId="{FA457667-BB19-447F-A8E0-A42E70D41792}" destId="{DE3194E8-2E72-4117-A36B-5D8155A13860}" srcOrd="1" destOrd="0" presId="urn:microsoft.com/office/officeart/2005/8/layout/orgChart1"/>
-    <dgm:cxn modelId="{73AFEFB4-738F-4DFF-8D89-476DD2956855}" type="presParOf" srcId="{BEF93BAB-692D-4A6E-98A5-86D117B877E8}" destId="{8F42FD69-AB92-42B5-9DB4-41B5AA8D84AE}" srcOrd="1" destOrd="0" presId="urn:microsoft.com/office/officeart/2005/8/layout/orgChart1"/>
-    <dgm:cxn modelId="{C961FF21-A500-420E-BED7-DF7FDFDCA0AB}" type="presParOf" srcId="{BEF93BAB-692D-4A6E-98A5-86D117B877E8}" destId="{F8F31563-69F2-4D55-8386-099F3B3B23FE}" srcOrd="2" destOrd="0" presId="urn:microsoft.com/office/officeart/2005/8/layout/orgChart1"/>
-    <dgm:cxn modelId="{155FD79B-5F77-421C-8EE2-07C3EB187B35}" type="presParOf" srcId="{2345F708-90E7-4C07-9BD2-8B4BB6171788}" destId="{A3E62CDB-033E-4440-858B-B894D8AC2241}" srcOrd="2" destOrd="0" presId="urn:microsoft.com/office/officeart/2005/8/layout/orgChart1"/>
-    <dgm:cxn modelId="{5AD5A28E-F491-4448-A3A2-DC0D85529FCC}" type="presParOf" srcId="{2345F708-90E7-4C07-9BD2-8B4BB6171788}" destId="{49304F88-FE9D-4ABD-B33E-D51BF01BBE12}" srcOrd="3" destOrd="0" presId="urn:microsoft.com/office/officeart/2005/8/layout/orgChart1"/>
-    <dgm:cxn modelId="{937A1017-C996-43B4-BB49-48C793B6CE84}" type="presParOf" srcId="{49304F88-FE9D-4ABD-B33E-D51BF01BBE12}" destId="{ACF0D234-A641-444B-9C4C-0EBF0C50365F}" srcOrd="0" destOrd="0" presId="urn:microsoft.com/office/officeart/2005/8/layout/orgChart1"/>
-    <dgm:cxn modelId="{EFA8860E-7ED3-4509-904A-C00054F3F6AB}" type="presParOf" srcId="{ACF0D234-A641-444B-9C4C-0EBF0C50365F}" destId="{8520063A-AA86-4FA4-865A-08CFE1660982}" srcOrd="0" destOrd="0" presId="urn:microsoft.com/office/officeart/2005/8/layout/orgChart1"/>
-    <dgm:cxn modelId="{86D3D08F-99E1-49E5-BD98-CAE42CBAF50F}" type="presParOf" srcId="{ACF0D234-A641-444B-9C4C-0EBF0C50365F}" destId="{C86E3957-254E-4775-878C-1973AE72B87E}" srcOrd="1" destOrd="0" presId="urn:microsoft.com/office/officeart/2005/8/layout/orgChart1"/>
-    <dgm:cxn modelId="{5C217779-A29B-4960-AC63-A8E09CFE4A46}" type="presParOf" srcId="{49304F88-FE9D-4ABD-B33E-D51BF01BBE12}" destId="{A8068167-5A0A-4DD8-A53E-3104EF631BB0}" srcOrd="1" destOrd="0" presId="urn:microsoft.com/office/officeart/2005/8/layout/orgChart1"/>
-    <dgm:cxn modelId="{F74BFA86-66CA-43AD-8191-77E49B6E0C45}" type="presParOf" srcId="{49304F88-FE9D-4ABD-B33E-D51BF01BBE12}" destId="{DDD7ED0B-D513-4389-997B-A3A229959449}" srcOrd="2" destOrd="0" presId="urn:microsoft.com/office/officeart/2005/8/layout/orgChart1"/>
-    <dgm:cxn modelId="{26A0EDBC-8EF4-4238-ABE9-B140921B779A}" type="presParOf" srcId="{2345F708-90E7-4C07-9BD2-8B4BB6171788}" destId="{8B6DE821-32A3-4882-8728-D0439456486A}" srcOrd="4" destOrd="0" presId="urn:microsoft.com/office/officeart/2005/8/layout/orgChart1"/>
-    <dgm:cxn modelId="{82549924-A364-4CD5-BE95-7D05C749AEAA}" type="presParOf" srcId="{2345F708-90E7-4C07-9BD2-8B4BB6171788}" destId="{D85732F3-5226-48B3-85E1-B0C857753518}" srcOrd="5" destOrd="0" presId="urn:microsoft.com/office/officeart/2005/8/layout/orgChart1"/>
-    <dgm:cxn modelId="{E8D8AE10-DE7E-4D7B-8565-A1D6700990C0}" type="presParOf" srcId="{D85732F3-5226-48B3-85E1-B0C857753518}" destId="{03DB89FE-E47F-4735-9A2A-CB90702029E5}" srcOrd="0" destOrd="0" presId="urn:microsoft.com/office/officeart/2005/8/layout/orgChart1"/>
-    <dgm:cxn modelId="{83FD326B-301A-4EDF-A8B9-748AB4DEBCAA}" type="presParOf" srcId="{03DB89FE-E47F-4735-9A2A-CB90702029E5}" destId="{9725CE65-8FCE-487A-940A-0A16FEF5E6AA}" srcOrd="0" destOrd="0" presId="urn:microsoft.com/office/officeart/2005/8/layout/orgChart1"/>
-    <dgm:cxn modelId="{3F6356BA-2F05-47B0-B450-6E4E54E11D13}" type="presParOf" srcId="{03DB89FE-E47F-4735-9A2A-CB90702029E5}" destId="{DA5230A7-D7B9-4577-B999-7FD3573D4009}" srcOrd="1" destOrd="0" presId="urn:microsoft.com/office/officeart/2005/8/layout/orgChart1"/>
-    <dgm:cxn modelId="{550E8C62-D71E-476E-8F8D-2B1E193E48B9}" type="presParOf" srcId="{D85732F3-5226-48B3-85E1-B0C857753518}" destId="{3152BB71-74A1-4097-8B2B-4DA63940C205}" srcOrd="1" destOrd="0" presId="urn:microsoft.com/office/officeart/2005/8/layout/orgChart1"/>
-    <dgm:cxn modelId="{91F7B358-2902-4FF6-B87A-B764739AA3A5}" type="presParOf" srcId="{D85732F3-5226-48B3-85E1-B0C857753518}" destId="{4B9FB1BC-D60D-426A-90E6-C1BDFC8A02F6}" srcOrd="2" destOrd="0" presId="urn:microsoft.com/office/officeart/2005/8/layout/orgChart1"/>
-    <dgm:cxn modelId="{72191A4A-3021-46F8-B050-9D9C72757535}" type="presParOf" srcId="{2345F708-90E7-4C07-9BD2-8B4BB6171788}" destId="{345956ED-EE8A-4A24-927E-A0CCB4698124}" srcOrd="6" destOrd="0" presId="urn:microsoft.com/office/officeart/2005/8/layout/orgChart1"/>
-    <dgm:cxn modelId="{1C694B7A-375B-46B3-A6E9-BA41ECB1B1CB}" type="presParOf" srcId="{2345F708-90E7-4C07-9BD2-8B4BB6171788}" destId="{82864C87-6369-4F9C-8553-718DD3852FB5}" srcOrd="7" destOrd="0" presId="urn:microsoft.com/office/officeart/2005/8/layout/orgChart1"/>
-    <dgm:cxn modelId="{00DCD6FD-2437-407E-8409-5BB2A2288C6F}" type="presParOf" srcId="{82864C87-6369-4F9C-8553-718DD3852FB5}" destId="{9524C04F-0406-46F0-B94F-64671716AEAF}" srcOrd="0" destOrd="0" presId="urn:microsoft.com/office/officeart/2005/8/layout/orgChart1"/>
-    <dgm:cxn modelId="{9769F5F3-BB21-471E-923C-DC50EBA29CE3}" type="presParOf" srcId="{9524C04F-0406-46F0-B94F-64671716AEAF}" destId="{DBACE03E-08EB-455E-89BE-23B64C6C5A6C}" srcOrd="0" destOrd="0" presId="urn:microsoft.com/office/officeart/2005/8/layout/orgChart1"/>
-    <dgm:cxn modelId="{344C73AC-CF59-45FB-987E-67FC10145C44}" type="presParOf" srcId="{9524C04F-0406-46F0-B94F-64671716AEAF}" destId="{1A7D3D44-4DCB-4140-B078-731E89B3B900}" srcOrd="1" destOrd="0" presId="urn:microsoft.com/office/officeart/2005/8/layout/orgChart1"/>
-    <dgm:cxn modelId="{C02DBB23-5E20-40E9-AD13-78271340A266}" type="presParOf" srcId="{82864C87-6369-4F9C-8553-718DD3852FB5}" destId="{88D0FF60-1501-4F60-B58A-8E1D6D76A7CB}" srcOrd="1" destOrd="0" presId="urn:microsoft.com/office/officeart/2005/8/layout/orgChart1"/>
-    <dgm:cxn modelId="{846E6D81-82FF-4DBA-92AC-CA0F9F7D6D91}" type="presParOf" srcId="{82864C87-6369-4F9C-8553-718DD3852FB5}" destId="{E38FF6D3-4E13-4E17-9F11-8B9AAB578E2A}" srcOrd="2" destOrd="0" presId="urn:microsoft.com/office/officeart/2005/8/layout/orgChart1"/>
-    <dgm:cxn modelId="{FD2BA24A-24A1-40A7-8D09-8E5F9EE44E70}" type="presParOf" srcId="{2345F708-90E7-4C07-9BD2-8B4BB6171788}" destId="{707D7F6A-2D6F-4527-82F4-0379EC4719E4}" srcOrd="8" destOrd="0" presId="urn:microsoft.com/office/officeart/2005/8/layout/orgChart1"/>
-    <dgm:cxn modelId="{72560C73-1B05-4698-A006-68E07D4ED187}" type="presParOf" srcId="{2345F708-90E7-4C07-9BD2-8B4BB6171788}" destId="{886DAFC1-A616-480A-B4D1-1BEE3E2B9A49}" srcOrd="9" destOrd="0" presId="urn:microsoft.com/office/officeart/2005/8/layout/orgChart1"/>
-    <dgm:cxn modelId="{C67C1580-120D-4452-B65C-24029D644BE8}" type="presParOf" srcId="{886DAFC1-A616-480A-B4D1-1BEE3E2B9A49}" destId="{451BD3A7-178F-475C-8CE8-30FCF7D14B80}" srcOrd="0" destOrd="0" presId="urn:microsoft.com/office/officeart/2005/8/layout/orgChart1"/>
-    <dgm:cxn modelId="{65E01D4B-7317-431F-9FF5-087287EAE72F}" type="presParOf" srcId="{451BD3A7-178F-475C-8CE8-30FCF7D14B80}" destId="{E61A9452-3502-4928-8FA0-369603D4086E}" srcOrd="0" destOrd="0" presId="urn:microsoft.com/office/officeart/2005/8/layout/orgChart1"/>
-    <dgm:cxn modelId="{77F04A1B-D12A-42E6-A0DB-5AE324F26EFF}" type="presParOf" srcId="{451BD3A7-178F-475C-8CE8-30FCF7D14B80}" destId="{7683229D-07E7-4AD2-AEDC-17B6E8410185}" srcOrd="1" destOrd="0" presId="urn:microsoft.com/office/officeart/2005/8/layout/orgChart1"/>
-    <dgm:cxn modelId="{FAF0EE6B-04FA-4D1D-BBAB-2AAF82A7FD5C}" type="presParOf" srcId="{886DAFC1-A616-480A-B4D1-1BEE3E2B9A49}" destId="{2DBD0EB3-4955-4426-A4BC-945DBB3679B6}" srcOrd="1" destOrd="0" presId="urn:microsoft.com/office/officeart/2005/8/layout/orgChart1"/>
-    <dgm:cxn modelId="{B8428C4D-0B3B-4B79-91D7-AEBD8F0DDCDE}" type="presParOf" srcId="{886DAFC1-A616-480A-B4D1-1BEE3E2B9A49}" destId="{45BB072D-891F-4241-A198-E7752C52D714}" srcOrd="2" destOrd="0" presId="urn:microsoft.com/office/officeart/2005/8/layout/orgChart1"/>
-    <dgm:cxn modelId="{F1481FEB-B0F7-4ECE-B766-7F5F86723CEC}" type="presParOf" srcId="{BF46DF33-68C3-41D3-9F4B-714C7D44BFF6}" destId="{B15D4506-7D01-4708-A810-B8FA8B0B0439}" srcOrd="2" destOrd="0" presId="urn:microsoft.com/office/officeart/2005/8/layout/orgChart1"/>
-    <dgm:cxn modelId="{44A51FA5-1821-4241-AF22-30139937087B}" type="presParOf" srcId="{09501C41-4750-44C3-9672-B8FAC05DCFAC}" destId="{A90D9765-B699-4548-8FA9-E85B91CF9069}" srcOrd="6" destOrd="0" presId="urn:microsoft.com/office/officeart/2005/8/layout/orgChart1"/>
-    <dgm:cxn modelId="{D7F1B81C-180A-4611-9DB3-3128320A54B0}" type="presParOf" srcId="{09501C41-4750-44C3-9672-B8FAC05DCFAC}" destId="{C3E724AA-C2AD-4497-AFFD-338C6D84CD85}" srcOrd="7" destOrd="0" presId="urn:microsoft.com/office/officeart/2005/8/layout/orgChart1"/>
-    <dgm:cxn modelId="{62C956B3-7C62-4FEC-BD9C-FF05DAF06101}" type="presParOf" srcId="{C3E724AA-C2AD-4497-AFFD-338C6D84CD85}" destId="{E6D9C820-D76B-44EE-A8A2-50DF554BEA2C}" srcOrd="0" destOrd="0" presId="urn:microsoft.com/office/officeart/2005/8/layout/orgChart1"/>
-    <dgm:cxn modelId="{2A405030-7966-40E2-A51B-A76E573DFDEE}" type="presParOf" srcId="{E6D9C820-D76B-44EE-A8A2-50DF554BEA2C}" destId="{95148241-40E5-4252-B457-4C57A9AB2B38}" srcOrd="0" destOrd="0" presId="urn:microsoft.com/office/officeart/2005/8/layout/orgChart1"/>
-    <dgm:cxn modelId="{833DA021-0B6B-4103-B581-A9F4506B4A2B}" type="presParOf" srcId="{E6D9C820-D76B-44EE-A8A2-50DF554BEA2C}" destId="{D58BFE12-452C-4F52-B70B-6E6AAEEDCC59}" srcOrd="1" destOrd="0" presId="urn:microsoft.com/office/officeart/2005/8/layout/orgChart1"/>
-    <dgm:cxn modelId="{F8CE9450-E572-4CA3-9539-4E641D50A6E5}" type="presParOf" srcId="{C3E724AA-C2AD-4497-AFFD-338C6D84CD85}" destId="{F89052DE-90F4-4E9B-AB30-8A5D5EFB597A}" srcOrd="1" destOrd="0" presId="urn:microsoft.com/office/officeart/2005/8/layout/orgChart1"/>
-    <dgm:cxn modelId="{8AAB1827-45A8-4E22-8FE5-3BD39EAA1DD9}" type="presParOf" srcId="{C3E724AA-C2AD-4497-AFFD-338C6D84CD85}" destId="{8165D570-8E3D-4A67-8E35-A91155C9A7DA}" srcOrd="2" destOrd="0" presId="urn:microsoft.com/office/officeart/2005/8/layout/orgChart1"/>
-    <dgm:cxn modelId="{9D3E498A-B139-4315-8719-15DC917E0A52}" type="presParOf" srcId="{09501C41-4750-44C3-9672-B8FAC05DCFAC}" destId="{778299FA-094B-4B34-8B2E-4E76E7B3A969}" srcOrd="8" destOrd="0" presId="urn:microsoft.com/office/officeart/2005/8/layout/orgChart1"/>
-    <dgm:cxn modelId="{69A11BE8-4611-46B5-BCD1-A2B8D9B867A9}" type="presParOf" srcId="{09501C41-4750-44C3-9672-B8FAC05DCFAC}" destId="{DB1C72B7-6036-4305-88AD-FA7F8E52AA9C}" srcOrd="9" destOrd="0" presId="urn:microsoft.com/office/officeart/2005/8/layout/orgChart1"/>
-    <dgm:cxn modelId="{4FF1D64F-43D4-40CB-8299-1B34E5CDC9E1}" type="presParOf" srcId="{DB1C72B7-6036-4305-88AD-FA7F8E52AA9C}" destId="{9BA3CB22-69A2-41D1-9DFF-66F884D96D2E}" srcOrd="0" destOrd="0" presId="urn:microsoft.com/office/officeart/2005/8/layout/orgChart1"/>
-    <dgm:cxn modelId="{2662D80C-5612-4A3D-AB52-ED2099DE7A54}" type="presParOf" srcId="{9BA3CB22-69A2-41D1-9DFF-66F884D96D2E}" destId="{0C7A77F8-CD0D-45A6-B839-0F1AB7F8CAD9}" srcOrd="0" destOrd="0" presId="urn:microsoft.com/office/officeart/2005/8/layout/orgChart1"/>
-    <dgm:cxn modelId="{B45BB193-97CA-4914-A85D-EECACC064210}" type="presParOf" srcId="{9BA3CB22-69A2-41D1-9DFF-66F884D96D2E}" destId="{6A480D47-7FAF-4FD8-92F9-CCE485FF45C1}" srcOrd="1" destOrd="0" presId="urn:microsoft.com/office/officeart/2005/8/layout/orgChart1"/>
-    <dgm:cxn modelId="{0B0ED5B1-D4CC-4731-89D1-3EE20E90225F}" type="presParOf" srcId="{DB1C72B7-6036-4305-88AD-FA7F8E52AA9C}" destId="{C307B3DF-C2D5-4379-9427-42EF3F5DC5DA}" srcOrd="1" destOrd="0" presId="urn:microsoft.com/office/officeart/2005/8/layout/orgChart1"/>
-    <dgm:cxn modelId="{594126DF-CD1A-4AC9-9EA6-DAE4666D8A9D}" type="presParOf" srcId="{DB1C72B7-6036-4305-88AD-FA7F8E52AA9C}" destId="{C087FDD6-F867-4121-B7B4-744F32C35F69}" srcOrd="2" destOrd="0" presId="urn:microsoft.com/office/officeart/2005/8/layout/orgChart1"/>
-    <dgm:cxn modelId="{F3ED57B1-A16B-4FAF-A221-5F31BA1C85E7}" type="presParOf" srcId="{C6646E97-F5CE-4D59-AA72-5B95EB48897A}" destId="{0537263C-9FBB-4DBE-802D-7C2EF026B132}" srcOrd="2" destOrd="0" presId="urn:microsoft.com/office/officeart/2005/8/layout/orgChart1"/>
+    <dgm:cxn modelId="{6069AB83-8AD1-4E03-ABA7-C4C8218B9512}" type="presOf" srcId="{D7CC5DA7-D6BB-4DB6-9C13-57FD4578F38B}" destId="{973DE432-5673-4A4D-B81D-04AC59DBE8AA}" srcOrd="0" destOrd="0" presId="urn:microsoft.com/office/officeart/2005/8/layout/orgChart1"/>
+    <dgm:cxn modelId="{694C1595-62E2-4B36-AB75-75718EDA48F3}" type="presOf" srcId="{466662B1-13FB-4206-ACE7-4841154AA18C}" destId="{E61A9452-3502-4928-8FA0-369603D4086E}" srcOrd="0" destOrd="0" presId="urn:microsoft.com/office/officeart/2005/8/layout/orgChart1"/>
+    <dgm:cxn modelId="{426EB85C-C1B7-4142-AD52-ABAFDF1F341A}" type="presOf" srcId="{7CC5DAD1-905A-4F4E-8A26-9D287B5CAA08}" destId="{BA5D0068-284F-4749-9C68-2B4E1F4E6632}" srcOrd="1" destOrd="0" presId="urn:microsoft.com/office/officeart/2005/8/layout/orgChart1"/>
+    <dgm:cxn modelId="{C668DD53-E493-4B43-AD03-64B27F37D1EC}" type="presOf" srcId="{B1512586-6223-4B78-9AC2-7B54AADDC37D}" destId="{8520063A-AA86-4FA4-865A-08CFE1660982}" srcOrd="0" destOrd="0" presId="urn:microsoft.com/office/officeart/2005/8/layout/orgChart1"/>
+    <dgm:cxn modelId="{F24BD234-1239-4CB8-9374-A58488FAAFD3}" type="presOf" srcId="{103C59E8-CA4E-472B-A5FD-B16763F86648}" destId="{C646EDD8-540D-4FE8-95DD-6058B2296CAA}" srcOrd="0" destOrd="0" presId="urn:microsoft.com/office/officeart/2005/8/layout/orgChart1"/>
+    <dgm:cxn modelId="{D3DD4301-0C99-446F-9FFE-BF3705B25B8D}" type="presOf" srcId="{34F03194-329F-48D2-BCFC-E363F15E2EC3}" destId="{90D433EE-D1A5-4D8D-A8A4-FD9D21D36921}" srcOrd="0" destOrd="0" presId="urn:microsoft.com/office/officeart/2005/8/layout/orgChart1"/>
+    <dgm:cxn modelId="{CDA39BC1-D433-45A0-B7AA-A9951DB86551}" type="presOf" srcId="{AEAC17DE-EE25-46CC-AAB7-1DF7AB21CF01}" destId="{9725CE65-8FCE-487A-940A-0A16FEF5E6AA}" srcOrd="0" destOrd="0" presId="urn:microsoft.com/office/officeart/2005/8/layout/orgChart1"/>
+    <dgm:cxn modelId="{73BEE5C6-303F-4610-9454-0BDBECCC68CE}" type="presOf" srcId="{0CD8F2B4-2C63-4EDA-AA71-C33D48C13190}" destId="{DE3194E8-2E72-4117-A36B-5D8155A13860}" srcOrd="1" destOrd="0" presId="urn:microsoft.com/office/officeart/2005/8/layout/orgChart1"/>
+    <dgm:cxn modelId="{4935453E-F8FB-4A54-9DEA-FE43353673BD}" type="presParOf" srcId="{4322099B-3E5E-40AB-9FA3-E47605DCE353}" destId="{C6646E97-F5CE-4D59-AA72-5B95EB48897A}" srcOrd="0" destOrd="0" presId="urn:microsoft.com/office/officeart/2005/8/layout/orgChart1"/>
+    <dgm:cxn modelId="{B0AC63BA-67D7-4447-B5E5-2F98B92C495F}" type="presParOf" srcId="{C6646E97-F5CE-4D59-AA72-5B95EB48897A}" destId="{F9C80C6B-1822-42BF-9147-2E0EFF620CAE}" srcOrd="0" destOrd="0" presId="urn:microsoft.com/office/officeart/2005/8/layout/orgChart1"/>
+    <dgm:cxn modelId="{EF9876C4-B343-4EBB-A6BA-5B1453C437F5}" type="presParOf" srcId="{F9C80C6B-1822-42BF-9147-2E0EFF620CAE}" destId="{688D167B-7190-458D-AE01-433487FCDF29}" srcOrd="0" destOrd="0" presId="urn:microsoft.com/office/officeart/2005/8/layout/orgChart1"/>
+    <dgm:cxn modelId="{454378FD-858D-4F3A-88D4-0F7E355153F1}" type="presParOf" srcId="{F9C80C6B-1822-42BF-9147-2E0EFF620CAE}" destId="{21B282A9-2C2B-4A49-AC16-D15E3EA1EEC6}" srcOrd="1" destOrd="0" presId="urn:microsoft.com/office/officeart/2005/8/layout/orgChart1"/>
+    <dgm:cxn modelId="{85041DD5-5CD7-4E72-B109-E320891BC24B}" type="presParOf" srcId="{C6646E97-F5CE-4D59-AA72-5B95EB48897A}" destId="{09501C41-4750-44C3-9672-B8FAC05DCFAC}" srcOrd="1" destOrd="0" presId="urn:microsoft.com/office/officeart/2005/8/layout/orgChart1"/>
+    <dgm:cxn modelId="{3FC58A58-6EC0-4EEF-8E70-15A1D3461607}" type="presParOf" srcId="{09501C41-4750-44C3-9672-B8FAC05DCFAC}" destId="{973DE432-5673-4A4D-B81D-04AC59DBE8AA}" srcOrd="0" destOrd="0" presId="urn:microsoft.com/office/officeart/2005/8/layout/orgChart1"/>
+    <dgm:cxn modelId="{41757BA8-5E1F-4699-BD6C-27B07B23BA0D}" type="presParOf" srcId="{09501C41-4750-44C3-9672-B8FAC05DCFAC}" destId="{50C16D15-1206-40C7-90C2-540BB10C30DD}" srcOrd="1" destOrd="0" presId="urn:microsoft.com/office/officeart/2005/8/layout/orgChart1"/>
+    <dgm:cxn modelId="{73C33DBC-1614-4B59-BBFB-9FFE13547629}" type="presParOf" srcId="{50C16D15-1206-40C7-90C2-540BB10C30DD}" destId="{B49878D8-015E-44EF-92DD-7BEE9AEDAFDE}" srcOrd="0" destOrd="0" presId="urn:microsoft.com/office/officeart/2005/8/layout/orgChart1"/>
+    <dgm:cxn modelId="{6D7E7F07-4860-4737-9F12-93BD116F11BB}" type="presParOf" srcId="{B49878D8-015E-44EF-92DD-7BEE9AEDAFDE}" destId="{55AD6FEA-2DF7-4220-8043-11932BAB8C61}" srcOrd="0" destOrd="0" presId="urn:microsoft.com/office/officeart/2005/8/layout/orgChart1"/>
+    <dgm:cxn modelId="{BFA4D8E3-473A-4061-B6F8-2A0FBC8E166A}" type="presParOf" srcId="{B49878D8-015E-44EF-92DD-7BEE9AEDAFDE}" destId="{CCB950D7-151A-4992-A32C-1B7A261EBE38}" srcOrd="1" destOrd="0" presId="urn:microsoft.com/office/officeart/2005/8/layout/orgChart1"/>
+    <dgm:cxn modelId="{D0D41924-EB8E-4019-B143-57E467E34B55}" type="presParOf" srcId="{50C16D15-1206-40C7-90C2-540BB10C30DD}" destId="{13B37C95-8826-4991-B1B1-BCA95A66371B}" srcOrd="1" destOrd="0" presId="urn:microsoft.com/office/officeart/2005/8/layout/orgChart1"/>
+    <dgm:cxn modelId="{631C8B95-6EB4-41A6-BE1E-49D08FEC8021}" type="presParOf" srcId="{13B37C95-8826-4991-B1B1-BCA95A66371B}" destId="{1EDBA70B-D154-4DA9-9DEF-C09E7441CAEA}" srcOrd="0" destOrd="0" presId="urn:microsoft.com/office/officeart/2005/8/layout/orgChart1"/>
+    <dgm:cxn modelId="{8A15A45D-AF88-4A36-9808-03030BC480A0}" type="presParOf" srcId="{13B37C95-8826-4991-B1B1-BCA95A66371B}" destId="{BD9AAD9B-3D49-4D90-B66F-F8ACB9DFB6E2}" srcOrd="1" destOrd="0" presId="urn:microsoft.com/office/officeart/2005/8/layout/orgChart1"/>
+    <dgm:cxn modelId="{1A24064E-ABCF-44B3-B013-3ABBC6D1387C}" type="presParOf" srcId="{BD9AAD9B-3D49-4D90-B66F-F8ACB9DFB6E2}" destId="{33BC8EBC-6CB6-40F6-991B-9D4D12CFCFD5}" srcOrd="0" destOrd="0" presId="urn:microsoft.com/office/officeart/2005/8/layout/orgChart1"/>
+    <dgm:cxn modelId="{4F859D6B-6A91-473E-A35B-1EEE69919550}" type="presParOf" srcId="{33BC8EBC-6CB6-40F6-991B-9D4D12CFCFD5}" destId="{93953012-ED58-46A6-B668-AC51C3276217}" srcOrd="0" destOrd="0" presId="urn:microsoft.com/office/officeart/2005/8/layout/orgChart1"/>
+    <dgm:cxn modelId="{82616F63-1866-49D9-AA1E-B4BCC605736B}" type="presParOf" srcId="{33BC8EBC-6CB6-40F6-991B-9D4D12CFCFD5}" destId="{BA5D0068-284F-4749-9C68-2B4E1F4E6632}" srcOrd="1" destOrd="0" presId="urn:microsoft.com/office/officeart/2005/8/layout/orgChart1"/>
+    <dgm:cxn modelId="{B1291DFA-AA73-4FD5-92BE-20036DEB03D6}" type="presParOf" srcId="{BD9AAD9B-3D49-4D90-B66F-F8ACB9DFB6E2}" destId="{FFFBD791-B27F-4725-ADE8-D46ED28F02A6}" srcOrd="1" destOrd="0" presId="urn:microsoft.com/office/officeart/2005/8/layout/orgChart1"/>
+    <dgm:cxn modelId="{0AE6F528-3E89-44E0-AB55-FE7E1C8DE615}" type="presParOf" srcId="{BD9AAD9B-3D49-4D90-B66F-F8ACB9DFB6E2}" destId="{09F427B2-06CF-48FB-A6F5-9ED26AB431DC}" srcOrd="2" destOrd="0" presId="urn:microsoft.com/office/officeart/2005/8/layout/orgChart1"/>
+    <dgm:cxn modelId="{4F0C3EE0-30E4-47D8-A58C-5BE94034232E}" type="presParOf" srcId="{13B37C95-8826-4991-B1B1-BCA95A66371B}" destId="{EC42E605-670A-4548-8AA0-C04434DDF5B5}" srcOrd="2" destOrd="0" presId="urn:microsoft.com/office/officeart/2005/8/layout/orgChart1"/>
+    <dgm:cxn modelId="{15657432-7D1A-4D00-9D1D-14E2A17797F3}" type="presParOf" srcId="{13B37C95-8826-4991-B1B1-BCA95A66371B}" destId="{0EDF8539-A8C5-4045-9822-2F9DA872E06A}" srcOrd="3" destOrd="0" presId="urn:microsoft.com/office/officeart/2005/8/layout/orgChart1"/>
+    <dgm:cxn modelId="{78AA639F-114B-4C75-B2FF-D57A240A2176}" type="presParOf" srcId="{0EDF8539-A8C5-4045-9822-2F9DA872E06A}" destId="{F079AB41-C3F1-47A4-B083-5F1F2CF6ED25}" srcOrd="0" destOrd="0" presId="urn:microsoft.com/office/officeart/2005/8/layout/orgChart1"/>
+    <dgm:cxn modelId="{594F280A-26F4-40DE-BA6A-F242459F67AE}" type="presParOf" srcId="{F079AB41-C3F1-47A4-B083-5F1F2CF6ED25}" destId="{906956FA-AE18-4D8C-91F6-EE5EE06585F5}" srcOrd="0" destOrd="0" presId="urn:microsoft.com/office/officeart/2005/8/layout/orgChart1"/>
+    <dgm:cxn modelId="{66D43730-32F2-43C9-814A-5001402D49E9}" type="presParOf" srcId="{F079AB41-C3F1-47A4-B083-5F1F2CF6ED25}" destId="{1A2C6E56-09D0-4DE4-92DC-541E3C29C2E5}" srcOrd="1" destOrd="0" presId="urn:microsoft.com/office/officeart/2005/8/layout/orgChart1"/>
+    <dgm:cxn modelId="{FD8E7AB3-2637-4E72-B1FB-CB3A2A004B3C}" type="presParOf" srcId="{0EDF8539-A8C5-4045-9822-2F9DA872E06A}" destId="{ABD38166-9A14-45EE-A06B-CCAAF16FABB2}" srcOrd="1" destOrd="0" presId="urn:microsoft.com/office/officeart/2005/8/layout/orgChart1"/>
+    <dgm:cxn modelId="{2B1202FC-6510-4E7E-83B8-B306267E79D8}" type="presParOf" srcId="{0EDF8539-A8C5-4045-9822-2F9DA872E06A}" destId="{7DE436C2-A419-4DB8-A7E9-72DA0CBFA2F9}" srcOrd="2" destOrd="0" presId="urn:microsoft.com/office/officeart/2005/8/layout/orgChart1"/>
+    <dgm:cxn modelId="{72701FBF-F068-4A43-90E8-18EEA6BF5533}" type="presParOf" srcId="{50C16D15-1206-40C7-90C2-540BB10C30DD}" destId="{372A6DF2-464C-4860-AF3A-2ED2E0FA8C08}" srcOrd="2" destOrd="0" presId="urn:microsoft.com/office/officeart/2005/8/layout/orgChart1"/>
+    <dgm:cxn modelId="{FED12D9B-7078-483F-8AF3-20BEF9B4CCAC}" type="presParOf" srcId="{09501C41-4750-44C3-9672-B8FAC05DCFAC}" destId="{08AA5C75-6C00-4582-815C-6D2E42F741A8}" srcOrd="2" destOrd="0" presId="urn:microsoft.com/office/officeart/2005/8/layout/orgChart1"/>
+    <dgm:cxn modelId="{58A3D10F-DC47-4E3C-9DD2-7C01CFF6337F}" type="presParOf" srcId="{09501C41-4750-44C3-9672-B8FAC05DCFAC}" destId="{303C959E-70F1-4480-B513-B3CC172C7E65}" srcOrd="3" destOrd="0" presId="urn:microsoft.com/office/officeart/2005/8/layout/orgChart1"/>
+    <dgm:cxn modelId="{469D64A6-B96F-466A-A1FC-1E1E6389482B}" type="presParOf" srcId="{303C959E-70F1-4480-B513-B3CC172C7E65}" destId="{C92AFF59-9245-4676-BD73-110EB6405CB2}" srcOrd="0" destOrd="0" presId="urn:microsoft.com/office/officeart/2005/8/layout/orgChart1"/>
+    <dgm:cxn modelId="{6147FCB4-D352-4A84-BB31-740994066A3C}" type="presParOf" srcId="{C92AFF59-9245-4676-BD73-110EB6405CB2}" destId="{F53C0607-15D2-4D81-8771-ABE94EEF9B59}" srcOrd="0" destOrd="0" presId="urn:microsoft.com/office/officeart/2005/8/layout/orgChart1"/>
+    <dgm:cxn modelId="{DAE53765-C7BC-493B-8B9E-55B605C6DA7A}" type="presParOf" srcId="{C92AFF59-9245-4676-BD73-110EB6405CB2}" destId="{76651011-86F2-44E7-8488-A15419525BBC}" srcOrd="1" destOrd="0" presId="urn:microsoft.com/office/officeart/2005/8/layout/orgChart1"/>
+    <dgm:cxn modelId="{2B4B79C3-10FE-4E6B-9E58-67641527EE51}" type="presParOf" srcId="{303C959E-70F1-4480-B513-B3CC172C7E65}" destId="{B909658E-7345-44DE-B7B9-BD5EB0474E5C}" srcOrd="1" destOrd="0" presId="urn:microsoft.com/office/officeart/2005/8/layout/orgChart1"/>
+    <dgm:cxn modelId="{24F37470-07A7-4B21-B23C-76D67E74D7DE}" type="presParOf" srcId="{B909658E-7345-44DE-B7B9-BD5EB0474E5C}" destId="{817D94E1-7092-48D4-A939-193FE3E7921A}" srcOrd="0" destOrd="0" presId="urn:microsoft.com/office/officeart/2005/8/layout/orgChart1"/>
+    <dgm:cxn modelId="{A5916DD9-3B6F-4531-B0F9-2709EE765834}" type="presParOf" srcId="{B909658E-7345-44DE-B7B9-BD5EB0474E5C}" destId="{FF365C36-640A-444C-BBE1-350F40AE7E57}" srcOrd="1" destOrd="0" presId="urn:microsoft.com/office/officeart/2005/8/layout/orgChart1"/>
+    <dgm:cxn modelId="{2E6DFD30-1BBF-419E-AB71-BB7374A29FA6}" type="presParOf" srcId="{FF365C36-640A-444C-BBE1-350F40AE7E57}" destId="{E1E24FE9-CFC3-434D-9FC1-0554A7739B35}" srcOrd="0" destOrd="0" presId="urn:microsoft.com/office/officeart/2005/8/layout/orgChart1"/>
+    <dgm:cxn modelId="{B4EBB0E2-08BA-4A6D-9260-7FBDB40A68F3}" type="presParOf" srcId="{E1E24FE9-CFC3-434D-9FC1-0554A7739B35}" destId="{C646EDD8-540D-4FE8-95DD-6058B2296CAA}" srcOrd="0" destOrd="0" presId="urn:microsoft.com/office/officeart/2005/8/layout/orgChart1"/>
+    <dgm:cxn modelId="{130073BF-F112-4293-8310-73D3A5BAD131}" type="presParOf" srcId="{E1E24FE9-CFC3-434D-9FC1-0554A7739B35}" destId="{13341518-89AB-42E5-A156-E882B79DFE06}" srcOrd="1" destOrd="0" presId="urn:microsoft.com/office/officeart/2005/8/layout/orgChart1"/>
+    <dgm:cxn modelId="{59837EF7-CFF4-438C-8FF6-D504CF822AE9}" type="presParOf" srcId="{FF365C36-640A-444C-BBE1-350F40AE7E57}" destId="{2B37BA4C-A7D7-4B52-901C-04E84D8658EC}" srcOrd="1" destOrd="0" presId="urn:microsoft.com/office/officeart/2005/8/layout/orgChart1"/>
+    <dgm:cxn modelId="{0B4B6222-30CF-4940-9156-EC924C4A38EC}" type="presParOf" srcId="{FF365C36-640A-444C-BBE1-350F40AE7E57}" destId="{A477004A-96E4-40EF-AB5D-CB18EED7F661}" srcOrd="2" destOrd="0" presId="urn:microsoft.com/office/officeart/2005/8/layout/orgChart1"/>
+    <dgm:cxn modelId="{E91C4D4F-3FD6-4C74-A43F-EECECA4A0D6B}" type="presParOf" srcId="{B909658E-7345-44DE-B7B9-BD5EB0474E5C}" destId="{D5DA3964-46C0-42E5-A000-D25710A2932C}" srcOrd="2" destOrd="0" presId="urn:microsoft.com/office/officeart/2005/8/layout/orgChart1"/>
+    <dgm:cxn modelId="{F78EA4F8-B111-4F54-8E18-4CEC9DBA8CC1}" type="presParOf" srcId="{B909658E-7345-44DE-B7B9-BD5EB0474E5C}" destId="{C14C23B3-689D-466E-A9D8-96177F230AC3}" srcOrd="3" destOrd="0" presId="urn:microsoft.com/office/officeart/2005/8/layout/orgChart1"/>
+    <dgm:cxn modelId="{31096605-79EF-4B81-9B3E-55792CCCCB00}" type="presParOf" srcId="{C14C23B3-689D-466E-A9D8-96177F230AC3}" destId="{B6672BE5-A43F-4ACA-8EAC-6659644F1B40}" srcOrd="0" destOrd="0" presId="urn:microsoft.com/office/officeart/2005/8/layout/orgChart1"/>
+    <dgm:cxn modelId="{CBD94E53-AE28-463E-8B52-604B9EB3DA2F}" type="presParOf" srcId="{B6672BE5-A43F-4ACA-8EAC-6659644F1B40}" destId="{577DC428-B3BC-4BE6-97AB-4E554CC91194}" srcOrd="0" destOrd="0" presId="urn:microsoft.com/office/officeart/2005/8/layout/orgChart1"/>
+    <dgm:cxn modelId="{85028E47-CAB3-49CE-96A7-76BF1375BC6E}" type="presParOf" srcId="{B6672BE5-A43F-4ACA-8EAC-6659644F1B40}" destId="{E7DEA856-610E-494D-B729-34B76A9683D3}" srcOrd="1" destOrd="0" presId="urn:microsoft.com/office/officeart/2005/8/layout/orgChart1"/>
+    <dgm:cxn modelId="{BE719B1D-7BB1-4D93-B51E-A189B5F4ECF0}" type="presParOf" srcId="{C14C23B3-689D-466E-A9D8-96177F230AC3}" destId="{BC1F23F7-5135-4405-9175-74FD5840BF80}" srcOrd="1" destOrd="0" presId="urn:microsoft.com/office/officeart/2005/8/layout/orgChart1"/>
+    <dgm:cxn modelId="{D0634770-6C45-48A8-AF0D-AEB6A1497889}" type="presParOf" srcId="{C14C23B3-689D-466E-A9D8-96177F230AC3}" destId="{1BE3A00E-796B-4555-9E07-AEFB63AF43CB}" srcOrd="2" destOrd="0" presId="urn:microsoft.com/office/officeart/2005/8/layout/orgChart1"/>
+    <dgm:cxn modelId="{FC61D2B2-463E-4A27-9ACE-8BFF6032275C}" type="presParOf" srcId="{303C959E-70F1-4480-B513-B3CC172C7E65}" destId="{5EC4CC81-71FA-4C25-9CED-B3C9E84CB6A5}" srcOrd="2" destOrd="0" presId="urn:microsoft.com/office/officeart/2005/8/layout/orgChart1"/>
+    <dgm:cxn modelId="{83F89214-5BE0-44AA-A58F-B139C56C3105}" type="presParOf" srcId="{09501C41-4750-44C3-9672-B8FAC05DCFAC}" destId="{EBE9B67F-F947-4D55-A844-6DC59291C7EC}" srcOrd="4" destOrd="0" presId="urn:microsoft.com/office/officeart/2005/8/layout/orgChart1"/>
+    <dgm:cxn modelId="{DAC052FA-7FDC-4EB1-9B43-688FE89BE703}" type="presParOf" srcId="{09501C41-4750-44C3-9672-B8FAC05DCFAC}" destId="{BF46DF33-68C3-41D3-9F4B-714C7D44BFF6}" srcOrd="5" destOrd="0" presId="urn:microsoft.com/office/officeart/2005/8/layout/orgChart1"/>
+    <dgm:cxn modelId="{3DF1114A-15C3-4052-ACDF-B38DF322A411}" type="presParOf" srcId="{BF46DF33-68C3-41D3-9F4B-714C7D44BFF6}" destId="{95104DA5-0840-4235-9933-638E5C99220D}" srcOrd="0" destOrd="0" presId="urn:microsoft.com/office/officeart/2005/8/layout/orgChart1"/>
+    <dgm:cxn modelId="{DEBB0B43-B3AF-4E6C-A5FC-7D3DB28D3676}" type="presParOf" srcId="{95104DA5-0840-4235-9933-638E5C99220D}" destId="{16613086-C64E-4E76-B4E8-CAABFB4BE44E}" srcOrd="0" destOrd="0" presId="urn:microsoft.com/office/officeart/2005/8/layout/orgChart1"/>
+    <dgm:cxn modelId="{8671F0A1-83A2-4E2B-A86D-D2923CF623CC}" type="presParOf" srcId="{95104DA5-0840-4235-9933-638E5C99220D}" destId="{7A0BF86B-EA98-4F5D-B761-F89C672FA732}" srcOrd="1" destOrd="0" presId="urn:microsoft.com/office/officeart/2005/8/layout/orgChart1"/>
+    <dgm:cxn modelId="{A495F452-5662-4E94-BD4B-1CF487B92552}" type="presParOf" srcId="{BF46DF33-68C3-41D3-9F4B-714C7D44BFF6}" destId="{2345F708-90E7-4C07-9BD2-8B4BB6171788}" srcOrd="1" destOrd="0" presId="urn:microsoft.com/office/officeart/2005/8/layout/orgChart1"/>
+    <dgm:cxn modelId="{696FF6EE-4B56-4278-899D-96DB5B0D7558}" type="presParOf" srcId="{2345F708-90E7-4C07-9BD2-8B4BB6171788}" destId="{90D433EE-D1A5-4D8D-A8A4-FD9D21D36921}" srcOrd="0" destOrd="0" presId="urn:microsoft.com/office/officeart/2005/8/layout/orgChart1"/>
+    <dgm:cxn modelId="{A0E1A1CD-D848-4CA7-9F4A-B1A14FCB4F11}" type="presParOf" srcId="{2345F708-90E7-4C07-9BD2-8B4BB6171788}" destId="{BEF93BAB-692D-4A6E-98A5-86D117B877E8}" srcOrd="1" destOrd="0" presId="urn:microsoft.com/office/officeart/2005/8/layout/orgChart1"/>
+    <dgm:cxn modelId="{50A10341-D821-4D50-8B07-20D45451BA21}" type="presParOf" srcId="{BEF93BAB-692D-4A6E-98A5-86D117B877E8}" destId="{FA457667-BB19-447F-A8E0-A42E70D41792}" srcOrd="0" destOrd="0" presId="urn:microsoft.com/office/officeart/2005/8/layout/orgChart1"/>
+    <dgm:cxn modelId="{77C8E940-0E20-4CF0-9696-224BAE9E50E8}" type="presParOf" srcId="{FA457667-BB19-447F-A8E0-A42E70D41792}" destId="{F8E26533-64B6-4D2E-8D99-15FAADEA491C}" srcOrd="0" destOrd="0" presId="urn:microsoft.com/office/officeart/2005/8/layout/orgChart1"/>
+    <dgm:cxn modelId="{469587E9-A199-4D62-A653-299535818E10}" type="presParOf" srcId="{FA457667-BB19-447F-A8E0-A42E70D41792}" destId="{DE3194E8-2E72-4117-A36B-5D8155A13860}" srcOrd="1" destOrd="0" presId="urn:microsoft.com/office/officeart/2005/8/layout/orgChart1"/>
+    <dgm:cxn modelId="{0B44B44A-00B2-4C48-9BCB-386657F22CFA}" type="presParOf" srcId="{BEF93BAB-692D-4A6E-98A5-86D117B877E8}" destId="{8F42FD69-AB92-42B5-9DB4-41B5AA8D84AE}" srcOrd="1" destOrd="0" presId="urn:microsoft.com/office/officeart/2005/8/layout/orgChart1"/>
+    <dgm:cxn modelId="{D31E35ED-F655-484C-86D0-AE73ACA62470}" type="presParOf" srcId="{BEF93BAB-692D-4A6E-98A5-86D117B877E8}" destId="{F8F31563-69F2-4D55-8386-099F3B3B23FE}" srcOrd="2" destOrd="0" presId="urn:microsoft.com/office/officeart/2005/8/layout/orgChart1"/>
+    <dgm:cxn modelId="{92F9F333-99E8-40D2-A01B-256C024BD6C1}" type="presParOf" srcId="{2345F708-90E7-4C07-9BD2-8B4BB6171788}" destId="{A3E62CDB-033E-4440-858B-B894D8AC2241}" srcOrd="2" destOrd="0" presId="urn:microsoft.com/office/officeart/2005/8/layout/orgChart1"/>
+    <dgm:cxn modelId="{9630301D-7272-4040-8EB7-C94C874DBBA6}" type="presParOf" srcId="{2345F708-90E7-4C07-9BD2-8B4BB6171788}" destId="{49304F88-FE9D-4ABD-B33E-D51BF01BBE12}" srcOrd="3" destOrd="0" presId="urn:microsoft.com/office/officeart/2005/8/layout/orgChart1"/>
+    <dgm:cxn modelId="{D969EF04-5A69-4539-BBB1-E87B39405E9A}" type="presParOf" srcId="{49304F88-FE9D-4ABD-B33E-D51BF01BBE12}" destId="{ACF0D234-A641-444B-9C4C-0EBF0C50365F}" srcOrd="0" destOrd="0" presId="urn:microsoft.com/office/officeart/2005/8/layout/orgChart1"/>
+    <dgm:cxn modelId="{12AA732A-6C2E-4A21-9083-3AA86FE9D88B}" type="presParOf" srcId="{ACF0D234-A641-444B-9C4C-0EBF0C50365F}" destId="{8520063A-AA86-4FA4-865A-08CFE1660982}" srcOrd="0" destOrd="0" presId="urn:microsoft.com/office/officeart/2005/8/layout/orgChart1"/>
+    <dgm:cxn modelId="{2B11D7CC-ED7B-415B-ADBE-889CABF67257}" type="presParOf" srcId="{ACF0D234-A641-444B-9C4C-0EBF0C50365F}" destId="{C86E3957-254E-4775-878C-1973AE72B87E}" srcOrd="1" destOrd="0" presId="urn:microsoft.com/office/officeart/2005/8/layout/orgChart1"/>
+    <dgm:cxn modelId="{B1A87F3F-752E-4A2D-8F93-6A2FB0961D99}" type="presParOf" srcId="{49304F88-FE9D-4ABD-B33E-D51BF01BBE12}" destId="{A8068167-5A0A-4DD8-A53E-3104EF631BB0}" srcOrd="1" destOrd="0" presId="urn:microsoft.com/office/officeart/2005/8/layout/orgChart1"/>
+    <dgm:cxn modelId="{67018C69-8275-436F-86D8-5E077A769537}" type="presParOf" srcId="{49304F88-FE9D-4ABD-B33E-D51BF01BBE12}" destId="{DDD7ED0B-D513-4389-997B-A3A229959449}" srcOrd="2" destOrd="0" presId="urn:microsoft.com/office/officeart/2005/8/layout/orgChart1"/>
+    <dgm:cxn modelId="{22E65D6A-04FA-4576-A760-3DC1E958BEB0}" type="presParOf" srcId="{2345F708-90E7-4C07-9BD2-8B4BB6171788}" destId="{8B6DE821-32A3-4882-8728-D0439456486A}" srcOrd="4" destOrd="0" presId="urn:microsoft.com/office/officeart/2005/8/layout/orgChart1"/>
+    <dgm:cxn modelId="{454F7E9E-E871-4CFA-87FA-48AF22567B4B}" type="presParOf" srcId="{2345F708-90E7-4C07-9BD2-8B4BB6171788}" destId="{D85732F3-5226-48B3-85E1-B0C857753518}" srcOrd="5" destOrd="0" presId="urn:microsoft.com/office/officeart/2005/8/layout/orgChart1"/>
+    <dgm:cxn modelId="{29DFEF55-1C2B-46FD-8BD3-609520030D38}" type="presParOf" srcId="{D85732F3-5226-48B3-85E1-B0C857753518}" destId="{03DB89FE-E47F-4735-9A2A-CB90702029E5}" srcOrd="0" destOrd="0" presId="urn:microsoft.com/office/officeart/2005/8/layout/orgChart1"/>
+    <dgm:cxn modelId="{98218D43-82B0-49E7-8AF7-E151EE09B394}" type="presParOf" srcId="{03DB89FE-E47F-4735-9A2A-CB90702029E5}" destId="{9725CE65-8FCE-487A-940A-0A16FEF5E6AA}" srcOrd="0" destOrd="0" presId="urn:microsoft.com/office/officeart/2005/8/layout/orgChart1"/>
+    <dgm:cxn modelId="{A281E056-A1CF-4678-9DF8-91CA0E4C86F6}" type="presParOf" srcId="{03DB89FE-E47F-4735-9A2A-CB90702029E5}" destId="{DA5230A7-D7B9-4577-B999-7FD3573D4009}" srcOrd="1" destOrd="0" presId="urn:microsoft.com/office/officeart/2005/8/layout/orgChart1"/>
+    <dgm:cxn modelId="{632979AD-E0C3-4360-9ECA-6FC01477C463}" type="presParOf" srcId="{D85732F3-5226-48B3-85E1-B0C857753518}" destId="{3152BB71-74A1-4097-8B2B-4DA63940C205}" srcOrd="1" destOrd="0" presId="urn:microsoft.com/office/officeart/2005/8/layout/orgChart1"/>
+    <dgm:cxn modelId="{727C21BA-75B1-48C5-B6AF-FE569C8455E0}" type="presParOf" srcId="{D85732F3-5226-48B3-85E1-B0C857753518}" destId="{4B9FB1BC-D60D-426A-90E6-C1BDFC8A02F6}" srcOrd="2" destOrd="0" presId="urn:microsoft.com/office/officeart/2005/8/layout/orgChart1"/>
+    <dgm:cxn modelId="{FC7BF2D6-1903-4692-8FC7-D02A79359C02}" type="presParOf" srcId="{2345F708-90E7-4C07-9BD2-8B4BB6171788}" destId="{345956ED-EE8A-4A24-927E-A0CCB4698124}" srcOrd="6" destOrd="0" presId="urn:microsoft.com/office/officeart/2005/8/layout/orgChart1"/>
+    <dgm:cxn modelId="{A06F30DB-5379-45DE-AA6B-A709027639D2}" type="presParOf" srcId="{2345F708-90E7-4C07-9BD2-8B4BB6171788}" destId="{82864C87-6369-4F9C-8553-718DD3852FB5}" srcOrd="7" destOrd="0" presId="urn:microsoft.com/office/officeart/2005/8/layout/orgChart1"/>
+    <dgm:cxn modelId="{090A6A82-121F-40F6-AF1A-46387F433C9C}" type="presParOf" srcId="{82864C87-6369-4F9C-8553-718DD3852FB5}" destId="{9524C04F-0406-46F0-B94F-64671716AEAF}" srcOrd="0" destOrd="0" presId="urn:microsoft.com/office/officeart/2005/8/layout/orgChart1"/>
+    <dgm:cxn modelId="{D17CF987-75C3-40E5-9F8B-DD7DEC578808}" type="presParOf" srcId="{9524C04F-0406-46F0-B94F-64671716AEAF}" destId="{DBACE03E-08EB-455E-89BE-23B64C6C5A6C}" srcOrd="0" destOrd="0" presId="urn:microsoft.com/office/officeart/2005/8/layout/orgChart1"/>
+    <dgm:cxn modelId="{1644F4E3-A348-454E-A05A-65E28408D228}" type="presParOf" srcId="{9524C04F-0406-46F0-B94F-64671716AEAF}" destId="{1A7D3D44-4DCB-4140-B078-731E89B3B900}" srcOrd="1" destOrd="0" presId="urn:microsoft.com/office/officeart/2005/8/layout/orgChart1"/>
+    <dgm:cxn modelId="{777B9502-921E-4EDA-8C0F-D1AF3747D0EC}" type="presParOf" srcId="{82864C87-6369-4F9C-8553-718DD3852FB5}" destId="{88D0FF60-1501-4F60-B58A-8E1D6D76A7CB}" srcOrd="1" destOrd="0" presId="urn:microsoft.com/office/officeart/2005/8/layout/orgChart1"/>
+    <dgm:cxn modelId="{6707B517-598E-442D-A9F2-FADE32C615F9}" type="presParOf" srcId="{82864C87-6369-4F9C-8553-718DD3852FB5}" destId="{E38FF6D3-4E13-4E17-9F11-8B9AAB578E2A}" srcOrd="2" destOrd="0" presId="urn:microsoft.com/office/officeart/2005/8/layout/orgChart1"/>
+    <dgm:cxn modelId="{796268FE-1209-4264-B4A9-D93FC8F55287}" type="presParOf" srcId="{2345F708-90E7-4C07-9BD2-8B4BB6171788}" destId="{707D7F6A-2D6F-4527-82F4-0379EC4719E4}" srcOrd="8" destOrd="0" presId="urn:microsoft.com/office/officeart/2005/8/layout/orgChart1"/>
+    <dgm:cxn modelId="{1F598C1D-7E7B-4AD9-B233-2259988A544D}" type="presParOf" srcId="{2345F708-90E7-4C07-9BD2-8B4BB6171788}" destId="{886DAFC1-A616-480A-B4D1-1BEE3E2B9A49}" srcOrd="9" destOrd="0" presId="urn:microsoft.com/office/officeart/2005/8/layout/orgChart1"/>
+    <dgm:cxn modelId="{D8882EDD-80F2-4069-80FA-863DE5DB78A0}" type="presParOf" srcId="{886DAFC1-A616-480A-B4D1-1BEE3E2B9A49}" destId="{451BD3A7-178F-475C-8CE8-30FCF7D14B80}" srcOrd="0" destOrd="0" presId="urn:microsoft.com/office/officeart/2005/8/layout/orgChart1"/>
+    <dgm:cxn modelId="{9ACF38E2-0543-4C82-91A4-7EDD7FD1D5F6}" type="presParOf" srcId="{451BD3A7-178F-475C-8CE8-30FCF7D14B80}" destId="{E61A9452-3502-4928-8FA0-369603D4086E}" srcOrd="0" destOrd="0" presId="urn:microsoft.com/office/officeart/2005/8/layout/orgChart1"/>
+    <dgm:cxn modelId="{8BE866E7-1385-4328-823D-83C13C39089D}" type="presParOf" srcId="{451BD3A7-178F-475C-8CE8-30FCF7D14B80}" destId="{7683229D-07E7-4AD2-AEDC-17B6E8410185}" srcOrd="1" destOrd="0" presId="urn:microsoft.com/office/officeart/2005/8/layout/orgChart1"/>
+    <dgm:cxn modelId="{08A81F83-82F5-4093-A538-CECB97F5343C}" type="presParOf" srcId="{886DAFC1-A616-480A-B4D1-1BEE3E2B9A49}" destId="{2DBD0EB3-4955-4426-A4BC-945DBB3679B6}" srcOrd="1" destOrd="0" presId="urn:microsoft.com/office/officeart/2005/8/layout/orgChart1"/>
+    <dgm:cxn modelId="{1976CCA1-E539-40EF-BB6B-17BB9BBF849E}" type="presParOf" srcId="{886DAFC1-A616-480A-B4D1-1BEE3E2B9A49}" destId="{45BB072D-891F-4241-A198-E7752C52D714}" srcOrd="2" destOrd="0" presId="urn:microsoft.com/office/officeart/2005/8/layout/orgChart1"/>
+    <dgm:cxn modelId="{E0E02F85-FA5A-42BD-830C-E7C94F02698A}" type="presParOf" srcId="{BF46DF33-68C3-41D3-9F4B-714C7D44BFF6}" destId="{B15D4506-7D01-4708-A810-B8FA8B0B0439}" srcOrd="2" destOrd="0" presId="urn:microsoft.com/office/officeart/2005/8/layout/orgChart1"/>
+    <dgm:cxn modelId="{897DACA3-3F9F-4D9E-BCC2-876DD57B0F94}" type="presParOf" srcId="{09501C41-4750-44C3-9672-B8FAC05DCFAC}" destId="{A90D9765-B699-4548-8FA9-E85B91CF9069}" srcOrd="6" destOrd="0" presId="urn:microsoft.com/office/officeart/2005/8/layout/orgChart1"/>
+    <dgm:cxn modelId="{CBFDCD92-B7FF-4A89-9DE9-C513009717B7}" type="presParOf" srcId="{09501C41-4750-44C3-9672-B8FAC05DCFAC}" destId="{C3E724AA-C2AD-4497-AFFD-338C6D84CD85}" srcOrd="7" destOrd="0" presId="urn:microsoft.com/office/officeart/2005/8/layout/orgChart1"/>
+    <dgm:cxn modelId="{FF50D56B-EF65-4A54-979B-08C930EA0B84}" type="presParOf" srcId="{C3E724AA-C2AD-4497-AFFD-338C6D84CD85}" destId="{E6D9C820-D76B-44EE-A8A2-50DF554BEA2C}" srcOrd="0" destOrd="0" presId="urn:microsoft.com/office/officeart/2005/8/layout/orgChart1"/>
+    <dgm:cxn modelId="{F7E4B744-A8C6-481F-904C-5CFE8FE04D93}" type="presParOf" srcId="{E6D9C820-D76B-44EE-A8A2-50DF554BEA2C}" destId="{95148241-40E5-4252-B457-4C57A9AB2B38}" srcOrd="0" destOrd="0" presId="urn:microsoft.com/office/officeart/2005/8/layout/orgChart1"/>
+    <dgm:cxn modelId="{AE4DB239-7A27-4E56-97FA-D0C01C2C40FB}" type="presParOf" srcId="{E6D9C820-D76B-44EE-A8A2-50DF554BEA2C}" destId="{D58BFE12-452C-4F52-B70B-6E6AAEEDCC59}" srcOrd="1" destOrd="0" presId="urn:microsoft.com/office/officeart/2005/8/layout/orgChart1"/>
+    <dgm:cxn modelId="{DD46FAAF-C972-4E30-840F-42BA7FB715F3}" type="presParOf" srcId="{C3E724AA-C2AD-4497-AFFD-338C6D84CD85}" destId="{F89052DE-90F4-4E9B-AB30-8A5D5EFB597A}" srcOrd="1" destOrd="0" presId="urn:microsoft.com/office/officeart/2005/8/layout/orgChart1"/>
+    <dgm:cxn modelId="{DABD9C21-2BEC-4FE0-A527-4AE7FA29F055}" type="presParOf" srcId="{C3E724AA-C2AD-4497-AFFD-338C6D84CD85}" destId="{8165D570-8E3D-4A67-8E35-A91155C9A7DA}" srcOrd="2" destOrd="0" presId="urn:microsoft.com/office/officeart/2005/8/layout/orgChart1"/>
+    <dgm:cxn modelId="{3DB689D6-B157-497B-BFFC-CF6670D73A2B}" type="presParOf" srcId="{09501C41-4750-44C3-9672-B8FAC05DCFAC}" destId="{778299FA-094B-4B34-8B2E-4E76E7B3A969}" srcOrd="8" destOrd="0" presId="urn:microsoft.com/office/officeart/2005/8/layout/orgChart1"/>
+    <dgm:cxn modelId="{5F1AF8C4-EDF6-40C2-97F1-195A93FF6B5A}" type="presParOf" srcId="{09501C41-4750-44C3-9672-B8FAC05DCFAC}" destId="{DB1C72B7-6036-4305-88AD-FA7F8E52AA9C}" srcOrd="9" destOrd="0" presId="urn:microsoft.com/office/officeart/2005/8/layout/orgChart1"/>
+    <dgm:cxn modelId="{75B1CEF2-43EE-4565-90B8-F000E1DDAE68}" type="presParOf" srcId="{DB1C72B7-6036-4305-88AD-FA7F8E52AA9C}" destId="{9BA3CB22-69A2-41D1-9DFF-66F884D96D2E}" srcOrd="0" destOrd="0" presId="urn:microsoft.com/office/officeart/2005/8/layout/orgChart1"/>
+    <dgm:cxn modelId="{22DF102C-BAC6-4554-BD12-230387C4EFDF}" type="presParOf" srcId="{9BA3CB22-69A2-41D1-9DFF-66F884D96D2E}" destId="{0C7A77F8-CD0D-45A6-B839-0F1AB7F8CAD9}" srcOrd="0" destOrd="0" presId="urn:microsoft.com/office/officeart/2005/8/layout/orgChart1"/>
+    <dgm:cxn modelId="{B60E2DDB-F029-4DEA-BA80-EDBB59095AEC}" type="presParOf" srcId="{9BA3CB22-69A2-41D1-9DFF-66F884D96D2E}" destId="{6A480D47-7FAF-4FD8-92F9-CCE485FF45C1}" srcOrd="1" destOrd="0" presId="urn:microsoft.com/office/officeart/2005/8/layout/orgChart1"/>
+    <dgm:cxn modelId="{7D78E7B2-AE91-48C0-A0F6-7350D80117F1}" type="presParOf" srcId="{DB1C72B7-6036-4305-88AD-FA7F8E52AA9C}" destId="{C307B3DF-C2D5-4379-9427-42EF3F5DC5DA}" srcOrd="1" destOrd="0" presId="urn:microsoft.com/office/officeart/2005/8/layout/orgChart1"/>
+    <dgm:cxn modelId="{18C62A6B-CB6C-4D40-850E-C33887B8B448}" type="presParOf" srcId="{DB1C72B7-6036-4305-88AD-FA7F8E52AA9C}" destId="{C087FDD6-F867-4121-B7B4-744F32C35F69}" srcOrd="2" destOrd="0" presId="urn:microsoft.com/office/officeart/2005/8/layout/orgChart1"/>
+    <dgm:cxn modelId="{F431A2D3-D108-4837-A477-38125A9F0F79}" type="presParOf" srcId="{C6646E97-F5CE-4D59-AA72-5B95EB48897A}" destId="{0537263C-9FBB-4DBE-802D-7C2EF026B132}" srcOrd="2" destOrd="0" presId="urn:microsoft.com/office/officeart/2005/8/layout/orgChart1"/>
   </dgm:cxnLst>
   <dgm:bg/>
   <dgm:whole/>
@@ -31848,6 +34462,454 @@
 </dgm:styleDef>
 </file>
 
+<file path=word/glossary/document.xml><?xml version="1.0" encoding="utf-8"?>
+<w:glossaryDocument xmlns:ve="http://schemas.openxmlformats.org/markup-compatibility/2006" xmlns:o="urn:schemas-microsoft-com:office:office" xmlns:r="http://schemas.openxmlformats.org/officeDocument/2006/relationships" xmlns:m="http://schemas.openxmlformats.org/officeDocument/2006/math" xmlns:v="urn:schemas-microsoft-com:vml" xmlns:wp="http://schemas.openxmlformats.org/drawingml/2006/wordprocessingDrawing" xmlns:w10="urn:schemas-microsoft-com:office:word" xmlns:w="http://schemas.openxmlformats.org/wordprocessingml/2006/main" xmlns:wne="http://schemas.microsoft.com/office/word/2006/wordml">
+  <w:docParts/>
+</w:glossaryDocument>
+</file>
+
+<file path=word/glossary/fontTable.xml><?xml version="1.0" encoding="utf-8"?>
+<w:fonts xmlns:r="http://schemas.openxmlformats.org/officeDocument/2006/relationships" xmlns:w="http://schemas.openxmlformats.org/wordprocessingml/2006/main">
+  <w:font w:name="Symbol">
+    <w:panose1 w:val="05050102010706020507"/>
+    <w:charset w:val="02"/>
+    <w:family w:val="roman"/>
+    <w:pitch w:val="variable"/>
+    <w:sig w:usb0="00000000" w:usb1="10000000" w:usb2="00000000" w:usb3="00000000" w:csb0="80000000" w:csb1="00000000"/>
+  </w:font>
+  <w:font w:name="Times New Roman">
+    <w:panose1 w:val="02020603050405020304"/>
+    <w:charset w:val="00"/>
+    <w:family w:val="roman"/>
+    <w:pitch w:val="variable"/>
+    <w:sig w:usb0="E0002AFF" w:usb1="C0007841" w:usb2="00000009" w:usb3="00000000" w:csb0="000001FF" w:csb1="00000000"/>
+  </w:font>
+  <w:font w:name="Courier New">
+    <w:panose1 w:val="02070309020205020404"/>
+    <w:charset w:val="00"/>
+    <w:family w:val="modern"/>
+    <w:pitch w:val="fixed"/>
+    <w:sig w:usb0="E0002AFF" w:usb1="C0007843" w:usb2="00000009" w:usb3="00000000" w:csb0="000001FF" w:csb1="00000000"/>
+  </w:font>
+  <w:font w:name="Wingdings">
+    <w:panose1 w:val="05000000000000000000"/>
+    <w:charset w:val="02"/>
+    <w:family w:val="auto"/>
+    <w:pitch w:val="variable"/>
+    <w:sig w:usb0="00000000" w:usb1="10000000" w:usb2="00000000" w:usb3="00000000" w:csb0="80000000" w:csb1="00000000"/>
+  </w:font>
+  <w:font w:name="Arial">
+    <w:panose1 w:val="020B0604020202020204"/>
+    <w:charset w:val="00"/>
+    <w:family w:val="swiss"/>
+    <w:pitch w:val="variable"/>
+    <w:sig w:usb0="E0002AFF" w:usb1="C0007843" w:usb2="00000009" w:usb3="00000000" w:csb0="000001FF" w:csb1="00000000"/>
+  </w:font>
+  <w:font w:name="Calibri">
+    <w:panose1 w:val="020F0502020204030204"/>
+    <w:charset w:val="00"/>
+    <w:family w:val="swiss"/>
+    <w:pitch w:val="variable"/>
+    <w:sig w:usb0="E10002FF" w:usb1="4000ACFF" w:usb2="00000009" w:usb3="00000000" w:csb0="0000019F" w:csb1="00000000"/>
+  </w:font>
+  <w:font w:name="Comic Sans MS">
+    <w:panose1 w:val="030F0702030302020204"/>
+    <w:charset w:val="00"/>
+    <w:family w:val="script"/>
+    <w:pitch w:val="variable"/>
+    <w:sig w:usb0="00000287" w:usb1="00000000" w:usb2="00000000" w:usb3="00000000" w:csb0="0000009F" w:csb1="00000000"/>
+  </w:font>
+  <w:font w:name="Tahoma">
+    <w:altName w:val="Tahoma"/>
+    <w:panose1 w:val="020B0604030504040204"/>
+    <w:charset w:val="00"/>
+    <w:family w:val="swiss"/>
+    <w:pitch w:val="variable"/>
+    <w:sig w:usb0="E1002EFF" w:usb1="C000605B" w:usb2="00000029" w:usb3="00000000" w:csb0="000101FF" w:csb1="00000000"/>
+  </w:font>
+  <w:font w:name="Tunga">
+    <w:panose1 w:val="020B0502040204020203"/>
+    <w:charset w:val="00"/>
+    <w:family w:val="swiss"/>
+    <w:pitch w:val="variable"/>
+    <w:sig w:usb0="00400003" w:usb1="00000000" w:usb2="00000000" w:usb3="00000000" w:csb0="00000001" w:csb1="00000000"/>
+  </w:font>
+  <w:font w:name="Cambria">
+    <w:panose1 w:val="02040503050406030204"/>
+    <w:charset w:val="00"/>
+    <w:family w:val="roman"/>
+    <w:pitch w:val="variable"/>
+    <w:sig w:usb0="A00002EF" w:usb1="4000004B" w:usb2="00000000" w:usb3="00000000" w:csb0="0000019F" w:csb1="00000000"/>
+  </w:font>
+</w:fonts>
+</file>
+
+<file path=word/glossary/settings.xml><?xml version="1.0" encoding="utf-8"?>
+<w:settings xmlns:o="urn:schemas-microsoft-com:office:office" xmlns:r="http://schemas.openxmlformats.org/officeDocument/2006/relationships" xmlns:m="http://schemas.openxmlformats.org/officeDocument/2006/math" xmlns:v="urn:schemas-microsoft-com:vml" xmlns:w10="urn:schemas-microsoft-com:office:word" xmlns:w="http://schemas.openxmlformats.org/wordprocessingml/2006/main" xmlns:sl="http://schemas.openxmlformats.org/schemaLibrary/2006/main">
+  <w:view w:val="normal"/>
+  <w:defaultTabStop w:val="708"/>
+  <w:hyphenationZone w:val="425"/>
+  <w:characterSpacingControl w:val="doNotCompress"/>
+  <w:compat>
+    <w:useFELayout/>
+  </w:compat>
+  <w:rsids>
+    <w:rsidRoot w:val="00F36CBE"/>
+    <w:rsid w:val="00F36CBE"/>
+  </w:rsids>
+  <m:mathPr>
+    <m:mathFont m:val="Cambria Math"/>
+    <m:brkBin m:val="before"/>
+    <m:brkBinSub m:val="--"/>
+    <m:smallFrac m:val="off"/>
+    <m:dispDef/>
+    <m:lMargin m:val="0"/>
+    <m:rMargin m:val="0"/>
+    <m:defJc m:val="centerGroup"/>
+    <m:wrapIndent m:val="1440"/>
+    <m:intLim m:val="subSup"/>
+    <m:naryLim m:val="undOvr"/>
+  </m:mathPr>
+  <w:themeFontLang w:val="es-AR"/>
+  <w:clrSchemeMapping w:bg1="light1" w:t1="dark1" w:bg2="light2" w:t2="dark2" w:accent1="accent1" w:accent2="accent2" w:accent3="accent3" w:accent4="accent4" w:accent5="accent5" w:accent6="accent6" w:hyperlink="hyperlink" w:followedHyperlink="followedHyperlink"/>
+  <w:decimalSymbol w:val=","/>
+  <w:listSeparator w:val=","/>
+</w:settings>
+</file>
+
+<file path=word/glossary/styles.xml><?xml version="1.0" encoding="utf-8"?>
+<w:styles xmlns:r="http://schemas.openxmlformats.org/officeDocument/2006/relationships" xmlns:w="http://schemas.openxmlformats.org/wordprocessingml/2006/main">
+  <w:docDefaults>
+    <w:rPrDefault>
+      <w:rPr>
+        <w:rFonts w:asciiTheme="minorHAnsi" w:eastAsiaTheme="minorEastAsia" w:hAnsiTheme="minorHAnsi" w:cstheme="minorBidi"/>
+        <w:sz w:val="22"/>
+        <w:szCs w:val="22"/>
+        <w:lang w:val="es-AR" w:eastAsia="es-AR" w:bidi="ar-SA"/>
+      </w:rPr>
+    </w:rPrDefault>
+    <w:pPrDefault>
+      <w:pPr>
+        <w:spacing w:after="200" w:line="276" w:lineRule="auto"/>
+      </w:pPr>
+    </w:pPrDefault>
+  </w:docDefaults>
+  <w:latentStyles w:defLockedState="0" w:defUIPriority="99" w:defSemiHidden="1" w:defUnhideWhenUsed="1" w:defQFormat="0" w:count="267">
+    <w:lsdException w:name="Normal" w:semiHidden="0" w:uiPriority="0" w:unhideWhenUsed="0" w:qFormat="1"/>
+    <w:lsdException w:name="heading 1" w:semiHidden="0" w:uiPriority="9" w:unhideWhenUsed="0" w:qFormat="1"/>
+    <w:lsdException w:name="heading 2" w:uiPriority="9" w:qFormat="1"/>
+    <w:lsdException w:name="heading 3" w:uiPriority="9" w:qFormat="1"/>
+    <w:lsdException w:name="heading 4" w:uiPriority="9" w:qFormat="1"/>
+    <w:lsdException w:name="heading 5" w:uiPriority="9" w:qFormat="1"/>
+    <w:lsdException w:name="heading 6" w:uiPriority="9" w:qFormat="1"/>
+    <w:lsdException w:name="heading 7" w:uiPriority="9" w:qFormat="1"/>
+    <w:lsdException w:name="heading 8" w:uiPriority="9" w:qFormat="1"/>
+    <w:lsdException w:name="heading 9" w:uiPriority="9" w:qFormat="1"/>
+    <w:lsdException w:name="toc 1" w:uiPriority="39"/>
+    <w:lsdException w:name="toc 2" w:uiPriority="39"/>
+    <w:lsdException w:name="toc 3" w:uiPriority="39"/>
+    <w:lsdException w:name="toc 4" w:uiPriority="39"/>
+    <w:lsdException w:name="toc 5" w:uiPriority="39"/>
+    <w:lsdException w:name="toc 6" w:uiPriority="39"/>
+    <w:lsdException w:name="toc 7" w:uiPriority="39"/>
+    <w:lsdException w:name="toc 8" w:uiPriority="39"/>
+    <w:lsdException w:name="toc 9" w:uiPriority="39"/>
+    <w:lsdException w:name="caption" w:uiPriority="35" w:qFormat="1"/>
+    <w:lsdException w:name="Title" w:semiHidden="0" w:uiPriority="10" w:unhideWhenUsed="0" w:qFormat="1"/>
+    <w:lsdException w:name="Default Paragraph Font" w:uiPriority="1"/>
+    <w:lsdException w:name="Subtitle" w:semiHidden="0" w:uiPriority="11" w:unhideWhenUsed="0" w:qFormat="1"/>
+    <w:lsdException w:name="Strong" w:semiHidden="0" w:uiPriority="22" w:unhideWhenUsed="0" w:qFormat="1"/>
+    <w:lsdException w:name="Emphasis" w:semiHidden="0" w:uiPriority="20" w:unhideWhenUsed="0" w:qFormat="1"/>
+    <w:lsdException w:name="Table Grid" w:semiHidden="0" w:uiPriority="59" w:unhideWhenUsed="0"/>
+    <w:lsdException w:name="Placeholder Text" w:unhideWhenUsed="0"/>
+    <w:lsdException w:name="No Spacing" w:semiHidden="0" w:uiPriority="1" w:unhideWhenUsed="0" w:qFormat="1"/>
+    <w:lsdException w:name="Light Shading" w:semiHidden="0" w:uiPriority="60" w:unhideWhenUsed="0"/>
+    <w:lsdException w:name="Light List" w:semiHidden="0" w:uiPriority="61" w:unhideWhenUsed="0"/>
+    <w:lsdException w:name="Light Grid" w:semiHidden="0" w:uiPriority="62" w:unhideWhenUsed="0"/>
+    <w:lsdException w:name="Medium Shading 1" w:semiHidden="0" w:uiPriority="63" w:unhideWhenUsed="0"/>
+    <w:lsdException w:name="Medium Shading 2" w:semiHidden="0" w:uiPriority="64" w:unhideWhenUsed="0"/>
+    <w:lsdException w:name="Medium List 1" w:semiHidden="0" w:uiPriority="65" w:unhideWhenUsed="0"/>
+    <w:lsdException w:name="Medium List 2" w:semiHidden="0" w:uiPriority="66" w:unhideWhenUsed="0"/>
+    <w:lsdException w:name="Medium Grid 1" w:semiHidden="0" w:uiPriority="67" w:unhideWhenUsed="0"/>
+    <w:lsdException w:name="Medium Grid 2" w:semiHidden="0" w:uiPriority="68" w:unhideWhenUsed="0"/>
+    <w:lsdException w:name="Medium Grid 3" w:semiHidden="0" w:uiPriority="69" w:unhideWhenUsed="0"/>
+    <w:lsdException w:name="Dark List" w:semiHidden="0" w:uiPriority="70" w:unhideWhenUsed="0"/>
+    <w:lsdException w:name="Colorful Shading" w:semiHidden="0" w:uiPriority="71" w:unhideWhenUsed="0"/>
+    <w:lsdException w:name="Colorful List" w:semiHidden="0" w:uiPriority="72" w:unhideWhenUsed="0"/>
+    <w:lsdException w:name="Colorful Grid" w:semiHidden="0" w:uiPriority="73" w:unhideWhenUsed="0"/>
+    <w:lsdException w:name="Light Shading Accent 1" w:semiHidden="0" w:uiPriority="60" w:unhideWhenUsed="0"/>
+    <w:lsdException w:name="Light List Accent 1" w:semiHidden="0" w:uiPriority="61" w:unhideWhenUsed="0"/>
+    <w:lsdException w:name="Light Grid Accent 1" w:semiHidden="0" w:uiPriority="62" w:unhideWhenUsed="0"/>
+    <w:lsdException w:name="Medium Shading 1 Accent 1" w:semiHidden="0" w:uiPriority="63" w:unhideWhenUsed="0"/>
+    <w:lsdException w:name="Medium Shading 2 Accent 1" w:semiHidden="0" w:uiPriority="64" w:unhideWhenUsed="0"/>
+    <w:lsdException w:name="Medium List 1 Accent 1" w:semiHidden="0" w:uiPriority="65" w:unhideWhenUsed="0"/>
+    <w:lsdException w:name="Revision" w:unhideWhenUsed="0"/>
+    <w:lsdException w:name="List Paragraph" w:semiHidden="0" w:uiPriority="34" w:unhideWhenUsed="0" w:qFormat="1"/>
+    <w:lsdException w:name="Quote" w:semiHidden="0" w:uiPriority="29" w:unhideWhenUsed="0" w:qFormat="1"/>
+    <w:lsdException w:name="Intense Quote" w:semiHidden="0" w:uiPriority="30" w:unhideWhenUsed="0" w:qFormat="1"/>
+    <w:lsdException w:name="Medium List 2 Accent 1" w:semiHidden="0" w:uiPriority="66" w:unhideWhenUsed="0"/>
+    <w:lsdException w:name="Medium Grid 1 Accent 1" w:semiHidden="0" w:uiPriority="67" w:unhideWhenUsed="0"/>
+    <w:lsdException w:name="Medium Grid 2 Accent 1" w:semiHidden="0" w:uiPriority="68" w:unhideWhenUsed="0"/>
+    <w:lsdException w:name="Medium Grid 3 Accent 1" w:semiHidden="0" w:uiPriority="69" w:unhideWhenUsed="0"/>
+    <w:lsdException w:name="Dark List Accent 1" w:semiHidden="0" w:uiPriority="70" w:unhideWhenUsed="0"/>
+    <w:lsdException w:name="Colorful Shading Accent 1" w:semiHidden="0" w:uiPriority="71" w:unhideWhenUsed="0"/>
+    <w:lsdException w:name="Colorful List Accent 1" w:semiHidden="0" w:uiPriority="72" w:unhideWhenUsed="0"/>
+    <w:lsdException w:name="Colorful Grid Accent 1" w:semiHidden="0" w:uiPriority="73" w:unhideWhenUsed="0"/>
+    <w:lsdException w:name="Light Shading Accent 2" w:semiHidden="0" w:uiPriority="60" w:unhideWhenUsed="0"/>
+    <w:lsdException w:name="Light List Accent 2" w:semiHidden="0" w:uiPriority="61" w:unhideWhenUsed="0"/>
+    <w:lsdException w:name="Light Grid Accent 2" w:semiHidden="0" w:uiPriority="62" w:unhideWhenUsed="0"/>
+    <w:lsdException w:name="Medium Shading 1 Accent 2" w:semiHidden="0" w:uiPriority="63" w:unhideWhenUsed="0"/>
+    <w:lsdException w:name="Medium Shading 2 Accent 2" w:semiHidden="0" w:uiPriority="64" w:unhideWhenUsed="0"/>
+    <w:lsdException w:name="Medium List 1 Accent 2" w:semiHidden="0" w:uiPriority="65" w:unhideWhenUsed="0"/>
+    <w:lsdException w:name="Medium List 2 Accent 2" w:semiHidden="0" w:uiPriority="66" w:unhideWhenUsed="0"/>
+    <w:lsdException w:name="Medium Grid 1 Accent 2" w:semiHidden="0" w:uiPriority="67" w:unhideWhenUsed="0"/>
+    <w:lsdException w:name="Medium Grid 2 Accent 2" w:semiHidden="0" w:uiPriority="68" w:unhideWhenUsed="0"/>
+    <w:lsdException w:name="Medium Grid 3 Accent 2" w:semiHidden="0" w:uiPriority="69" w:unhideWhenUsed="0"/>
+    <w:lsdException w:name="Dark List Accent 2" w:semiHidden="0" w:uiPriority="70" w:unhideWhenUsed="0"/>
+    <w:lsdException w:name="Colorful Shading Accent 2" w:semiHidden="0" w:uiPriority="71" w:unhideWhenUsed="0"/>
+    <w:lsdException w:name="Colorful List Accent 2" w:semiHidden="0" w:uiPriority="72" w:unhideWhenUsed="0"/>
+    <w:lsdException w:name="Colorful Grid Accent 2" w:semiHidden="0" w:uiPriority="73" w:unhideWhenUsed="0"/>
+    <w:lsdException w:name="Light Shading Accent 3" w:semiHidden="0" w:uiPriority="60" w:unhideWhenUsed="0"/>
+    <w:lsdException w:name="Light List Accent 3" w:semiHidden="0" w:uiPriority="61" w:unhideWhenUsed="0"/>
+    <w:lsdException w:name="Light Grid Accent 3" w:semiHidden="0" w:uiPriority="62" w:unhideWhenUsed="0"/>
+    <w:lsdException w:name="Medium Shading 1 Accent 3" w:semiHidden="0" w:uiPriority="63" w:unhideWhenUsed="0"/>
+    <w:lsdException w:name="Medium Shading 2 Accent 3" w:semiHidden="0" w:uiPriority="64" w:unhideWhenUsed="0"/>
+    <w:lsdException w:name="Medium List 1 Accent 3" w:semiHidden="0" w:uiPriority="65" w:unhideWhenUsed="0"/>
+    <w:lsdException w:name="Medium List 2 Accent 3" w:semiHidden="0" w:uiPriority="66" w:unhideWhenUsed="0"/>
+    <w:lsdException w:name="Medium Grid 1 Accent 3" w:semiHidden="0" w:uiPriority="67" w:unhideWhenUsed="0"/>
+    <w:lsdException w:name="Medium Grid 2 Accent 3" w:semiHidden="0" w:uiPriority="68" w:unhideWhenUsed="0"/>
+    <w:lsdException w:name="Medium Grid 3 Accent 3" w:semiHidden="0" w:uiPriority="69" w:unhideWhenUsed="0"/>
+    <w:lsdException w:name="Dark List Accent 3" w:semiHidden="0" w:uiPriority="70" w:unhideWhenUsed="0"/>
+    <w:lsdException w:name="Colorful Shading Accent 3" w:semiHidden="0" w:uiPriority="71" w:unhideWhenUsed="0"/>
+    <w:lsdException w:name="Colorful List Accent 3" w:semiHidden="0" w:uiPriority="72" w:unhideWhenUsed="0"/>
+    <w:lsdException w:name="Colorful Grid Accent 3" w:semiHidden="0" w:uiPriority="73" w:unhideWhenUsed="0"/>
+    <w:lsdException w:name="Light Shading Accent 4" w:semiHidden="0" w:uiPriority="60" w:unhideWhenUsed="0"/>
+    <w:lsdException w:name="Light List Accent 4" w:semiHidden="0" w:uiPriority="61" w:unhideWhenUsed="0"/>
+    <w:lsdException w:name="Light Grid Accent 4" w:semiHidden="0" w:uiPriority="62" w:unhideWhenUsed="0"/>
+    <w:lsdException w:name="Medium Shading 1 Accent 4" w:semiHidden="0" w:uiPriority="63" w:unhideWhenUsed="0"/>
+    <w:lsdException w:name="Medium Shading 2 Accent 4" w:semiHidden="0" w:uiPriority="64" w:unhideWhenUsed="0"/>
+    <w:lsdException w:name="Medium List 1 Accent 4" w:semiHidden="0" w:uiPriority="65" w:unhideWhenUsed="0"/>
+    <w:lsdException w:name="Medium List 2 Accent 4" w:semiHidden="0" w:uiPriority="66" w:unhideWhenUsed="0"/>
+    <w:lsdException w:name="Medium Grid 1 Accent 4" w:semiHidden="0" w:uiPriority="67" w:unhideWhenUsed="0"/>
+    <w:lsdException w:name="Medium Grid 2 Accent 4" w:semiHidden="0" w:uiPriority="68" w:unhideWhenUsed="0"/>
+    <w:lsdException w:name="Medium Grid 3 Accent 4" w:semiHidden="0" w:uiPriority="69" w:unhideWhenUsed="0"/>
+    <w:lsdException w:name="Dark List Accent 4" w:semiHidden="0" w:uiPriority="70" w:unhideWhenUsed="0"/>
+    <w:lsdException w:name="Colorful Shading Accent 4" w:semiHidden="0" w:uiPriority="71" w:unhideWhenUsed="0"/>
+    <w:lsdException w:name="Colorful List Accent 4" w:semiHidden="0" w:uiPriority="72" w:unhideWhenUsed="0"/>
+    <w:lsdException w:name="Colorful Grid Accent 4" w:semiHidden="0" w:uiPriority="73" w:unhideWhenUsed="0"/>
+    <w:lsdException w:name="Light Shading Accent 5" w:semiHidden="0" w:uiPriority="60" w:unhideWhenUsed="0"/>
+    <w:lsdException w:name="Light List Accent 5" w:semiHidden="0" w:uiPriority="61" w:unhideWhenUsed="0"/>
+    <w:lsdException w:name="Light Grid Accent 5" w:semiHidden="0" w:uiPriority="62" w:unhideWhenUsed="0"/>
+    <w:lsdException w:name="Medium Shading 1 Accent 5" w:semiHidden="0" w:uiPriority="63" w:unhideWhenUsed="0"/>
+    <w:lsdException w:name="Medium Shading 2 Accent 5" w:semiHidden="0" w:uiPriority="64" w:unhideWhenUsed="0"/>
+    <w:lsdException w:name="Medium List 1 Accent 5" w:semiHidden="0" w:uiPriority="65" w:unhideWhenUsed="0"/>
+    <w:lsdException w:name="Medium List 2 Accent 5" w:semiHidden="0" w:uiPriority="66" w:unhideWhenUsed="0"/>
+    <w:lsdException w:name="Medium Grid 1 Accent 5" w:semiHidden="0" w:uiPriority="67" w:unhideWhenUsed="0"/>
+    <w:lsdException w:name="Medium Grid 2 Accent 5" w:semiHidden="0" w:uiPriority="68" w:unhideWhenUsed="0"/>
+    <w:lsdException w:name="Medium Grid 3 Accent 5" w:semiHidden="0" w:uiPriority="69" w:unhideWhenUsed="0"/>
+    <w:lsdException w:name="Dark List Accent 5" w:semiHidden="0" w:uiPriority="70" w:unhideWhenUsed="0"/>
+    <w:lsdException w:name="Colorful Shading Accent 5" w:semiHidden="0" w:uiPriority="71" w:unhideWhenUsed="0"/>
+    <w:lsdException w:name="Colorful List Accent 5" w:semiHidden="0" w:uiPriority="72" w:unhideWhenUsed="0"/>
+    <w:lsdException w:name="Colorful Grid Accent 5" w:semiHidden="0" w:uiPriority="73" w:unhideWhenUsed="0"/>
+    <w:lsdException w:name="Light Shading Accent 6" w:semiHidden="0" w:uiPriority="60" w:unhideWhenUsed="0"/>
+    <w:lsdException w:name="Light List Accent 6" w:semiHidden="0" w:uiPriority="61" w:unhideWhenUsed="0"/>
+    <w:lsdException w:name="Light Grid Accent 6" w:semiHidden="0" w:uiPriority="62" w:unhideWhenUsed="0"/>
+    <w:lsdException w:name="Medium Shading 1 Accent 6" w:semiHidden="0" w:uiPriority="63" w:unhideWhenUsed="0"/>
+    <w:lsdException w:name="Medium Shading 2 Accent 6" w:semiHidden="0" w:uiPriority="64" w:unhideWhenUsed="0"/>
+    <w:lsdException w:name="Medium List 1 Accent 6" w:semiHidden="0" w:uiPriority="65" w:unhideWhenUsed="0"/>
+    <w:lsdException w:name="Medium List 2 Accent 6" w:semiHidden="0" w:uiPriority="66" w:unhideWhenUsed="0"/>
+    <w:lsdException w:name="Medium Grid 1 Accent 6" w:semiHidden="0" w:uiPriority="67" w:unhideWhenUsed="0"/>
+    <w:lsdException w:name="Medium Grid 2 Accent 6" w:semiHidden="0" w:uiPriority="68" w:unhideWhenUsed="0"/>
+    <w:lsdException w:name="Medium Grid 3 Accent 6" w:semiHidden="0" w:uiPriority="69" w:unhideWhenUsed="0"/>
+    <w:lsdException w:name="Dark List Accent 6" w:semiHidden="0" w:uiPriority="70" w:unhideWhenUsed="0"/>
+    <w:lsdException w:name="Colorful Shading Accent 6" w:semiHidden="0" w:uiPriority="71" w:unhideWhenUsed="0"/>
+    <w:lsdException w:name="Colorful List Accent 6" w:semiHidden="0" w:uiPriority="72" w:unhideWhenUsed="0"/>
+    <w:lsdException w:name="Colorful Grid Accent 6" w:semiHidden="0" w:uiPriority="73" w:unhideWhenUsed="0"/>
+    <w:lsdException w:name="Subtle Emphasis" w:semiHidden="0" w:uiPriority="19" w:unhideWhenUsed="0" w:qFormat="1"/>
+    <w:lsdException w:name="Intense Emphasis" w:semiHidden="0" w:uiPriority="21" w:unhideWhenUsed="0" w:qFormat="1"/>
+    <w:lsdException w:name="Subtle Reference" w:semiHidden="0" w:uiPriority="31" w:unhideWhenUsed="0" w:qFormat="1"/>
+    <w:lsdException w:name="Intense Reference" w:semiHidden="0" w:uiPriority="32" w:unhideWhenUsed="0" w:qFormat="1"/>
+    <w:lsdException w:name="Book Title" w:semiHidden="0" w:uiPriority="33" w:unhideWhenUsed="0" w:qFormat="1"/>
+    <w:lsdException w:name="Bibliography" w:uiPriority="37"/>
+    <w:lsdException w:name="TOC Heading" w:uiPriority="39" w:qFormat="1"/>
+  </w:latentStyles>
+  <w:style w:type="paragraph" w:default="1" w:styleId="Normal">
+    <w:name w:val="Normal"/>
+    <w:qFormat/>
+  </w:style>
+  <w:style w:type="character" w:default="1" w:styleId="Fuentedeprrafopredeter">
+    <w:name w:val="Default Paragraph Font"/>
+    <w:uiPriority w:val="1"/>
+    <w:semiHidden/>
+    <w:unhideWhenUsed/>
+  </w:style>
+  <w:style w:type="table" w:default="1" w:styleId="Tablanormal">
+    <w:name w:val="Normal Table"/>
+    <w:uiPriority w:val="99"/>
+    <w:semiHidden/>
+    <w:unhideWhenUsed/>
+    <w:qFormat/>
+    <w:tblPr>
+      <w:tblInd w:w="0" w:type="dxa"/>
+      <w:tblCellMar>
+        <w:top w:w="0" w:type="dxa"/>
+        <w:left w:w="108" w:type="dxa"/>
+        <w:bottom w:w="0" w:type="dxa"/>
+        <w:right w:w="108" w:type="dxa"/>
+      </w:tblCellMar>
+    </w:tblPr>
+  </w:style>
+  <w:style w:type="numbering" w:default="1" w:styleId="Sinlista">
+    <w:name w:val="No List"/>
+    <w:uiPriority w:val="99"/>
+    <w:semiHidden/>
+    <w:unhideWhenUsed/>
+  </w:style>
+  <w:style w:type="paragraph" w:customStyle="1" w:styleId="41393E467550433A91200033BB3BEE52">
+    <w:name w:val="41393E467550433A91200033BB3BEE52"/>
+    <w:rsid w:val="00F36CBE"/>
+  </w:style>
+  <w:style w:type="paragraph" w:customStyle="1" w:styleId="68F1341E0F6041A59A0310123C7BFC02">
+    <w:name w:val="68F1341E0F6041A59A0310123C7BFC02"/>
+    <w:rsid w:val="00F36CBE"/>
+  </w:style>
+  <w:style w:type="paragraph" w:customStyle="1" w:styleId="2EF2BAAFF9F041DF93EC664BDDF355B7">
+    <w:name w:val="2EF2BAAFF9F041DF93EC664BDDF355B7"/>
+    <w:rsid w:val="00F36CBE"/>
+  </w:style>
+  <w:style w:type="paragraph" w:customStyle="1" w:styleId="A8DA1C25FD624195948B88CDFE1927C7">
+    <w:name w:val="A8DA1C25FD624195948B88CDFE1927C7"/>
+    <w:rsid w:val="00F36CBE"/>
+  </w:style>
+  <w:style w:type="paragraph" w:customStyle="1" w:styleId="DE081C94E64D479CB2E18996D88A3F52">
+    <w:name w:val="DE081C94E64D479CB2E18996D88A3F52"/>
+    <w:rsid w:val="00F36CBE"/>
+  </w:style>
+  <w:style w:type="paragraph" w:customStyle="1" w:styleId="0823E5051D2B4DFF8B6E48F800A9406D">
+    <w:name w:val="0823E5051D2B4DFF8B6E48F800A9406D"/>
+    <w:rsid w:val="00F36CBE"/>
+  </w:style>
+  <w:style w:type="paragraph" w:customStyle="1" w:styleId="0FB94DB7A48F41CE89D40DCC54036EAB">
+    <w:name w:val="0FB94DB7A48F41CE89D40DCC54036EAB"/>
+    <w:rsid w:val="00F36CBE"/>
+  </w:style>
+  <w:style w:type="paragraph" w:customStyle="1" w:styleId="6B854F942A58416C8D92EEF67558F966">
+    <w:name w:val="6B854F942A58416C8D92EEF67558F966"/>
+    <w:rsid w:val="00F36CBE"/>
+  </w:style>
+  <w:style w:type="paragraph" w:customStyle="1" w:styleId="D74D208A169245EFA62093708C210A57">
+    <w:name w:val="D74D208A169245EFA62093708C210A57"/>
+    <w:rsid w:val="00F36CBE"/>
+  </w:style>
+  <w:style w:type="paragraph" w:customStyle="1" w:styleId="03D9542BB4A74EEEBFE1591321982CF0">
+    <w:name w:val="03D9542BB4A74EEEBFE1591321982CF0"/>
+    <w:rsid w:val="00F36CBE"/>
+  </w:style>
+  <w:style w:type="paragraph" w:customStyle="1" w:styleId="16C5419A817D47378D6FBA9C9E827361">
+    <w:name w:val="16C5419A817D47378D6FBA9C9E827361"/>
+    <w:rsid w:val="00F36CBE"/>
+  </w:style>
+  <w:style w:type="paragraph" w:customStyle="1" w:styleId="23189A3174444E6786856B8B8C937BDD">
+    <w:name w:val="23189A3174444E6786856B8B8C937BDD"/>
+    <w:rsid w:val="00F36CBE"/>
+  </w:style>
+  <w:style w:type="paragraph" w:customStyle="1" w:styleId="71944ACB2A5A42CB9B34F0B38A4DBDAF">
+    <w:name w:val="71944ACB2A5A42CB9B34F0B38A4DBDAF"/>
+    <w:rsid w:val="00F36CBE"/>
+  </w:style>
+  <w:style w:type="paragraph" w:customStyle="1" w:styleId="33271EE8F3A84AF8AE4A188C69042BF8">
+    <w:name w:val="33271EE8F3A84AF8AE4A188C69042BF8"/>
+    <w:rsid w:val="00F36CBE"/>
+  </w:style>
+  <w:style w:type="paragraph" w:customStyle="1" w:styleId="2F36831F5B704BDFB9455A84EA5BA93D">
+    <w:name w:val="2F36831F5B704BDFB9455A84EA5BA93D"/>
+    <w:rsid w:val="00F36CBE"/>
+  </w:style>
+  <w:style w:type="paragraph" w:customStyle="1" w:styleId="796D65A2C3BF4D96B32EA24FCBFE38A6">
+    <w:name w:val="796D65A2C3BF4D96B32EA24FCBFE38A6"/>
+    <w:rsid w:val="00F36CBE"/>
+  </w:style>
+  <w:style w:type="paragraph" w:customStyle="1" w:styleId="CE5816021970495B9CFE9B355CAD1A42">
+    <w:name w:val="CE5816021970495B9CFE9B355CAD1A42"/>
+    <w:rsid w:val="00F36CBE"/>
+  </w:style>
+  <w:style w:type="paragraph" w:customStyle="1" w:styleId="F2A185C0D8944271B1DE43B9C4FFD55B">
+    <w:name w:val="F2A185C0D8944271B1DE43B9C4FFD55B"/>
+    <w:rsid w:val="00F36CBE"/>
+  </w:style>
+  <w:style w:type="paragraph" w:customStyle="1" w:styleId="0611227DF6294DEFB3DCF38DEEDB59FA">
+    <w:name w:val="0611227DF6294DEFB3DCF38DEEDB59FA"/>
+    <w:rsid w:val="00F36CBE"/>
+  </w:style>
+  <w:style w:type="paragraph" w:customStyle="1" w:styleId="B5BC93A7F57C4BC685705D1DDF5F8EC2">
+    <w:name w:val="B5BC93A7F57C4BC685705D1DDF5F8EC2"/>
+    <w:rsid w:val="00F36CBE"/>
+  </w:style>
+  <w:style w:type="paragraph" w:customStyle="1" w:styleId="C229654A8DC24460AD27C2F3EF1F101E">
+    <w:name w:val="C229654A8DC24460AD27C2F3EF1F101E"/>
+    <w:rsid w:val="00F36CBE"/>
+  </w:style>
+  <w:style w:type="paragraph" w:customStyle="1" w:styleId="20D92AA46CAD48BFA7DE783B1A80A730">
+    <w:name w:val="20D92AA46CAD48BFA7DE783B1A80A730"/>
+    <w:rsid w:val="00F36CBE"/>
+  </w:style>
+  <w:style w:type="paragraph" w:customStyle="1" w:styleId="70209C6535674AE7BA6A4F02ADF838FC">
+    <w:name w:val="70209C6535674AE7BA6A4F02ADF838FC"/>
+    <w:rsid w:val="00F36CBE"/>
+  </w:style>
+  <w:style w:type="paragraph" w:customStyle="1" w:styleId="D756B993D3544C0BB962324571DC8036">
+    <w:name w:val="D756B993D3544C0BB962324571DC8036"/>
+    <w:rsid w:val="00F36CBE"/>
+  </w:style>
+  <w:style w:type="paragraph" w:customStyle="1" w:styleId="240CCA53DFEA409EA78C38F7DAF2D6C0">
+    <w:name w:val="240CCA53DFEA409EA78C38F7DAF2D6C0"/>
+    <w:rsid w:val="00F36CBE"/>
+  </w:style>
+  <w:style w:type="paragraph" w:customStyle="1" w:styleId="884C13B93970498B8FECF22C27597BB7">
+    <w:name w:val="884C13B93970498B8FECF22C27597BB7"/>
+    <w:rsid w:val="00F36CBE"/>
+  </w:style>
+  <w:style w:type="paragraph" w:customStyle="1" w:styleId="0B7F6282A1DB4B40A14168D67A639186">
+    <w:name w:val="0B7F6282A1DB4B40A14168D67A639186"/>
+    <w:rsid w:val="00F36CBE"/>
+  </w:style>
+  <w:style w:type="paragraph" w:customStyle="1" w:styleId="CD20261E2C114ED792CBD76673908ED6">
+    <w:name w:val="CD20261E2C114ED792CBD76673908ED6"/>
+    <w:rsid w:val="00F36CBE"/>
+  </w:style>
+  <w:style w:type="paragraph" w:customStyle="1" w:styleId="325268B13E334A81995702E6E7223F2D">
+    <w:name w:val="325268B13E334A81995702E6E7223F2D"/>
+    <w:rsid w:val="00F36CBE"/>
+  </w:style>
+  <w:style w:type="paragraph" w:customStyle="1" w:styleId="B5658933E1284DFB851A94F655C9A414">
+    <w:name w:val="B5658933E1284DFB851A94F655C9A414"/>
+    <w:rsid w:val="00F36CBE"/>
+  </w:style>
+  <w:style w:type="paragraph" w:customStyle="1" w:styleId="ECF7083EE9534B4FB396477DB8562DA4">
+    <w:name w:val="ECF7083EE9534B4FB396477DB8562DA4"/>
+    <w:rsid w:val="00F36CBE"/>
+  </w:style>
+  <w:style w:type="paragraph" w:customStyle="1" w:styleId="DC1DB475B71240469B1ACD1A17426B6D">
+    <w:name w:val="DC1DB475B71240469B1ACD1A17426B6D"/>
+    <w:rsid w:val="00F36CBE"/>
+  </w:style>
+  <w:style w:type="paragraph" w:customStyle="1" w:styleId="314C682131C6460B9B97D8A1FFAD8D16">
+    <w:name w:val="314C682131C6460B9B97D8A1FFAD8D16"/>
+    <w:rsid w:val="00F36CBE"/>
+  </w:style>
+  <w:style w:type="paragraph" w:customStyle="1" w:styleId="F08D4D47C21744F496B0D826FCDB0CC8">
+    <w:name w:val="F08D4D47C21744F496B0D826FCDB0CC8"/>
+    <w:rsid w:val="00F36CBE"/>
+  </w:style>
+</w:styles>
+</file>
+
+<file path=word/glossary/webSettings.xml><?xml version="1.0" encoding="utf-8"?>
+<w:webSettings xmlns:r="http://schemas.openxmlformats.org/officeDocument/2006/relationships" xmlns:w="http://schemas.openxmlformats.org/wordprocessingml/2006/main">
+  <w:optimizeForBrowser/>
+</w:webSettings>
+</file>
+
 <file path=word/theme/theme1.xml><?xml version="1.0" encoding="utf-8"?>
 <a:theme xmlns:a="http://schemas.openxmlformats.org/drawingml/2006/main" name="Tema de Office">
   <a:themeElements>
@@ -32136,7 +35198,7 @@
 </file>
 
 <file path=customXml/itemProps1.xml><?xml version="1.0" encoding="utf-8"?>
-<ds:datastoreItem xmlns:ds="http://schemas.openxmlformats.org/officeDocument/2006/customXml" ds:itemID="{C081428B-0691-403C-93DA-068FED967FB4}">
+<ds:datastoreItem xmlns:ds="http://schemas.openxmlformats.org/officeDocument/2006/customXml" ds:itemID="{FBB1D962-BFB2-450E-9E31-F29E60524CAC}">
   <ds:schemaRefs>
     <ds:schemaRef ds:uri="http://schemas.openxmlformats.org/officeDocument/2006/bibliography"/>
   </ds:schemaRefs>

</xml_diff>